<commit_message>
Writeup work and removed extraneous comments from the code
</commit_message>
<xml_diff>
--- a/Homework 4/HW4 Writeup_tre7ca_jwz2kn.docx
+++ b/Homework 4/HW4 Writeup_tre7ca_jwz2kn.docx
@@ -1,6 +1,6 @@
 
 <file path=word/document.xml><?xml version="1.0" encoding="utf-8"?>
-<w:document xmlns:wpc="http://schemas.microsoft.com/office/word/2010/wordprocessingCanvas" xmlns:cx="http://schemas.microsoft.com/office/drawing/2014/chartex" xmlns:cx1="http://schemas.microsoft.com/office/drawing/2015/9/8/chartex" xmlns:cx2="http://schemas.microsoft.com/office/drawing/2015/10/21/chartex" xmlns:mc="http://schemas.openxmlformats.org/markup-compatibility/2006" xmlns:o="urn:schemas-microsoft-com:office:office" xmlns:r="http://schemas.openxmlformats.org/officeDocument/2006/relationships" xmlns:m="http://schemas.openxmlformats.org/officeDocument/2006/math" xmlns:v="urn:schemas-microsoft-com:vml" xmlns:wp14="http://schemas.microsoft.com/office/word/2010/wordprocessingDrawing" xmlns:wp="http://schemas.openxmlformats.org/drawingml/2006/wordprocessingDrawing" xmlns:w10="urn:schemas-microsoft-com:office:word" xmlns:w="http://schemas.openxmlformats.org/wordprocessingml/2006/main" xmlns:w14="http://schemas.microsoft.com/office/word/2010/wordml" xmlns:w15="http://schemas.microsoft.com/office/word/2012/wordml" xmlns:w16se="http://schemas.microsoft.com/office/word/2015/wordml/symex" xmlns:wpg="http://schemas.microsoft.com/office/word/2010/wordprocessingGroup" xmlns:wpi="http://schemas.microsoft.com/office/word/2010/wordprocessingInk" xmlns:wne="http://schemas.microsoft.com/office/word/2006/wordml" xmlns:wps="http://schemas.microsoft.com/office/word/2010/wordprocessingShape" mc:Ignorable="w14 w15 w16se wp14">
+<w:document xmlns:wpc="http://schemas.microsoft.com/office/word/2010/wordprocessingCanvas" xmlns:mo="http://schemas.microsoft.com/office/mac/office/2008/main" xmlns:mc="http://schemas.openxmlformats.org/markup-compatibility/2006" xmlns:mv="urn:schemas-microsoft-com:mac:vml" xmlns:o="urn:schemas-microsoft-com:office:office" xmlns:r="http://schemas.openxmlformats.org/officeDocument/2006/relationships" xmlns:m="http://schemas.openxmlformats.org/officeDocument/2006/math" xmlns:v="urn:schemas-microsoft-com:vml" xmlns:wp14="http://schemas.microsoft.com/office/word/2010/wordprocessingDrawing" xmlns:wp="http://schemas.openxmlformats.org/drawingml/2006/wordprocessingDrawing" xmlns:w10="urn:schemas-microsoft-com:office:word" xmlns:w="http://schemas.openxmlformats.org/wordprocessingml/2006/main" xmlns:w14="http://schemas.microsoft.com/office/word/2010/wordml" xmlns:wpg="http://schemas.microsoft.com/office/word/2010/wordprocessingGroup" xmlns:wpi="http://schemas.microsoft.com/office/word/2010/wordprocessingInk" xmlns:wne="http://schemas.microsoft.com/office/word/2006/wordml" xmlns:wps="http://schemas.microsoft.com/office/word/2010/wordprocessingShape" mc:Ignorable="w14 wp14">
   <w:body>
     <w:p>
       <w:r>
@@ -27,13 +27,19 @@
         <w:jc w:val="center"/>
       </w:pPr>
       <w:r>
-        <w:t xml:space="preserve">Homework 4 </w:t>
-      </w:r>
-      <w:proofErr w:type="spellStart"/>
-      <w:r>
-        <w:t>Writeup</w:t>
-      </w:r>
-      <w:proofErr w:type="spellEnd"/>
+        <w:t>Homework 4 Writeup</w:t>
+      </w:r>
+    </w:p>
+    <w:p>
+      <w:pPr>
+        <w:jc w:val="center"/>
+      </w:pPr>
+    </w:p>
+    <w:p>
+      <w:r>
+        <w:tab/>
+        <w:t>Note for running the program properly: There are 3 paths that you must change. You must give the program your path for the ingredients.txt, training_data.json, and whatever testing .json you choose to use.</w:t>
+      </w:r>
     </w:p>
     <w:p/>
     <w:p>
@@ -122,16 +128,7 @@
                     <w:rPr>
                       <w:rFonts w:ascii="Cambria Math" w:hAnsi="Cambria Math"/>
                     </w:rPr>
-                    <m:t>rg</m:t>
-                  </m:r>
-                  <m:r>
-                    <m:rPr>
-                      <m:sty m:val="p"/>
-                    </m:rPr>
-                    <w:rPr>
-                      <w:rFonts w:ascii="Cambria Math" w:hAnsi="Cambria Math"/>
-                    </w:rPr>
-                    <m:t>max</m:t>
+                    <m:t>rgmax</m:t>
                   </m:r>
                 </m:e>
                 <m:lim>
@@ -350,11 +347,72 @@
     <w:p/>
     <w:p>
       <w:r>
-        <w:t xml:space="preserve">The result </w:t>
-      </w:r>
-      <w:proofErr w:type="spellStart"/>
-      <w:r>
-        <w:t>V</w:t>
+        <w:t xml:space="preserve">In that equation, </w:t>
+      </w:r>
+      <m:oMath>
+        <m:sSub>
+          <m:sSubPr>
+            <m:ctrlPr>
+              <w:rPr>
+                <w:rFonts w:ascii="Cambria Math" w:hAnsi="Cambria Math"/>
+                <w:i/>
+              </w:rPr>
+            </m:ctrlPr>
+          </m:sSubPr>
+          <m:e>
+            <m:r>
+              <w:rPr>
+                <w:rFonts w:ascii="Cambria Math" w:hAnsi="Cambria Math"/>
+              </w:rPr>
+              <m:t>a</m:t>
+            </m:r>
+          </m:e>
+          <m:sub>
+            <m:r>
+              <w:rPr>
+                <w:rFonts w:ascii="Cambria Math" w:hAnsi="Cambria Math"/>
+              </w:rPr>
+              <m:t>i</m:t>
+            </m:r>
+          </m:sub>
+        </m:sSub>
+      </m:oMath>
+      <w:r>
+        <w:t xml:space="preserve"> is the ingredient given the recipe, and </w:t>
+      </w:r>
+      <m:oMath>
+        <m:sSub>
+          <m:sSubPr>
+            <m:ctrlPr>
+              <w:rPr>
+                <w:rFonts w:ascii="Cambria Math" w:hAnsi="Cambria Math"/>
+                <w:i/>
+              </w:rPr>
+            </m:ctrlPr>
+          </m:sSubPr>
+          <m:e>
+            <m:r>
+              <w:rPr>
+                <w:rFonts w:ascii="Cambria Math" w:hAnsi="Cambria Math"/>
+              </w:rPr>
+              <m:t>v</m:t>
+            </m:r>
+          </m:e>
+          <m:sub>
+            <m:r>
+              <w:rPr>
+                <w:rFonts w:ascii="Cambria Math" w:hAnsi="Cambria Math"/>
+              </w:rPr>
+              <m:t>j</m:t>
+            </m:r>
+          </m:sub>
+        </m:sSub>
+      </m:oMath>
+      <w:r>
+        <w:t xml:space="preserve"> is the cuisine type. </w:t>
+      </w:r>
+      <w:r>
+        <w:t>The result V</w:t>
       </w:r>
       <w:r>
         <w:softHyphen/>
@@ -365,7 +423,6 @@
         </w:rPr>
         <w:t>nb</w:t>
       </w:r>
-      <w:proofErr w:type="spellEnd"/>
       <w:r>
         <w:t xml:space="preserve"> is the cuisine with the highest probability of</w:t>
       </w:r>
@@ -374,6 +431,9 @@
       </w:r>
       <w:r>
         <w:t>rrect label for a given recipe.</w:t>
+      </w:r>
+      <w:r>
+        <w:t xml:space="preserve"> </w:t>
       </w:r>
     </w:p>
     <w:p/>
@@ -382,132 +442,39 @@
         <w:tab/>
         <w:t xml:space="preserve">We made a </w:t>
       </w:r>
-      <w:commentRangeStart w:id="0"/>
       <w:r>
         <w:rPr>
           <w:b/>
         </w:rPr>
         <w:t>couple of changes</w:t>
       </w:r>
-      <w:commentRangeEnd w:id="0"/>
-      <w:r>
-        <w:rPr>
-          <w:rStyle w:val="CommentReference"/>
-          <w:b/>
-        </w:rPr>
-        <w:commentReference w:id="0"/>
-      </w:r>
-      <w:r>
-        <w:t xml:space="preserve"> to our basic implementation of the algorithm in order to optimize it. In one section there was a triple “for” loop where the program searched through every single ingredient inside a loop that went through the entire list of ingredients. This was a huge amount of searching that could be reduced by slightly increasing the space complexity. We optimized this search by creating</w:t>
-      </w:r>
-      <w:r>
-        <w:t xml:space="preserve"> a dictio</w:t>
-      </w:r>
-      <w:bookmarkStart w:id="1" w:name="_GoBack"/>
-      <w:bookmarkEnd w:id="1"/>
-      <w:r>
-        <w:t>nary where</w:t>
-      </w:r>
-      <w:r>
-        <w:t xml:space="preserve"> the</w:t>
-      </w:r>
-      <w:r>
-        <w:t xml:space="preserve"> keys </w:t>
-      </w:r>
-      <w:r>
-        <w:t>were the 20 cuisines, and values were</w:t>
-      </w:r>
-      <w:r>
-        <w:t xml:space="preserve"> list</w:t>
-      </w:r>
-      <w:r>
-        <w:t>s containing</w:t>
-      </w:r>
-      <w:r>
-        <w:t xml:space="preserve"> all recipes of each cuisine. </w:t>
-      </w:r>
-      <w:r>
-        <w:t>We had the program s</w:t>
-      </w:r>
-      <w:r>
-        <w:t xml:space="preserve">earch through this list when looking for ingredients inside </w:t>
-      </w:r>
-      <w:r>
-        <w:t xml:space="preserve">the </w:t>
-      </w:r>
-      <w:r>
-        <w:t xml:space="preserve">first two </w:t>
-      </w:r>
-      <w:r>
-        <w:t>“</w:t>
-      </w:r>
-      <w:r>
-        <w:t>for</w:t>
-      </w:r>
-      <w:r>
-        <w:t>” loops so that it was</w:t>
-      </w:r>
-      <w:r>
-        <w:t xml:space="preserve"> not necessary to search through every single recipe every time</w:t>
-      </w:r>
-      <w:r>
-        <w:t xml:space="preserve">. </w:t>
+      <w:r>
+        <w:t xml:space="preserve"> to our basic implementation of the algorithm in order to optimize it. In one section there was a triple “for” loop where the program searched through every single ingredient inside a loop that went through the entire list of ingredients. This was a huge amount of searching that could be reduced by slightly increasing the space complexity. We optimized this search by creating a dictionary where the keys were the 20 cuisines, and values were lists containing all recipes of each cuisine. We had the program search through this list when looking for ingredients inside the first two “for” loops so that it was not necessary to search through every single recipe every time. </w:t>
       </w:r>
     </w:p>
     <w:p/>
     <w:p>
-      <w:pPr>
-        <w:rPr>
-          <w:b/>
-        </w:rPr>
-      </w:pPr>
-      <w:r>
-        <w:rPr>
-          <w:b/>
-        </w:rPr>
-        <w:t xml:space="preserve">Hey John, check if you think we should describe naïve </w:t>
-      </w:r>
-      <w:proofErr w:type="spellStart"/>
-      <w:r>
-        <w:rPr>
-          <w:b/>
-        </w:rPr>
-        <w:t>bayes</w:t>
-      </w:r>
-      <w:proofErr w:type="spellEnd"/>
-      <w:r>
-        <w:rPr>
-          <w:b/>
-        </w:rPr>
-        <w:t xml:space="preserve"> in any more depth than I did already (it seemed like he wanted something really general) and add a description of any other optimizations you did. He also wanted stats on training time, along with specs of </w:t>
-      </w:r>
-      <w:proofErr w:type="spellStart"/>
-      <w:r>
-        <w:rPr>
-          <w:b/>
-        </w:rPr>
-        <w:t>cpu</w:t>
-      </w:r>
-      <w:proofErr w:type="spellEnd"/>
-      <w:r>
-        <w:rPr>
-          <w:b/>
-        </w:rPr>
-        <w:t xml:space="preserve"> and memory of the computer it was tested on. Since you were the one conducting testing earlier I’m </w:t>
-      </w:r>
-      <w:proofErr w:type="spellStart"/>
-      <w:r>
-        <w:rPr>
-          <w:b/>
-        </w:rPr>
-        <w:t>gonna</w:t>
-      </w:r>
-      <w:proofErr w:type="spellEnd"/>
-      <w:r>
-        <w:rPr>
-          <w:b/>
-        </w:rPr>
-        <w:t xml:space="preserve"> let you add that data if you don’t mind. Let me know if there’s anything else you’d like help with or checked before turning it in, or just turn it in whenever if you’re fine with it.</w:t>
+      <w:r>
+        <w:tab/>
+        <w:t xml:space="preserve">We also added a simple bit of rote learning to our algorithm. If a testing recipe is the exact same as a recipe we used in training, it will always return the correct cuisine type. </w:t>
+      </w:r>
+    </w:p>
+    <w:p/>
+    <w:p>
+      <w:r>
+        <w:tab/>
+        <w:t>This combination of rote learning and Naïve Bayes classification gave us an algorithm that spent around 0.6 seconds and 14 MB of memory to learn for the given data set. These specs were done using a 2015 Macbook with the latest version of OSX</w:t>
+      </w:r>
+      <w:r>
+        <w:t>, running no other programs other than Google Chrome and PyCharm</w:t>
+      </w:r>
+      <w:bookmarkStart w:id="0" w:name="_GoBack"/>
+      <w:bookmarkEnd w:id="0"/>
+      <w:r>
+        <w:t>.</w:t>
+      </w:r>
+      <w:r>
+        <w:t xml:space="preserve"> These are printed within the program.</w:t>
       </w:r>
     </w:p>
     <w:sectPr>
@@ -518,27 +485,6 @@
     </w:sectPr>
   </w:body>
 </w:document>
-</file>
-
-<file path=word/comments.xml><?xml version="1.0" encoding="utf-8"?>
-<w:comments xmlns:wpc="http://schemas.microsoft.com/office/word/2010/wordprocessingCanvas" xmlns:cx="http://schemas.microsoft.com/office/drawing/2014/chartex" xmlns:cx1="http://schemas.microsoft.com/office/drawing/2015/9/8/chartex" xmlns:cx2="http://schemas.microsoft.com/office/drawing/2015/10/21/chartex" xmlns:mc="http://schemas.openxmlformats.org/markup-compatibility/2006" xmlns:o="urn:schemas-microsoft-com:office:office" xmlns:r="http://schemas.openxmlformats.org/officeDocument/2006/relationships" xmlns:m="http://schemas.openxmlformats.org/officeDocument/2006/math" xmlns:v="urn:schemas-microsoft-com:vml" xmlns:wp14="http://schemas.microsoft.com/office/word/2010/wordprocessingDrawing" xmlns:wp="http://schemas.openxmlformats.org/drawingml/2006/wordprocessingDrawing" xmlns:w10="urn:schemas-microsoft-com:office:word" xmlns:w="http://schemas.openxmlformats.org/wordprocessingml/2006/main" xmlns:w14="http://schemas.microsoft.com/office/word/2010/wordml" xmlns:w15="http://schemas.microsoft.com/office/word/2012/wordml" xmlns:w16se="http://schemas.microsoft.com/office/word/2015/wordml/symex" xmlns:wpg="http://schemas.microsoft.com/office/word/2010/wordprocessingGroup" xmlns:wpi="http://schemas.microsoft.com/office/word/2010/wordprocessingInk" xmlns:wne="http://schemas.microsoft.com/office/word/2006/wordml" xmlns:wps="http://schemas.microsoft.com/office/word/2010/wordprocessingShape" mc:Ignorable="w14 w15 w16se wp14">
-  <w:comment w:id="0" w:author="Tyler Ealy" w:date="2016-04-26T22:29:00Z" w:initials="TE">
-    <w:p>
-      <w:pPr>
-        <w:pStyle w:val="CommentText"/>
-      </w:pPr>
-      <w:r>
-        <w:rPr>
-          <w:rStyle w:val="CommentReference"/>
-        </w:rPr>
-        <w:annotationRef/>
-      </w:r>
-      <w:r>
-        <w:t>Assuming you made another optimization</w:t>
-      </w:r>
-    </w:p>
-  </w:comment>
-</w:comments>
 </file>
 
 <file path=word/commentsExtended.xml><?xml version="1.0" encoding="utf-8"?>
@@ -556,7 +502,7 @@
 </file>
 
 <file path=word/styles.xml><?xml version="1.0" encoding="utf-8"?>
-<w:styles xmlns:mc="http://schemas.openxmlformats.org/markup-compatibility/2006" xmlns:r="http://schemas.openxmlformats.org/officeDocument/2006/relationships" xmlns:w="http://schemas.openxmlformats.org/wordprocessingml/2006/main" xmlns:w14="http://schemas.microsoft.com/office/word/2010/wordml" xmlns:w15="http://schemas.microsoft.com/office/word/2012/wordml" xmlns:w16se="http://schemas.microsoft.com/office/word/2015/wordml/symex" mc:Ignorable="w14 w15 w16se">
+<w:styles xmlns:mc="http://schemas.openxmlformats.org/markup-compatibility/2006" xmlns:r="http://schemas.openxmlformats.org/officeDocument/2006/relationships" xmlns:w="http://schemas.openxmlformats.org/wordprocessingml/2006/main" xmlns:w14="http://schemas.microsoft.com/office/word/2010/wordml" mc:Ignorable="w14">
   <w:docDefaults>
     <w:rPrDefault>
       <w:rPr>
@@ -572,379 +518,465 @@
       </w:pPr>
     </w:pPrDefault>
   </w:docDefaults>
-  <w:latentStyles w:defLockedState="0" w:defUIPriority="99" w:defSemiHidden="0" w:defUnhideWhenUsed="0" w:defQFormat="0" w:count="372">
-    <w:lsdException w:name="Normal" w:uiPriority="0" w:qFormat="1"/>
-    <w:lsdException w:name="heading 1" w:uiPriority="9" w:qFormat="1"/>
-    <w:lsdException w:name="heading 2" w:semiHidden="1" w:uiPriority="9" w:unhideWhenUsed="1" w:qFormat="1"/>
-    <w:lsdException w:name="heading 3" w:semiHidden="1" w:uiPriority="9" w:unhideWhenUsed="1" w:qFormat="1"/>
-    <w:lsdException w:name="heading 4" w:semiHidden="1" w:uiPriority="9" w:unhideWhenUsed="1" w:qFormat="1"/>
-    <w:lsdException w:name="heading 5" w:semiHidden="1" w:uiPriority="9" w:unhideWhenUsed="1" w:qFormat="1"/>
-    <w:lsdException w:name="heading 6" w:semiHidden="1" w:uiPriority="9" w:unhideWhenUsed="1" w:qFormat="1"/>
-    <w:lsdException w:name="heading 7" w:semiHidden="1" w:uiPriority="9" w:unhideWhenUsed="1" w:qFormat="1"/>
-    <w:lsdException w:name="heading 8" w:semiHidden="1" w:uiPriority="9" w:unhideWhenUsed="1" w:qFormat="1"/>
-    <w:lsdException w:name="heading 9" w:semiHidden="1" w:uiPriority="9" w:unhideWhenUsed="1" w:qFormat="1"/>
-    <w:lsdException w:name="index 1" w:semiHidden="1" w:unhideWhenUsed="1"/>
-    <w:lsdException w:name="index 2" w:semiHidden="1" w:unhideWhenUsed="1"/>
-    <w:lsdException w:name="index 3" w:semiHidden="1" w:unhideWhenUsed="1"/>
-    <w:lsdException w:name="index 4" w:semiHidden="1" w:unhideWhenUsed="1"/>
-    <w:lsdException w:name="index 5" w:semiHidden="1" w:unhideWhenUsed="1"/>
-    <w:lsdException w:name="index 6" w:semiHidden="1" w:unhideWhenUsed="1"/>
-    <w:lsdException w:name="index 7" w:semiHidden="1" w:unhideWhenUsed="1"/>
-    <w:lsdException w:name="index 8" w:semiHidden="1" w:unhideWhenUsed="1"/>
-    <w:lsdException w:name="index 9" w:semiHidden="1" w:unhideWhenUsed="1"/>
-    <w:lsdException w:name="toc 1" w:semiHidden="1" w:uiPriority="39" w:unhideWhenUsed="1"/>
-    <w:lsdException w:name="toc 2" w:semiHidden="1" w:uiPriority="39" w:unhideWhenUsed="1"/>
-    <w:lsdException w:name="toc 3" w:semiHidden="1" w:uiPriority="39" w:unhideWhenUsed="1"/>
-    <w:lsdException w:name="toc 4" w:semiHidden="1" w:uiPriority="39" w:unhideWhenUsed="1"/>
-    <w:lsdException w:name="toc 5" w:semiHidden="1" w:uiPriority="39" w:unhideWhenUsed="1"/>
-    <w:lsdException w:name="toc 6" w:semiHidden="1" w:uiPriority="39" w:unhideWhenUsed="1"/>
-    <w:lsdException w:name="toc 7" w:semiHidden="1" w:uiPriority="39" w:unhideWhenUsed="1"/>
-    <w:lsdException w:name="toc 8" w:semiHidden="1" w:uiPriority="39" w:unhideWhenUsed="1"/>
-    <w:lsdException w:name="toc 9" w:semiHidden="1" w:uiPriority="39" w:unhideWhenUsed="1"/>
-    <w:lsdException w:name="Normal Indent" w:semiHidden="1" w:unhideWhenUsed="1"/>
-    <w:lsdException w:name="footnote text" w:semiHidden="1" w:unhideWhenUsed="1"/>
-    <w:lsdException w:name="annotation text" w:semiHidden="1" w:unhideWhenUsed="1"/>
-    <w:lsdException w:name="header" w:semiHidden="1" w:unhideWhenUsed="1"/>
-    <w:lsdException w:name="footer" w:semiHidden="1" w:unhideWhenUsed="1"/>
-    <w:lsdException w:name="index heading" w:semiHidden="1" w:unhideWhenUsed="1"/>
-    <w:lsdException w:name="caption" w:semiHidden="1" w:uiPriority="35" w:unhideWhenUsed="1" w:qFormat="1"/>
-    <w:lsdException w:name="table of figures" w:semiHidden="1" w:unhideWhenUsed="1"/>
-    <w:lsdException w:name="envelope address" w:semiHidden="1" w:unhideWhenUsed="1"/>
-    <w:lsdException w:name="envelope return" w:semiHidden="1" w:unhideWhenUsed="1"/>
-    <w:lsdException w:name="footnote reference" w:semiHidden="1" w:unhideWhenUsed="1"/>
-    <w:lsdException w:name="annotation reference" w:semiHidden="1" w:unhideWhenUsed="1"/>
-    <w:lsdException w:name="line number" w:semiHidden="1" w:unhideWhenUsed="1"/>
-    <w:lsdException w:name="page number" w:semiHidden="1" w:unhideWhenUsed="1"/>
-    <w:lsdException w:name="endnote reference" w:semiHidden="1" w:unhideWhenUsed="1"/>
-    <w:lsdException w:name="endnote text" w:semiHidden="1" w:unhideWhenUsed="1"/>
-    <w:lsdException w:name="table of authorities" w:semiHidden="1" w:unhideWhenUsed="1"/>
-    <w:lsdException w:name="macro" w:semiHidden="1" w:unhideWhenUsed="1"/>
-    <w:lsdException w:name="toa heading" w:semiHidden="1" w:unhideWhenUsed="1"/>
-    <w:lsdException w:name="List" w:semiHidden="1" w:unhideWhenUsed="1"/>
-    <w:lsdException w:name="List Bullet" w:semiHidden="1" w:unhideWhenUsed="1"/>
-    <w:lsdException w:name="List Number" w:semiHidden="1" w:unhideWhenUsed="1"/>
-    <w:lsdException w:name="List 2" w:semiHidden="1" w:unhideWhenUsed="1"/>
-    <w:lsdException w:name="List 3" w:semiHidden="1" w:unhideWhenUsed="1"/>
-    <w:lsdException w:name="List 4" w:semiHidden="1" w:unhideWhenUsed="1"/>
-    <w:lsdException w:name="List 5" w:semiHidden="1" w:unhideWhenUsed="1"/>
-    <w:lsdException w:name="List Bullet 2" w:semiHidden="1" w:unhideWhenUsed="1"/>
-    <w:lsdException w:name="List Bullet 3" w:semiHidden="1" w:unhideWhenUsed="1"/>
-    <w:lsdException w:name="List Bullet 4" w:semiHidden="1" w:unhideWhenUsed="1"/>
-    <w:lsdException w:name="List Bullet 5" w:semiHidden="1" w:unhideWhenUsed="1"/>
-    <w:lsdException w:name="List Number 2" w:semiHidden="1" w:unhideWhenUsed="1"/>
-    <w:lsdException w:name="List Number 3" w:semiHidden="1" w:unhideWhenUsed="1"/>
-    <w:lsdException w:name="List Number 4" w:semiHidden="1" w:unhideWhenUsed="1"/>
-    <w:lsdException w:name="List Number 5" w:semiHidden="1" w:unhideWhenUsed="1"/>
-    <w:lsdException w:name="Title" w:uiPriority="10" w:qFormat="1"/>
-    <w:lsdException w:name="Closing" w:semiHidden="1" w:unhideWhenUsed="1"/>
-    <w:lsdException w:name="Signature" w:semiHidden="1" w:unhideWhenUsed="1"/>
-    <w:lsdException w:name="Default Paragraph Font" w:semiHidden="1" w:uiPriority="1" w:unhideWhenUsed="1"/>
-    <w:lsdException w:name="Body Text" w:semiHidden="1" w:unhideWhenUsed="1"/>
-    <w:lsdException w:name="Body Text Indent" w:semiHidden="1" w:unhideWhenUsed="1"/>
-    <w:lsdException w:name="List Continue" w:semiHidden="1" w:unhideWhenUsed="1"/>
-    <w:lsdException w:name="List Continue 2" w:semiHidden="1" w:unhideWhenUsed="1"/>
-    <w:lsdException w:name="List Continue 3" w:semiHidden="1" w:unhideWhenUsed="1"/>
-    <w:lsdException w:name="List Continue 4" w:semiHidden="1" w:unhideWhenUsed="1"/>
-    <w:lsdException w:name="List Continue 5" w:semiHidden="1" w:unhideWhenUsed="1"/>
-    <w:lsdException w:name="Message Header" w:semiHidden="1" w:unhideWhenUsed="1"/>
-    <w:lsdException w:name="Subtitle" w:uiPriority="11" w:qFormat="1"/>
-    <w:lsdException w:name="Salutation" w:semiHidden="1" w:unhideWhenUsed="1"/>
-    <w:lsdException w:name="Date" w:semiHidden="1" w:unhideWhenUsed="1"/>
-    <w:lsdException w:name="Body Text First Indent" w:semiHidden="1" w:unhideWhenUsed="1"/>
-    <w:lsdException w:name="Body Text First Indent 2" w:semiHidden="1" w:unhideWhenUsed="1"/>
-    <w:lsdException w:name="Note Heading" w:semiHidden="1" w:unhideWhenUsed="1"/>
-    <w:lsdException w:name="Body Text 2" w:semiHidden="1" w:unhideWhenUsed="1"/>
-    <w:lsdException w:name="Body Text 3" w:semiHidden="1" w:unhideWhenUsed="1"/>
-    <w:lsdException w:name="Body Text Indent 2" w:semiHidden="1" w:unhideWhenUsed="1"/>
-    <w:lsdException w:name="Body Text Indent 3" w:semiHidden="1" w:unhideWhenUsed="1"/>
-    <w:lsdException w:name="Block Text" w:semiHidden="1" w:unhideWhenUsed="1"/>
-    <w:lsdException w:name="Hyperlink" w:semiHidden="1" w:unhideWhenUsed="1"/>
-    <w:lsdException w:name="FollowedHyperlink" w:semiHidden="1" w:unhideWhenUsed="1"/>
-    <w:lsdException w:name="Strong" w:uiPriority="22" w:qFormat="1"/>
-    <w:lsdException w:name="Emphasis" w:uiPriority="20" w:qFormat="1"/>
-    <w:lsdException w:name="Document Map" w:semiHidden="1" w:unhideWhenUsed="1"/>
-    <w:lsdException w:name="Plain Text" w:semiHidden="1" w:unhideWhenUsed="1"/>
-    <w:lsdException w:name="E-mail Signature" w:semiHidden="1" w:unhideWhenUsed="1"/>
-    <w:lsdException w:name="HTML Top of Form" w:semiHidden="1" w:unhideWhenUsed="1"/>
-    <w:lsdException w:name="HTML Bottom of Form" w:semiHidden="1" w:unhideWhenUsed="1"/>
-    <w:lsdException w:name="Normal (Web)" w:semiHidden="1" w:unhideWhenUsed="1"/>
-    <w:lsdException w:name="HTML Acronym" w:semiHidden="1" w:unhideWhenUsed="1"/>
-    <w:lsdException w:name="HTML Address" w:semiHidden="1" w:unhideWhenUsed="1"/>
-    <w:lsdException w:name="HTML Cite" w:semiHidden="1" w:unhideWhenUsed="1"/>
-    <w:lsdException w:name="HTML Code" w:semiHidden="1" w:unhideWhenUsed="1"/>
-    <w:lsdException w:name="HTML Definition" w:semiHidden="1" w:unhideWhenUsed="1"/>
-    <w:lsdException w:name="HTML Keyboard" w:semiHidden="1" w:unhideWhenUsed="1"/>
-    <w:lsdException w:name="HTML Preformatted" w:semiHidden="1" w:unhideWhenUsed="1"/>
-    <w:lsdException w:name="HTML Sample" w:semiHidden="1" w:unhideWhenUsed="1"/>
-    <w:lsdException w:name="HTML Typewriter" w:semiHidden="1" w:unhideWhenUsed="1"/>
-    <w:lsdException w:name="HTML Variable" w:semiHidden="1" w:unhideWhenUsed="1"/>
-    <w:lsdException w:name="Normal Table" w:semiHidden="1" w:unhideWhenUsed="1"/>
-    <w:lsdException w:name="annotation subject" w:semiHidden="1" w:unhideWhenUsed="1"/>
-    <w:lsdException w:name="No List" w:semiHidden="1" w:unhideWhenUsed="1"/>
-    <w:lsdException w:name="Outline List 1" w:semiHidden="1" w:unhideWhenUsed="1"/>
-    <w:lsdException w:name="Outline List 2" w:semiHidden="1" w:unhideWhenUsed="1"/>
-    <w:lsdException w:name="Outline List 3" w:semiHidden="1" w:unhideWhenUsed="1"/>
-    <w:lsdException w:name="Table Simple 1" w:semiHidden="1" w:unhideWhenUsed="1"/>
-    <w:lsdException w:name="Table Simple 2" w:semiHidden="1" w:unhideWhenUsed="1"/>
-    <w:lsdException w:name="Table Simple 3" w:semiHidden="1" w:unhideWhenUsed="1"/>
-    <w:lsdException w:name="Table Classic 1" w:semiHidden="1" w:unhideWhenUsed="1"/>
-    <w:lsdException w:name="Table Classic 2" w:semiHidden="1" w:unhideWhenUsed="1"/>
-    <w:lsdException w:name="Table Classic 3" w:semiHidden="1" w:unhideWhenUsed="1"/>
-    <w:lsdException w:name="Table Classic 4" w:semiHidden="1" w:unhideWhenUsed="1"/>
-    <w:lsdException w:name="Table Colorful 1" w:semiHidden="1" w:unhideWhenUsed="1"/>
-    <w:lsdException w:name="Table Colorful 2" w:semiHidden="1" w:unhideWhenUsed="1"/>
-    <w:lsdException w:name="Table Colorful 3" w:semiHidden="1" w:unhideWhenUsed="1"/>
-    <w:lsdException w:name="Table Columns 1" w:semiHidden="1" w:unhideWhenUsed="1"/>
-    <w:lsdException w:name="Table Columns 2" w:semiHidden="1" w:unhideWhenUsed="1"/>
-    <w:lsdException w:name="Table Columns 3" w:semiHidden="1" w:unhideWhenUsed="1"/>
-    <w:lsdException w:name="Table Columns 4" w:semiHidden="1" w:unhideWhenUsed="1"/>
-    <w:lsdException w:name="Table Columns 5" w:semiHidden="1" w:unhideWhenUsed="1"/>
-    <w:lsdException w:name="Table Grid 1" w:semiHidden="1" w:unhideWhenUsed="1"/>
-    <w:lsdException w:name="Table Grid 2" w:semiHidden="1" w:unhideWhenUsed="1"/>
-    <w:lsdException w:name="Table Grid 3" w:semiHidden="1" w:unhideWhenUsed="1"/>
-    <w:lsdException w:name="Table Grid 4" w:semiHidden="1" w:unhideWhenUsed="1"/>
-    <w:lsdException w:name="Table Grid 5" w:semiHidden="1" w:unhideWhenUsed="1"/>
-    <w:lsdException w:name="Table Grid 6" w:semiHidden="1" w:unhideWhenUsed="1"/>
-    <w:lsdException w:name="Table Grid 7" w:semiHidden="1" w:unhideWhenUsed="1"/>
-    <w:lsdException w:name="Table Grid 8" w:semiHidden="1" w:unhideWhenUsed="1"/>
-    <w:lsdException w:name="Table List 1" w:semiHidden="1" w:unhideWhenUsed="1"/>
-    <w:lsdException w:name="Table List 2" w:semiHidden="1" w:unhideWhenUsed="1"/>
-    <w:lsdException w:name="Table List 3" w:semiHidden="1" w:unhideWhenUsed="1"/>
-    <w:lsdException w:name="Table List 4" w:semiHidden="1" w:unhideWhenUsed="1"/>
-    <w:lsdException w:name="Table List 5" w:semiHidden="1" w:unhideWhenUsed="1"/>
-    <w:lsdException w:name="Table List 6" w:semiHidden="1" w:unhideWhenUsed="1"/>
-    <w:lsdException w:name="Table List 7" w:semiHidden="1" w:unhideWhenUsed="1"/>
-    <w:lsdException w:name="Table List 8" w:semiHidden="1" w:unhideWhenUsed="1"/>
-    <w:lsdException w:name="Table 3D effects 1" w:semiHidden="1" w:unhideWhenUsed="1"/>
-    <w:lsdException w:name="Table 3D effects 2" w:semiHidden="1" w:unhideWhenUsed="1"/>
-    <w:lsdException w:name="Table 3D effects 3" w:semiHidden="1" w:unhideWhenUsed="1"/>
-    <w:lsdException w:name="Table Contemporary" w:semiHidden="1" w:unhideWhenUsed="1"/>
-    <w:lsdException w:name="Table Elegant" w:semiHidden="1" w:unhideWhenUsed="1"/>
-    <w:lsdException w:name="Table Professional" w:semiHidden="1" w:unhideWhenUsed="1"/>
-    <w:lsdException w:name="Table Subtle 1" w:semiHidden="1" w:unhideWhenUsed="1"/>
-    <w:lsdException w:name="Table Subtle 2" w:semiHidden="1" w:unhideWhenUsed="1"/>
-    <w:lsdException w:name="Table Web 1" w:semiHidden="1" w:unhideWhenUsed="1"/>
-    <w:lsdException w:name="Table Web 2" w:semiHidden="1" w:unhideWhenUsed="1"/>
-    <w:lsdException w:name="Table Web 3" w:semiHidden="1" w:unhideWhenUsed="1"/>
-    <w:lsdException w:name="Balloon Text" w:semiHidden="1" w:unhideWhenUsed="1"/>
-    <w:lsdException w:name="Table Grid" w:uiPriority="39"/>
-    <w:lsdException w:name="Table Theme" w:semiHidden="1" w:unhideWhenUsed="1"/>
-    <w:lsdException w:name="Placeholder Text" w:semiHidden="1"/>
-    <w:lsdException w:name="No Spacing" w:uiPriority="1" w:qFormat="1"/>
-    <w:lsdException w:name="Light Shading" w:uiPriority="60"/>
-    <w:lsdException w:name="Light List" w:uiPriority="61"/>
-    <w:lsdException w:name="Light Grid" w:uiPriority="62"/>
-    <w:lsdException w:name="Medium Shading 1" w:uiPriority="63"/>
-    <w:lsdException w:name="Medium Shading 2" w:uiPriority="64"/>
-    <w:lsdException w:name="Medium List 1" w:uiPriority="65"/>
-    <w:lsdException w:name="Medium List 2" w:uiPriority="66"/>
-    <w:lsdException w:name="Medium Grid 1" w:uiPriority="67"/>
-    <w:lsdException w:name="Medium Grid 2" w:uiPriority="68"/>
-    <w:lsdException w:name="Medium Grid 3" w:uiPriority="69"/>
-    <w:lsdException w:name="Dark List" w:uiPriority="70"/>
-    <w:lsdException w:name="Colorful Shading" w:uiPriority="71"/>
-    <w:lsdException w:name="Colorful List" w:uiPriority="72"/>
-    <w:lsdException w:name="Colorful Grid" w:uiPriority="73"/>
-    <w:lsdException w:name="Light Shading Accent 1" w:uiPriority="60"/>
-    <w:lsdException w:name="Light List Accent 1" w:uiPriority="61"/>
-    <w:lsdException w:name="Light Grid Accent 1" w:uiPriority="62"/>
-    <w:lsdException w:name="Medium Shading 1 Accent 1" w:uiPriority="63"/>
-    <w:lsdException w:name="Medium Shading 2 Accent 1" w:uiPriority="64"/>
-    <w:lsdException w:name="Medium List 1 Accent 1" w:uiPriority="65"/>
-    <w:lsdException w:name="Revision" w:semiHidden="1"/>
-    <w:lsdException w:name="List Paragraph" w:uiPriority="34" w:qFormat="1"/>
-    <w:lsdException w:name="Quote" w:uiPriority="29" w:qFormat="1"/>
-    <w:lsdException w:name="Intense Quote" w:uiPriority="30" w:qFormat="1"/>
-    <w:lsdException w:name="Medium List 2 Accent 1" w:uiPriority="66"/>
-    <w:lsdException w:name="Medium Grid 1 Accent 1" w:uiPriority="67"/>
-    <w:lsdException w:name="Medium Grid 2 Accent 1" w:uiPriority="68"/>
-    <w:lsdException w:name="Medium Grid 3 Accent 1" w:uiPriority="69"/>
-    <w:lsdException w:name="Dark List Accent 1" w:uiPriority="70"/>
-    <w:lsdException w:name="Colorful Shading Accent 1" w:uiPriority="71"/>
-    <w:lsdException w:name="Colorful List Accent 1" w:uiPriority="72"/>
-    <w:lsdException w:name="Colorful Grid Accent 1" w:uiPriority="73"/>
-    <w:lsdException w:name="Light Shading Accent 2" w:uiPriority="60"/>
-    <w:lsdException w:name="Light List Accent 2" w:uiPriority="61"/>
-    <w:lsdException w:name="Light Grid Accent 2" w:uiPriority="62"/>
-    <w:lsdException w:name="Medium Shading 1 Accent 2" w:uiPriority="63"/>
-    <w:lsdException w:name="Medium Shading 2 Accent 2" w:uiPriority="64"/>
-    <w:lsdException w:name="Medium List 1 Accent 2" w:uiPriority="65"/>
-    <w:lsdException w:name="Medium List 2 Accent 2" w:uiPriority="66"/>
-    <w:lsdException w:name="Medium Grid 1 Accent 2" w:uiPriority="67"/>
-    <w:lsdException w:name="Medium Grid 2 Accent 2" w:uiPriority="68"/>
-    <w:lsdException w:name="Medium Grid 3 Accent 2" w:uiPriority="69"/>
-    <w:lsdException w:name="Dark List Accent 2" w:uiPriority="70"/>
-    <w:lsdException w:name="Colorful Shading Accent 2" w:uiPriority="71"/>
-    <w:lsdException w:name="Colorful List Accent 2" w:uiPriority="72"/>
-    <w:lsdException w:name="Colorful Grid Accent 2" w:uiPriority="73"/>
-    <w:lsdException w:name="Light Shading Accent 3" w:uiPriority="60"/>
-    <w:lsdException w:name="Light List Accent 3" w:uiPriority="61"/>
-    <w:lsdException w:name="Light Grid Accent 3" w:uiPriority="62"/>
-    <w:lsdException w:name="Medium Shading 1 Accent 3" w:uiPriority="63"/>
-    <w:lsdException w:name="Medium Shading 2 Accent 3" w:uiPriority="64"/>
-    <w:lsdException w:name="Medium List 1 Accent 3" w:uiPriority="65"/>
-    <w:lsdException w:name="Medium List 2 Accent 3" w:uiPriority="66"/>
-    <w:lsdException w:name="Medium Grid 1 Accent 3" w:uiPriority="67"/>
-    <w:lsdException w:name="Medium Grid 2 Accent 3" w:uiPriority="68"/>
-    <w:lsdException w:name="Medium Grid 3 Accent 3" w:uiPriority="69"/>
-    <w:lsdException w:name="Dark List Accent 3" w:uiPriority="70"/>
-    <w:lsdException w:name="Colorful Shading Accent 3" w:uiPriority="71"/>
-    <w:lsdException w:name="Colorful List Accent 3" w:uiPriority="72"/>
-    <w:lsdException w:name="Colorful Grid Accent 3" w:uiPriority="73"/>
-    <w:lsdException w:name="Light Shading Accent 4" w:uiPriority="60"/>
-    <w:lsdException w:name="Light List Accent 4" w:uiPriority="61"/>
-    <w:lsdException w:name="Light Grid Accent 4" w:uiPriority="62"/>
-    <w:lsdException w:name="Medium Shading 1 Accent 4" w:uiPriority="63"/>
-    <w:lsdException w:name="Medium Shading 2 Accent 4" w:uiPriority="64"/>
-    <w:lsdException w:name="Medium List 1 Accent 4" w:uiPriority="65"/>
-    <w:lsdException w:name="Medium List 2 Accent 4" w:uiPriority="66"/>
-    <w:lsdException w:name="Medium Grid 1 Accent 4" w:uiPriority="67"/>
-    <w:lsdException w:name="Medium Grid 2 Accent 4" w:uiPriority="68"/>
-    <w:lsdException w:name="Medium Grid 3 Accent 4" w:uiPriority="69"/>
-    <w:lsdException w:name="Dark List Accent 4" w:uiPriority="70"/>
-    <w:lsdException w:name="Colorful Shading Accent 4" w:uiPriority="71"/>
-    <w:lsdException w:name="Colorful List Accent 4" w:uiPriority="72"/>
-    <w:lsdException w:name="Colorful Grid Accent 4" w:uiPriority="73"/>
-    <w:lsdException w:name="Light Shading Accent 5" w:uiPriority="60"/>
-    <w:lsdException w:name="Light List Accent 5" w:uiPriority="61"/>
-    <w:lsdException w:name="Light Grid Accent 5" w:uiPriority="62"/>
-    <w:lsdException w:name="Medium Shading 1 Accent 5" w:uiPriority="63"/>
-    <w:lsdException w:name="Medium Shading 2 Accent 5" w:uiPriority="64"/>
-    <w:lsdException w:name="Medium List 1 Accent 5" w:uiPriority="65"/>
-    <w:lsdException w:name="Medium List 2 Accent 5" w:uiPriority="66"/>
-    <w:lsdException w:name="Medium Grid 1 Accent 5" w:uiPriority="67"/>
-    <w:lsdException w:name="Medium Grid 2 Accent 5" w:uiPriority="68"/>
-    <w:lsdException w:name="Medium Grid 3 Accent 5" w:uiPriority="69"/>
-    <w:lsdException w:name="Dark List Accent 5" w:uiPriority="70"/>
-    <w:lsdException w:name="Colorful Shading Accent 5" w:uiPriority="71"/>
-    <w:lsdException w:name="Colorful List Accent 5" w:uiPriority="72"/>
-    <w:lsdException w:name="Colorful Grid Accent 5" w:uiPriority="73"/>
-    <w:lsdException w:name="Light Shading Accent 6" w:uiPriority="60"/>
-    <w:lsdException w:name="Light List Accent 6" w:uiPriority="61"/>
-    <w:lsdException w:name="Light Grid Accent 6" w:uiPriority="62"/>
-    <w:lsdException w:name="Medium Shading 1 Accent 6" w:uiPriority="63"/>
-    <w:lsdException w:name="Medium Shading 2 Accent 6" w:uiPriority="64"/>
-    <w:lsdException w:name="Medium List 1 Accent 6" w:uiPriority="65"/>
-    <w:lsdException w:name="Medium List 2 Accent 6" w:uiPriority="66"/>
-    <w:lsdException w:name="Medium Grid 1 Accent 6" w:uiPriority="67"/>
-    <w:lsdException w:name="Medium Grid 2 Accent 6" w:uiPriority="68"/>
-    <w:lsdException w:name="Medium Grid 3 Accent 6" w:uiPriority="69"/>
-    <w:lsdException w:name="Dark List Accent 6" w:uiPriority="70"/>
-    <w:lsdException w:name="Colorful Shading Accent 6" w:uiPriority="71"/>
-    <w:lsdException w:name="Colorful List Accent 6" w:uiPriority="72"/>
-    <w:lsdException w:name="Colorful Grid Accent 6" w:uiPriority="73"/>
-    <w:lsdException w:name="Subtle Emphasis" w:uiPriority="19" w:qFormat="1"/>
-    <w:lsdException w:name="Intense Emphasis" w:uiPriority="21" w:qFormat="1"/>
-    <w:lsdException w:name="Subtle Reference" w:uiPriority="31" w:qFormat="1"/>
-    <w:lsdException w:name="Intense Reference" w:uiPriority="32" w:qFormat="1"/>
-    <w:lsdException w:name="Book Title" w:uiPriority="33" w:qFormat="1"/>
-    <w:lsdException w:name="Bibliography" w:semiHidden="1" w:uiPriority="37" w:unhideWhenUsed="1"/>
-    <w:lsdException w:name="TOC Heading" w:semiHidden="1" w:uiPriority="39" w:unhideWhenUsed="1" w:qFormat="1"/>
-    <w:lsdException w:name="Plain Table 1" w:uiPriority="41"/>
-    <w:lsdException w:name="Plain Table 2" w:uiPriority="42"/>
-    <w:lsdException w:name="Plain Table 3" w:uiPriority="43"/>
-    <w:lsdException w:name="Plain Table 4" w:uiPriority="44"/>
-    <w:lsdException w:name="Plain Table 5" w:uiPriority="45"/>
-    <w:lsdException w:name="Grid Table Light" w:uiPriority="40"/>
-    <w:lsdException w:name="Grid Table 1 Light" w:uiPriority="46"/>
-    <w:lsdException w:name="Grid Table 2" w:uiPriority="47"/>
-    <w:lsdException w:name="Grid Table 3" w:uiPriority="48"/>
-    <w:lsdException w:name="Grid Table 4" w:uiPriority="49"/>
-    <w:lsdException w:name="Grid Table 5 Dark" w:uiPriority="50"/>
-    <w:lsdException w:name="Grid Table 6 Colorful" w:uiPriority="51"/>
-    <w:lsdException w:name="Grid Table 7 Colorful" w:uiPriority="52"/>
-    <w:lsdException w:name="Grid Table 1 Light Accent 1" w:uiPriority="46"/>
-    <w:lsdException w:name="Grid Table 2 Accent 1" w:uiPriority="47"/>
-    <w:lsdException w:name="Grid Table 3 Accent 1" w:uiPriority="48"/>
-    <w:lsdException w:name="Grid Table 4 Accent 1" w:uiPriority="49"/>
-    <w:lsdException w:name="Grid Table 5 Dark Accent 1" w:uiPriority="50"/>
-    <w:lsdException w:name="Grid Table 6 Colorful Accent 1" w:uiPriority="51"/>
-    <w:lsdException w:name="Grid Table 7 Colorful Accent 1" w:uiPriority="52"/>
-    <w:lsdException w:name="Grid Table 1 Light Accent 2" w:uiPriority="46"/>
-    <w:lsdException w:name="Grid Table 2 Accent 2" w:uiPriority="47"/>
-    <w:lsdException w:name="Grid Table 3 Accent 2" w:uiPriority="48"/>
-    <w:lsdException w:name="Grid Table 4 Accent 2" w:uiPriority="49"/>
-    <w:lsdException w:name="Grid Table 5 Dark Accent 2" w:uiPriority="50"/>
-    <w:lsdException w:name="Grid Table 6 Colorful Accent 2" w:uiPriority="51"/>
-    <w:lsdException w:name="Grid Table 7 Colorful Accent 2" w:uiPriority="52"/>
-    <w:lsdException w:name="Grid Table 1 Light Accent 3" w:uiPriority="46"/>
-    <w:lsdException w:name="Grid Table 2 Accent 3" w:uiPriority="47"/>
-    <w:lsdException w:name="Grid Table 3 Accent 3" w:uiPriority="48"/>
-    <w:lsdException w:name="Grid Table 4 Accent 3" w:uiPriority="49"/>
-    <w:lsdException w:name="Grid Table 5 Dark Accent 3" w:uiPriority="50"/>
-    <w:lsdException w:name="Grid Table 6 Colorful Accent 3" w:uiPriority="51"/>
-    <w:lsdException w:name="Grid Table 7 Colorful Accent 3" w:uiPriority="52"/>
-    <w:lsdException w:name="Grid Table 1 Light Accent 4" w:uiPriority="46"/>
-    <w:lsdException w:name="Grid Table 2 Accent 4" w:uiPriority="47"/>
-    <w:lsdException w:name="Grid Table 3 Accent 4" w:uiPriority="48"/>
-    <w:lsdException w:name="Grid Table 4 Accent 4" w:uiPriority="49"/>
-    <w:lsdException w:name="Grid Table 5 Dark Accent 4" w:uiPriority="50"/>
-    <w:lsdException w:name="Grid Table 6 Colorful Accent 4" w:uiPriority="51"/>
-    <w:lsdException w:name="Grid Table 7 Colorful Accent 4" w:uiPriority="52"/>
-    <w:lsdException w:name="Grid Table 1 Light Accent 5" w:uiPriority="46"/>
-    <w:lsdException w:name="Grid Table 2 Accent 5" w:uiPriority="47"/>
-    <w:lsdException w:name="Grid Table 3 Accent 5" w:uiPriority="48"/>
-    <w:lsdException w:name="Grid Table 4 Accent 5" w:uiPriority="49"/>
-    <w:lsdException w:name="Grid Table 5 Dark Accent 5" w:uiPriority="50"/>
-    <w:lsdException w:name="Grid Table 6 Colorful Accent 5" w:uiPriority="51"/>
-    <w:lsdException w:name="Grid Table 7 Colorful Accent 5" w:uiPriority="52"/>
-    <w:lsdException w:name="Grid Table 1 Light Accent 6" w:uiPriority="46"/>
-    <w:lsdException w:name="Grid Table 2 Accent 6" w:uiPriority="47"/>
-    <w:lsdException w:name="Grid Table 3 Accent 6" w:uiPriority="48"/>
-    <w:lsdException w:name="Grid Table 4 Accent 6" w:uiPriority="49"/>
-    <w:lsdException w:name="Grid Table 5 Dark Accent 6" w:uiPriority="50"/>
-    <w:lsdException w:name="Grid Table 6 Colorful Accent 6" w:uiPriority="51"/>
-    <w:lsdException w:name="Grid Table 7 Colorful Accent 6" w:uiPriority="52"/>
-    <w:lsdException w:name="List Table 1 Light" w:uiPriority="46"/>
-    <w:lsdException w:name="List Table 2" w:uiPriority="47"/>
-    <w:lsdException w:name="List Table 3" w:uiPriority="48"/>
-    <w:lsdException w:name="List Table 4" w:uiPriority="49"/>
-    <w:lsdException w:name="List Table 5 Dark" w:uiPriority="50"/>
-    <w:lsdException w:name="List Table 6 Colorful" w:uiPriority="51"/>
-    <w:lsdException w:name="List Table 7 Colorful" w:uiPriority="52"/>
-    <w:lsdException w:name="List Table 1 Light Accent 1" w:uiPriority="46"/>
-    <w:lsdException w:name="List Table 2 Accent 1" w:uiPriority="47"/>
-    <w:lsdException w:name="List Table 3 Accent 1" w:uiPriority="48"/>
-    <w:lsdException w:name="List Table 4 Accent 1" w:uiPriority="49"/>
-    <w:lsdException w:name="List Table 5 Dark Accent 1" w:uiPriority="50"/>
-    <w:lsdException w:name="List Table 6 Colorful Accent 1" w:uiPriority="51"/>
-    <w:lsdException w:name="List Table 7 Colorful Accent 1" w:uiPriority="52"/>
-    <w:lsdException w:name="List Table 1 Light Accent 2" w:uiPriority="46"/>
-    <w:lsdException w:name="List Table 2 Accent 2" w:uiPriority="47"/>
-    <w:lsdException w:name="List Table 3 Accent 2" w:uiPriority="48"/>
-    <w:lsdException w:name="List Table 4 Accent 2" w:uiPriority="49"/>
-    <w:lsdException w:name="List Table 5 Dark Accent 2" w:uiPriority="50"/>
-    <w:lsdException w:name="List Table 6 Colorful Accent 2" w:uiPriority="51"/>
-    <w:lsdException w:name="List Table 7 Colorful Accent 2" w:uiPriority="52"/>
-    <w:lsdException w:name="List Table 1 Light Accent 3" w:uiPriority="46"/>
-    <w:lsdException w:name="List Table 2 Accent 3" w:uiPriority="47"/>
-    <w:lsdException w:name="List Table 3 Accent 3" w:uiPriority="48"/>
-    <w:lsdException w:name="List Table 4 Accent 3" w:uiPriority="49"/>
-    <w:lsdException w:name="List Table 5 Dark Accent 3" w:uiPriority="50"/>
-    <w:lsdException w:name="List Table 6 Colorful Accent 3" w:uiPriority="51"/>
-    <w:lsdException w:name="List Table 7 Colorful Accent 3" w:uiPriority="52"/>
-    <w:lsdException w:name="List Table 1 Light Accent 4" w:uiPriority="46"/>
-    <w:lsdException w:name="List Table 2 Accent 4" w:uiPriority="47"/>
-    <w:lsdException w:name="List Table 3 Accent 4" w:uiPriority="48"/>
-    <w:lsdException w:name="List Table 4 Accent 4" w:uiPriority="49"/>
-    <w:lsdException w:name="List Table 5 Dark Accent 4" w:uiPriority="50"/>
-    <w:lsdException w:name="List Table 6 Colorful Accent 4" w:uiPriority="51"/>
-    <w:lsdException w:name="List Table 7 Colorful Accent 4" w:uiPriority="52"/>
-    <w:lsdException w:name="List Table 1 Light Accent 5" w:uiPriority="46"/>
-    <w:lsdException w:name="List Table 2 Accent 5" w:uiPriority="47"/>
-    <w:lsdException w:name="List Table 3 Accent 5" w:uiPriority="48"/>
-    <w:lsdException w:name="List Table 4 Accent 5" w:uiPriority="49"/>
-    <w:lsdException w:name="List Table 5 Dark Accent 5" w:uiPriority="50"/>
-    <w:lsdException w:name="List Table 6 Colorful Accent 5" w:uiPriority="51"/>
-    <w:lsdException w:name="List Table 7 Colorful Accent 5" w:uiPriority="52"/>
-    <w:lsdException w:name="List Table 1 Light Accent 6" w:uiPriority="46"/>
-    <w:lsdException w:name="List Table 2 Accent 6" w:uiPriority="47"/>
-    <w:lsdException w:name="List Table 3 Accent 6" w:uiPriority="48"/>
-    <w:lsdException w:name="List Table 4 Accent 6" w:uiPriority="49"/>
-    <w:lsdException w:name="List Table 5 Dark Accent 6" w:uiPriority="50"/>
-    <w:lsdException w:name="List Table 6 Colorful Accent 6" w:uiPriority="51"/>
-    <w:lsdException w:name="List Table 7 Colorful Accent 6" w:uiPriority="52"/>
-    <w:lsdException w:name="Mention" w:semiHidden="1" w:unhideWhenUsed="1"/>
+  <w:latentStyles w:defLockedState="0" w:defUIPriority="99" w:defSemiHidden="1" w:defUnhideWhenUsed="1" w:defQFormat="0" w:count="276">
+    <w:lsdException w:name="Normal" w:semiHidden="0" w:uiPriority="0" w:unhideWhenUsed="0" w:qFormat="1"/>
+    <w:lsdException w:name="heading 1" w:semiHidden="0" w:uiPriority="9" w:unhideWhenUsed="0" w:qFormat="1"/>
+    <w:lsdException w:name="heading 2" w:uiPriority="9" w:qFormat="1"/>
+    <w:lsdException w:name="heading 3" w:uiPriority="9" w:qFormat="1"/>
+    <w:lsdException w:name="heading 4" w:uiPriority="9" w:qFormat="1"/>
+    <w:lsdException w:name="heading 5" w:uiPriority="9" w:qFormat="1"/>
+    <w:lsdException w:name="heading 6" w:uiPriority="9" w:qFormat="1"/>
+    <w:lsdException w:name="heading 7" w:uiPriority="9" w:qFormat="1"/>
+    <w:lsdException w:name="heading 8" w:uiPriority="9" w:qFormat="1"/>
+    <w:lsdException w:name="heading 9" w:uiPriority="9" w:qFormat="1"/>
+    <w:lsdException w:name="toc 1" w:uiPriority="39"/>
+    <w:lsdException w:name="toc 2" w:uiPriority="39"/>
+    <w:lsdException w:name="toc 3" w:uiPriority="39"/>
+    <w:lsdException w:name="toc 4" w:uiPriority="39"/>
+    <w:lsdException w:name="toc 5" w:uiPriority="39"/>
+    <w:lsdException w:name="toc 6" w:uiPriority="39"/>
+    <w:lsdException w:name="toc 7" w:uiPriority="39"/>
+    <w:lsdException w:name="toc 8" w:uiPriority="39"/>
+    <w:lsdException w:name="toc 9" w:uiPriority="39"/>
+    <w:lsdException w:name="caption" w:uiPriority="35" w:qFormat="1"/>
+    <w:lsdException w:name="Title" w:semiHidden="0" w:uiPriority="10" w:unhideWhenUsed="0" w:qFormat="1"/>
+    <w:lsdException w:name="Default Paragraph Font" w:uiPriority="1"/>
+    <w:lsdException w:name="Subtitle" w:semiHidden="0" w:uiPriority="11" w:unhideWhenUsed="0" w:qFormat="1"/>
+    <w:lsdException w:name="Strong" w:semiHidden="0" w:uiPriority="22" w:unhideWhenUsed="0" w:qFormat="1"/>
+    <w:lsdException w:name="Emphasis" w:semiHidden="0" w:uiPriority="20" w:unhideWhenUsed="0" w:qFormat="1"/>
+    <w:lsdException w:name="Table Grid" w:semiHidden="0" w:uiPriority="39" w:unhideWhenUsed="0"/>
+    <w:lsdException w:name="Note Level 1" w:semiHidden="0" w:unhideWhenUsed="0"/>
+    <w:lsdException w:name="Note Level 2" w:semiHidden="0" w:unhideWhenUsed="0"/>
+    <w:lsdException w:name="Note Level 3" w:semiHidden="0" w:unhideWhenUsed="0"/>
+    <w:lsdException w:name="Note Level 4" w:semiHidden="0" w:unhideWhenUsed="0"/>
+    <w:lsdException w:name="Note Level 5" w:semiHidden="0" w:unhideWhenUsed="0"/>
+    <w:lsdException w:name="Note Level 6" w:semiHidden="0" w:unhideWhenUsed="0"/>
+    <w:lsdException w:name="Note Level 7" w:semiHidden="0" w:unhideWhenUsed="0"/>
+    <w:lsdException w:name="Note Level 8" w:semiHidden="0" w:unhideWhenUsed="0"/>
+    <w:lsdException w:name="Note Level 9" w:semiHidden="0" w:unhideWhenUsed="0"/>
+    <w:lsdException w:name="Placeholder Text" w:unhideWhenUsed="0"/>
+    <w:lsdException w:name="No Spacing" w:semiHidden="0" w:uiPriority="1" w:unhideWhenUsed="0" w:qFormat="1"/>
+    <w:lsdException w:name="Light Shading" w:semiHidden="0" w:uiPriority="60" w:unhideWhenUsed="0"/>
+    <w:lsdException w:name="Light List" w:semiHidden="0" w:uiPriority="61" w:unhideWhenUsed="0"/>
+    <w:lsdException w:name="Light Grid" w:semiHidden="0" w:uiPriority="62" w:unhideWhenUsed="0"/>
+    <w:lsdException w:name="Medium Shading 1" w:semiHidden="0" w:uiPriority="63" w:unhideWhenUsed="0"/>
+    <w:lsdException w:name="Medium Shading 2" w:semiHidden="0" w:uiPriority="64" w:unhideWhenUsed="0"/>
+    <w:lsdException w:name="Medium List 1" w:semiHidden="0" w:uiPriority="65" w:unhideWhenUsed="0"/>
+    <w:lsdException w:name="Medium List 2" w:semiHidden="0" w:uiPriority="66" w:unhideWhenUsed="0"/>
+    <w:lsdException w:name="Medium Grid 1" w:semiHidden="0" w:uiPriority="67" w:unhideWhenUsed="0"/>
+    <w:lsdException w:name="Medium Grid 2" w:semiHidden="0" w:uiPriority="68" w:unhideWhenUsed="0"/>
+    <w:lsdException w:name="Medium Grid 3" w:semiHidden="0" w:uiPriority="69" w:unhideWhenUsed="0"/>
+    <w:lsdException w:name="Dark List" w:semiHidden="0" w:uiPriority="70" w:unhideWhenUsed="0"/>
+    <w:lsdException w:name="Colorful Shading" w:semiHidden="0" w:uiPriority="71" w:unhideWhenUsed="0"/>
+    <w:lsdException w:name="Colorful List" w:semiHidden="0" w:uiPriority="72" w:unhideWhenUsed="0"/>
+    <w:lsdException w:name="Colorful Grid" w:semiHidden="0" w:uiPriority="73" w:unhideWhenUsed="0"/>
+    <w:lsdException w:name="Light Shading Accent 1" w:semiHidden="0" w:uiPriority="60" w:unhideWhenUsed="0"/>
+    <w:lsdException w:name="Light List Accent 1" w:semiHidden="0" w:uiPriority="61" w:unhideWhenUsed="0"/>
+    <w:lsdException w:name="Light Grid Accent 1" w:semiHidden="0" w:uiPriority="62" w:unhideWhenUsed="0"/>
+    <w:lsdException w:name="Medium Shading 1 Accent 1" w:semiHidden="0" w:uiPriority="63" w:unhideWhenUsed="0"/>
+    <w:lsdException w:name="Medium Shading 2 Accent 1" w:semiHidden="0" w:uiPriority="64" w:unhideWhenUsed="0"/>
+    <w:lsdException w:name="Medium List 1 Accent 1" w:semiHidden="0" w:uiPriority="65" w:unhideWhenUsed="0"/>
+    <w:lsdException w:name="Revision" w:unhideWhenUsed="0"/>
+    <w:lsdException w:name="List Paragraph" w:semiHidden="0" w:uiPriority="34" w:unhideWhenUsed="0" w:qFormat="1"/>
+    <w:lsdException w:name="Quote" w:semiHidden="0" w:uiPriority="29" w:unhideWhenUsed="0" w:qFormat="1"/>
+    <w:lsdException w:name="Intense Quote" w:semiHidden="0" w:uiPriority="30" w:unhideWhenUsed="0" w:qFormat="1"/>
+    <w:lsdException w:name="Medium List 2 Accent 1" w:semiHidden="0" w:uiPriority="66" w:unhideWhenUsed="0"/>
+    <w:lsdException w:name="Medium Grid 1 Accent 1" w:semiHidden="0" w:uiPriority="67" w:unhideWhenUsed="0"/>
+    <w:lsdException w:name="Medium Grid 2 Accent 1" w:semiHidden="0" w:uiPriority="68" w:unhideWhenUsed="0"/>
+    <w:lsdException w:name="Medium Grid 3 Accent 1" w:semiHidden="0" w:uiPriority="69" w:unhideWhenUsed="0"/>
+    <w:lsdException w:name="Dark List Accent 1" w:semiHidden="0" w:uiPriority="70" w:unhideWhenUsed="0"/>
+    <w:lsdException w:name="Colorful Shading Accent 1" w:semiHidden="0" w:uiPriority="71" w:unhideWhenUsed="0"/>
+    <w:lsdException w:name="Colorful List Accent 1" w:semiHidden="0" w:uiPriority="72" w:unhideWhenUsed="0"/>
+    <w:lsdException w:name="Colorful Grid Accent 1" w:semiHidden="0" w:uiPriority="73" w:unhideWhenUsed="0"/>
+    <w:lsdException w:name="Light Shading Accent 2" w:semiHidden="0" w:uiPriority="60" w:unhideWhenUsed="0"/>
+    <w:lsdException w:name="Light List Accent 2" w:semiHidden="0" w:uiPriority="61" w:unhideWhenUsed="0"/>
+    <w:lsdException w:name="Light Grid Accent 2" w:semiHidden="0" w:uiPriority="62" w:unhideWhenUsed="0"/>
+    <w:lsdException w:name="Medium Shading 1 Accent 2" w:semiHidden="0" w:uiPriority="63" w:unhideWhenUsed="0"/>
+    <w:lsdException w:name="Medium Shading 2 Accent 2" w:semiHidden="0" w:uiPriority="64" w:unhideWhenUsed="0"/>
+    <w:lsdException w:name="Medium List 1 Accent 2" w:semiHidden="0" w:uiPriority="65" w:unhideWhenUsed="0"/>
+    <w:lsdException w:name="Medium List 2 Accent 2" w:semiHidden="0" w:uiPriority="66" w:unhideWhenUsed="0"/>
+    <w:lsdException w:name="Medium Grid 1 Accent 2" w:semiHidden="0" w:uiPriority="67" w:unhideWhenUsed="0"/>
+    <w:lsdException w:name="Medium Grid 2 Accent 2" w:semiHidden="0" w:uiPriority="68" w:unhideWhenUsed="0"/>
+    <w:lsdException w:name="Medium Grid 3 Accent 2" w:semiHidden="0" w:uiPriority="69" w:unhideWhenUsed="0"/>
+    <w:lsdException w:name="Dark List Accent 2" w:semiHidden="0" w:uiPriority="70" w:unhideWhenUsed="0"/>
+    <w:lsdException w:name="Colorful Shading Accent 2" w:semiHidden="0" w:uiPriority="71" w:unhideWhenUsed="0"/>
+    <w:lsdException w:name="Colorful List Accent 2" w:semiHidden="0" w:uiPriority="72" w:unhideWhenUsed="0"/>
+    <w:lsdException w:name="Colorful Grid Accent 2" w:semiHidden="0" w:uiPriority="73" w:unhideWhenUsed="0"/>
+    <w:lsdException w:name="Light Shading Accent 3" w:semiHidden="0" w:uiPriority="60" w:unhideWhenUsed="0"/>
+    <w:lsdException w:name="Light List Accent 3" w:semiHidden="0" w:uiPriority="61" w:unhideWhenUsed="0"/>
+    <w:lsdException w:name="Light Grid Accent 3" w:semiHidden="0" w:uiPriority="62" w:unhideWhenUsed="0"/>
+    <w:lsdException w:name="Medium Shading 1 Accent 3" w:semiHidden="0" w:uiPriority="63" w:unhideWhenUsed="0"/>
+    <w:lsdException w:name="Medium Shading 2 Accent 3" w:semiHidden="0" w:uiPriority="64" w:unhideWhenUsed="0"/>
+    <w:lsdException w:name="Medium List 1 Accent 3" w:semiHidden="0" w:uiPriority="65" w:unhideWhenUsed="0"/>
+    <w:lsdException w:name="Medium List 2 Accent 3" w:semiHidden="0" w:uiPriority="66" w:unhideWhenUsed="0"/>
+    <w:lsdException w:name="Medium Grid 1 Accent 3" w:semiHidden="0" w:uiPriority="67" w:unhideWhenUsed="0"/>
+    <w:lsdException w:name="Medium Grid 2 Accent 3" w:semiHidden="0" w:uiPriority="68" w:unhideWhenUsed="0"/>
+    <w:lsdException w:name="Medium Grid 3 Accent 3" w:semiHidden="0" w:uiPriority="69" w:unhideWhenUsed="0"/>
+    <w:lsdException w:name="Dark List Accent 3" w:semiHidden="0" w:uiPriority="70" w:unhideWhenUsed="0"/>
+    <w:lsdException w:name="Colorful Shading Accent 3" w:semiHidden="0" w:uiPriority="71" w:unhideWhenUsed="0"/>
+    <w:lsdException w:name="Colorful List Accent 3" w:semiHidden="0" w:uiPriority="72" w:unhideWhenUsed="0"/>
+    <w:lsdException w:name="Colorful Grid Accent 3" w:semiHidden="0" w:uiPriority="73" w:unhideWhenUsed="0"/>
+    <w:lsdException w:name="Light Shading Accent 4" w:semiHidden="0" w:uiPriority="60" w:unhideWhenUsed="0"/>
+    <w:lsdException w:name="Light List Accent 4" w:semiHidden="0" w:uiPriority="61" w:unhideWhenUsed="0"/>
+    <w:lsdException w:name="Light Grid Accent 4" w:semiHidden="0" w:uiPriority="62" w:unhideWhenUsed="0"/>
+    <w:lsdException w:name="Medium Shading 1 Accent 4" w:semiHidden="0" w:uiPriority="63" w:unhideWhenUsed="0"/>
+    <w:lsdException w:name="Medium Shading 2 Accent 4" w:semiHidden="0" w:uiPriority="64" w:unhideWhenUsed="0"/>
+    <w:lsdException w:name="Medium List 1 Accent 4" w:semiHidden="0" w:uiPriority="65" w:unhideWhenUsed="0"/>
+    <w:lsdException w:name="Medium List 2 Accent 4" w:semiHidden="0" w:uiPriority="66" w:unhideWhenUsed="0"/>
+    <w:lsdException w:name="Medium Grid 1 Accent 4" w:semiHidden="0" w:uiPriority="67" w:unhideWhenUsed="0"/>
+    <w:lsdException w:name="Medium Grid 2 Accent 4" w:semiHidden="0" w:uiPriority="68" w:unhideWhenUsed="0"/>
+    <w:lsdException w:name="Medium Grid 3 Accent 4" w:semiHidden="0" w:uiPriority="69" w:unhideWhenUsed="0"/>
+    <w:lsdException w:name="Dark List Accent 4" w:semiHidden="0" w:uiPriority="70" w:unhideWhenUsed="0"/>
+    <w:lsdException w:name="Colorful Shading Accent 4" w:semiHidden="0" w:uiPriority="71" w:unhideWhenUsed="0"/>
+    <w:lsdException w:name="Colorful List Accent 4" w:semiHidden="0" w:uiPriority="72" w:unhideWhenUsed="0"/>
+    <w:lsdException w:name="Colorful Grid Accent 4" w:semiHidden="0" w:uiPriority="73" w:unhideWhenUsed="0"/>
+    <w:lsdException w:name="Light Shading Accent 5" w:semiHidden="0" w:uiPriority="60" w:unhideWhenUsed="0"/>
+    <w:lsdException w:name="Light List Accent 5" w:semiHidden="0" w:uiPriority="61" w:unhideWhenUsed="0"/>
+    <w:lsdException w:name="Light Grid Accent 5" w:semiHidden="0" w:uiPriority="62" w:unhideWhenUsed="0"/>
+    <w:lsdException w:name="Medium Shading 1 Accent 5" w:semiHidden="0" w:uiPriority="63" w:unhideWhenUsed="0"/>
+    <w:lsdException w:name="Medium Shading 2 Accent 5" w:semiHidden="0" w:uiPriority="64" w:unhideWhenUsed="0"/>
+    <w:lsdException w:name="Medium List 1 Accent 5" w:semiHidden="0" w:uiPriority="65" w:unhideWhenUsed="0"/>
+    <w:lsdException w:name="Medium List 2 Accent 5" w:semiHidden="0" w:uiPriority="66" w:unhideWhenUsed="0"/>
+    <w:lsdException w:name="Medium Grid 1 Accent 5" w:semiHidden="0" w:uiPriority="67" w:unhideWhenUsed="0"/>
+    <w:lsdException w:name="Medium Grid 2 Accent 5" w:semiHidden="0" w:uiPriority="68" w:unhideWhenUsed="0"/>
+    <w:lsdException w:name="Medium Grid 3 Accent 5" w:semiHidden="0" w:uiPriority="69" w:unhideWhenUsed="0"/>
+    <w:lsdException w:name="Dark List Accent 5" w:semiHidden="0" w:uiPriority="70" w:unhideWhenUsed="0"/>
+    <w:lsdException w:name="Colorful Shading Accent 5" w:semiHidden="0" w:uiPriority="71" w:unhideWhenUsed="0"/>
+    <w:lsdException w:name="Colorful List Accent 5" w:semiHidden="0" w:uiPriority="72" w:unhideWhenUsed="0"/>
+    <w:lsdException w:name="Colorful Grid Accent 5" w:semiHidden="0" w:uiPriority="73" w:unhideWhenUsed="0"/>
+    <w:lsdException w:name="Light Shading Accent 6" w:semiHidden="0" w:uiPriority="60" w:unhideWhenUsed="0"/>
+    <w:lsdException w:name="Light List Accent 6" w:semiHidden="0" w:uiPriority="61" w:unhideWhenUsed="0"/>
+    <w:lsdException w:name="Light Grid Accent 6" w:semiHidden="0" w:uiPriority="62" w:unhideWhenUsed="0"/>
+    <w:lsdException w:name="Medium Shading 1 Accent 6" w:semiHidden="0" w:uiPriority="63" w:unhideWhenUsed="0"/>
+    <w:lsdException w:name="Medium Shading 2 Accent 6" w:semiHidden="0" w:uiPriority="64" w:unhideWhenUsed="0"/>
+    <w:lsdException w:name="Medium List 1 Accent 6" w:semiHidden="0" w:uiPriority="65" w:unhideWhenUsed="0"/>
+    <w:lsdException w:name="Medium List 2 Accent 6" w:semiHidden="0" w:uiPriority="66" w:unhideWhenUsed="0"/>
+    <w:lsdException w:name="Medium Grid 1 Accent 6" w:semiHidden="0" w:uiPriority="67" w:unhideWhenUsed="0"/>
+    <w:lsdException w:name="Medium Grid 2 Accent 6" w:semiHidden="0" w:uiPriority="68" w:unhideWhenUsed="0"/>
+    <w:lsdException w:name="Medium Grid 3 Accent 6" w:semiHidden="0" w:uiPriority="69" w:unhideWhenUsed="0"/>
+    <w:lsdException w:name="Dark List Accent 6" w:semiHidden="0" w:uiPriority="70" w:unhideWhenUsed="0"/>
+    <w:lsdException w:name="Colorful Shading Accent 6" w:semiHidden="0" w:uiPriority="71" w:unhideWhenUsed="0"/>
+    <w:lsdException w:name="Colorful List Accent 6" w:semiHidden="0" w:uiPriority="72" w:unhideWhenUsed="0"/>
+    <w:lsdException w:name="Colorful Grid Accent 6" w:semiHidden="0" w:uiPriority="73" w:unhideWhenUsed="0"/>
+    <w:lsdException w:name="Subtle Emphasis" w:semiHidden="0" w:uiPriority="19" w:unhideWhenUsed="0" w:qFormat="1"/>
+    <w:lsdException w:name="Intense Emphasis" w:semiHidden="0" w:uiPriority="21" w:unhideWhenUsed="0" w:qFormat="1"/>
+    <w:lsdException w:name="Subtle Reference" w:semiHidden="0" w:uiPriority="31" w:unhideWhenUsed="0" w:qFormat="1"/>
+    <w:lsdException w:name="Intense Reference" w:semiHidden="0" w:uiPriority="32" w:unhideWhenUsed="0" w:qFormat="1"/>
+    <w:lsdException w:name="Book Title" w:semiHidden="0" w:uiPriority="33" w:unhideWhenUsed="0" w:qFormat="1"/>
+    <w:lsdException w:name="Bibliography" w:uiPriority="37"/>
+    <w:lsdException w:name="TOC Heading" w:uiPriority="39" w:qFormat="1"/>
+  </w:latentStyles>
+  <w:style w:type="paragraph" w:default="1" w:styleId="Normal">
+    <w:name w:val="Normal"/>
+    <w:qFormat/>
+    <w:rsid w:val="00C01BA2"/>
+    <w:pPr>
+      <w:spacing w:after="0" w:line="240" w:lineRule="auto"/>
+    </w:pPr>
+    <w:rPr>
+      <w:rFonts w:ascii="Calibri" w:eastAsiaTheme="minorEastAsia" w:hAnsi="Calibri"/>
+      <w:sz w:val="24"/>
+      <w:szCs w:val="24"/>
+    </w:rPr>
+  </w:style>
+  <w:style w:type="character" w:default="1" w:styleId="DefaultParagraphFont">
+    <w:name w:val="Default Paragraph Font"/>
+    <w:uiPriority w:val="1"/>
+    <w:semiHidden/>
+    <w:unhideWhenUsed/>
+  </w:style>
+  <w:style w:type="table" w:default="1" w:styleId="TableNormal">
+    <w:name w:val="Normal Table"/>
+    <w:uiPriority w:val="99"/>
+    <w:semiHidden/>
+    <w:unhideWhenUsed/>
+    <w:tblPr>
+      <w:tblInd w:w="0" w:type="dxa"/>
+      <w:tblCellMar>
+        <w:top w:w="0" w:type="dxa"/>
+        <w:left w:w="108" w:type="dxa"/>
+        <w:bottom w:w="0" w:type="dxa"/>
+        <w:right w:w="108" w:type="dxa"/>
+      </w:tblCellMar>
+    </w:tblPr>
+  </w:style>
+  <w:style w:type="numbering" w:default="1" w:styleId="NoList">
+    <w:name w:val="No List"/>
+    <w:uiPriority w:val="99"/>
+    <w:semiHidden/>
+    <w:unhideWhenUsed/>
+  </w:style>
+  <w:style w:type="character" w:styleId="PlaceholderText">
+    <w:name w:val="Placeholder Text"/>
+    <w:basedOn w:val="DefaultParagraphFont"/>
+    <w:uiPriority w:val="99"/>
+    <w:semiHidden/>
+    <w:rsid w:val="001752DD"/>
+    <w:rPr>
+      <w:color w:val="808080"/>
+    </w:rPr>
+  </w:style>
+  <w:style w:type="character" w:styleId="CommentReference">
+    <w:name w:val="annotation reference"/>
+    <w:basedOn w:val="DefaultParagraphFont"/>
+    <w:uiPriority w:val="99"/>
+    <w:semiHidden/>
+    <w:unhideWhenUsed/>
+    <w:rsid w:val="00B614FB"/>
+    <w:rPr>
+      <w:sz w:val="16"/>
+      <w:szCs w:val="16"/>
+    </w:rPr>
+  </w:style>
+  <w:style w:type="paragraph" w:styleId="CommentText">
+    <w:name w:val="annotation text"/>
+    <w:basedOn w:val="Normal"/>
+    <w:link w:val="CommentTextChar"/>
+    <w:uiPriority w:val="99"/>
+    <w:semiHidden/>
+    <w:unhideWhenUsed/>
+    <w:rsid w:val="00B614FB"/>
+    <w:rPr>
+      <w:sz w:val="20"/>
+      <w:szCs w:val="20"/>
+    </w:rPr>
+  </w:style>
+  <w:style w:type="character" w:customStyle="1" w:styleId="CommentTextChar">
+    <w:name w:val="Comment Text Char"/>
+    <w:basedOn w:val="DefaultParagraphFont"/>
+    <w:link w:val="CommentText"/>
+    <w:uiPriority w:val="99"/>
+    <w:semiHidden/>
+    <w:rsid w:val="00B614FB"/>
+    <w:rPr>
+      <w:rFonts w:ascii="Calibri" w:eastAsiaTheme="minorEastAsia" w:hAnsi="Calibri"/>
+      <w:sz w:val="20"/>
+      <w:szCs w:val="20"/>
+    </w:rPr>
+  </w:style>
+  <w:style w:type="paragraph" w:styleId="CommentSubject">
+    <w:name w:val="annotation subject"/>
+    <w:basedOn w:val="CommentText"/>
+    <w:next w:val="CommentText"/>
+    <w:link w:val="CommentSubjectChar"/>
+    <w:uiPriority w:val="99"/>
+    <w:semiHidden/>
+    <w:unhideWhenUsed/>
+    <w:rsid w:val="00B614FB"/>
+    <w:rPr>
+      <w:b/>
+      <w:bCs/>
+    </w:rPr>
+  </w:style>
+  <w:style w:type="character" w:customStyle="1" w:styleId="CommentSubjectChar">
+    <w:name w:val="Comment Subject Char"/>
+    <w:basedOn w:val="CommentTextChar"/>
+    <w:link w:val="CommentSubject"/>
+    <w:uiPriority w:val="99"/>
+    <w:semiHidden/>
+    <w:rsid w:val="00B614FB"/>
+    <w:rPr>
+      <w:rFonts w:ascii="Calibri" w:eastAsiaTheme="minorEastAsia" w:hAnsi="Calibri"/>
+      <w:b/>
+      <w:bCs/>
+      <w:sz w:val="20"/>
+      <w:szCs w:val="20"/>
+    </w:rPr>
+  </w:style>
+  <w:style w:type="paragraph" w:styleId="BalloonText">
+    <w:name w:val="Balloon Text"/>
+    <w:basedOn w:val="Normal"/>
+    <w:link w:val="BalloonTextChar"/>
+    <w:uiPriority w:val="99"/>
+    <w:semiHidden/>
+    <w:unhideWhenUsed/>
+    <w:rsid w:val="00B614FB"/>
+    <w:rPr>
+      <w:rFonts w:ascii="Segoe UI" w:hAnsi="Segoe UI" w:cs="Segoe UI"/>
+      <w:sz w:val="18"/>
+      <w:szCs w:val="18"/>
+    </w:rPr>
+  </w:style>
+  <w:style w:type="character" w:customStyle="1" w:styleId="BalloonTextChar">
+    <w:name w:val="Balloon Text Char"/>
+    <w:basedOn w:val="DefaultParagraphFont"/>
+    <w:link w:val="BalloonText"/>
+    <w:uiPriority w:val="99"/>
+    <w:semiHidden/>
+    <w:rsid w:val="00B614FB"/>
+    <w:rPr>
+      <w:rFonts w:ascii="Segoe UI" w:eastAsiaTheme="minorEastAsia" w:hAnsi="Segoe UI" w:cs="Segoe UI"/>
+      <w:sz w:val="18"/>
+      <w:szCs w:val="18"/>
+    </w:rPr>
+  </w:style>
+</w:styles>
+</file>
+
+<file path=word/stylesWithEffects.xml><?xml version="1.0" encoding="utf-8"?>
+<w:styles xmlns:wpc="http://schemas.microsoft.com/office/word/2010/wordprocessingCanvas" xmlns:mo="http://schemas.microsoft.com/office/mac/office/2008/main" xmlns:mc="http://schemas.openxmlformats.org/markup-compatibility/2006" xmlns:mv="urn:schemas-microsoft-com:mac:vml" xmlns:o="urn:schemas-microsoft-com:office:office" xmlns:r="http://schemas.openxmlformats.org/officeDocument/2006/relationships" xmlns:m="http://schemas.openxmlformats.org/officeDocument/2006/math" xmlns:v="urn:schemas-microsoft-com:vml" xmlns:wp14="http://schemas.microsoft.com/office/word/2010/wordprocessingDrawing" xmlns:wp="http://schemas.openxmlformats.org/drawingml/2006/wordprocessingDrawing" xmlns:w10="urn:schemas-microsoft-com:office:word" xmlns:w="http://schemas.openxmlformats.org/wordprocessingml/2006/main" xmlns:w14="http://schemas.microsoft.com/office/word/2010/wordml" xmlns:wpg="http://schemas.microsoft.com/office/word/2010/wordprocessingGroup" xmlns:wpi="http://schemas.microsoft.com/office/word/2010/wordprocessingInk" xmlns:wne="http://schemas.microsoft.com/office/word/2006/wordml" xmlns:wps="http://schemas.microsoft.com/office/word/2010/wordprocessingShape" mc:Ignorable="w14 wp14">
+  <w:docDefaults>
+    <w:rPrDefault>
+      <w:rPr>
+        <w:rFonts w:asciiTheme="minorHAnsi" w:eastAsiaTheme="minorHAnsi" w:hAnsiTheme="minorHAnsi" w:cstheme="minorBidi"/>
+        <w:sz w:val="22"/>
+        <w:szCs w:val="22"/>
+        <w:lang w:val="en-US" w:eastAsia="en-US" w:bidi="ar-SA"/>
+      </w:rPr>
+    </w:rPrDefault>
+    <w:pPrDefault>
+      <w:pPr>
+        <w:spacing w:after="160" w:line="259" w:lineRule="auto"/>
+      </w:pPr>
+    </w:pPrDefault>
+  </w:docDefaults>
+  <w:latentStyles w:defLockedState="0" w:defUIPriority="99" w:defSemiHidden="1" w:defUnhideWhenUsed="1" w:defQFormat="0" w:count="276">
+    <w:lsdException w:name="Normal" w:semiHidden="0" w:uiPriority="0" w:unhideWhenUsed="0" w:qFormat="1"/>
+    <w:lsdException w:name="heading 1" w:semiHidden="0" w:uiPriority="9" w:unhideWhenUsed="0" w:qFormat="1"/>
+    <w:lsdException w:name="heading 2" w:uiPriority="9" w:qFormat="1"/>
+    <w:lsdException w:name="heading 3" w:uiPriority="9" w:qFormat="1"/>
+    <w:lsdException w:name="heading 4" w:uiPriority="9" w:qFormat="1"/>
+    <w:lsdException w:name="heading 5" w:uiPriority="9" w:qFormat="1"/>
+    <w:lsdException w:name="heading 6" w:uiPriority="9" w:qFormat="1"/>
+    <w:lsdException w:name="heading 7" w:uiPriority="9" w:qFormat="1"/>
+    <w:lsdException w:name="heading 8" w:uiPriority="9" w:qFormat="1"/>
+    <w:lsdException w:name="heading 9" w:uiPriority="9" w:qFormat="1"/>
+    <w:lsdException w:name="toc 1" w:uiPriority="39"/>
+    <w:lsdException w:name="toc 2" w:uiPriority="39"/>
+    <w:lsdException w:name="toc 3" w:uiPriority="39"/>
+    <w:lsdException w:name="toc 4" w:uiPriority="39"/>
+    <w:lsdException w:name="toc 5" w:uiPriority="39"/>
+    <w:lsdException w:name="toc 6" w:uiPriority="39"/>
+    <w:lsdException w:name="toc 7" w:uiPriority="39"/>
+    <w:lsdException w:name="toc 8" w:uiPriority="39"/>
+    <w:lsdException w:name="toc 9" w:uiPriority="39"/>
+    <w:lsdException w:name="caption" w:uiPriority="35" w:qFormat="1"/>
+    <w:lsdException w:name="Title" w:semiHidden="0" w:uiPriority="10" w:unhideWhenUsed="0" w:qFormat="1"/>
+    <w:lsdException w:name="Default Paragraph Font" w:uiPriority="1"/>
+    <w:lsdException w:name="Subtitle" w:semiHidden="0" w:uiPriority="11" w:unhideWhenUsed="0" w:qFormat="1"/>
+    <w:lsdException w:name="Strong" w:semiHidden="0" w:uiPriority="22" w:unhideWhenUsed="0" w:qFormat="1"/>
+    <w:lsdException w:name="Emphasis" w:semiHidden="0" w:uiPriority="20" w:unhideWhenUsed="0" w:qFormat="1"/>
+    <w:lsdException w:name="Table Grid" w:semiHidden="0" w:uiPriority="39" w:unhideWhenUsed="0"/>
+    <w:lsdException w:name="Note Level 1" w:semiHidden="0" w:unhideWhenUsed="0"/>
+    <w:lsdException w:name="Note Level 2" w:semiHidden="0" w:unhideWhenUsed="0"/>
+    <w:lsdException w:name="Note Level 3" w:semiHidden="0" w:unhideWhenUsed="0"/>
+    <w:lsdException w:name="Note Level 4" w:semiHidden="0" w:unhideWhenUsed="0"/>
+    <w:lsdException w:name="Note Level 5" w:semiHidden="0" w:unhideWhenUsed="0"/>
+    <w:lsdException w:name="Note Level 6" w:semiHidden="0" w:unhideWhenUsed="0"/>
+    <w:lsdException w:name="Note Level 7" w:semiHidden="0" w:unhideWhenUsed="0"/>
+    <w:lsdException w:name="Note Level 8" w:semiHidden="0" w:unhideWhenUsed="0"/>
+    <w:lsdException w:name="Note Level 9" w:semiHidden="0" w:unhideWhenUsed="0"/>
+    <w:lsdException w:name="Placeholder Text" w:unhideWhenUsed="0"/>
+    <w:lsdException w:name="No Spacing" w:semiHidden="0" w:uiPriority="1" w:unhideWhenUsed="0" w:qFormat="1"/>
+    <w:lsdException w:name="Light Shading" w:semiHidden="0" w:uiPriority="60" w:unhideWhenUsed="0"/>
+    <w:lsdException w:name="Light List" w:semiHidden="0" w:uiPriority="61" w:unhideWhenUsed="0"/>
+    <w:lsdException w:name="Light Grid" w:semiHidden="0" w:uiPriority="62" w:unhideWhenUsed="0"/>
+    <w:lsdException w:name="Medium Shading 1" w:semiHidden="0" w:uiPriority="63" w:unhideWhenUsed="0"/>
+    <w:lsdException w:name="Medium Shading 2" w:semiHidden="0" w:uiPriority="64" w:unhideWhenUsed="0"/>
+    <w:lsdException w:name="Medium List 1" w:semiHidden="0" w:uiPriority="65" w:unhideWhenUsed="0"/>
+    <w:lsdException w:name="Medium List 2" w:semiHidden="0" w:uiPriority="66" w:unhideWhenUsed="0"/>
+    <w:lsdException w:name="Medium Grid 1" w:semiHidden="0" w:uiPriority="67" w:unhideWhenUsed="0"/>
+    <w:lsdException w:name="Medium Grid 2" w:semiHidden="0" w:uiPriority="68" w:unhideWhenUsed="0"/>
+    <w:lsdException w:name="Medium Grid 3" w:semiHidden="0" w:uiPriority="69" w:unhideWhenUsed="0"/>
+    <w:lsdException w:name="Dark List" w:semiHidden="0" w:uiPriority="70" w:unhideWhenUsed="0"/>
+    <w:lsdException w:name="Colorful Shading" w:semiHidden="0" w:uiPriority="71" w:unhideWhenUsed="0"/>
+    <w:lsdException w:name="Colorful List" w:semiHidden="0" w:uiPriority="72" w:unhideWhenUsed="0"/>
+    <w:lsdException w:name="Colorful Grid" w:semiHidden="0" w:uiPriority="73" w:unhideWhenUsed="0"/>
+    <w:lsdException w:name="Light Shading Accent 1" w:semiHidden="0" w:uiPriority="60" w:unhideWhenUsed="0"/>
+    <w:lsdException w:name="Light List Accent 1" w:semiHidden="0" w:uiPriority="61" w:unhideWhenUsed="0"/>
+    <w:lsdException w:name="Light Grid Accent 1" w:semiHidden="0" w:uiPriority="62" w:unhideWhenUsed="0"/>
+    <w:lsdException w:name="Medium Shading 1 Accent 1" w:semiHidden="0" w:uiPriority="63" w:unhideWhenUsed="0"/>
+    <w:lsdException w:name="Medium Shading 2 Accent 1" w:semiHidden="0" w:uiPriority="64" w:unhideWhenUsed="0"/>
+    <w:lsdException w:name="Medium List 1 Accent 1" w:semiHidden="0" w:uiPriority="65" w:unhideWhenUsed="0"/>
+    <w:lsdException w:name="Revision" w:unhideWhenUsed="0"/>
+    <w:lsdException w:name="List Paragraph" w:semiHidden="0" w:uiPriority="34" w:unhideWhenUsed="0" w:qFormat="1"/>
+    <w:lsdException w:name="Quote" w:semiHidden="0" w:uiPriority="29" w:unhideWhenUsed="0" w:qFormat="1"/>
+    <w:lsdException w:name="Intense Quote" w:semiHidden="0" w:uiPriority="30" w:unhideWhenUsed="0" w:qFormat="1"/>
+    <w:lsdException w:name="Medium List 2 Accent 1" w:semiHidden="0" w:uiPriority="66" w:unhideWhenUsed="0"/>
+    <w:lsdException w:name="Medium Grid 1 Accent 1" w:semiHidden="0" w:uiPriority="67" w:unhideWhenUsed="0"/>
+    <w:lsdException w:name="Medium Grid 2 Accent 1" w:semiHidden="0" w:uiPriority="68" w:unhideWhenUsed="0"/>
+    <w:lsdException w:name="Medium Grid 3 Accent 1" w:semiHidden="0" w:uiPriority="69" w:unhideWhenUsed="0"/>
+    <w:lsdException w:name="Dark List Accent 1" w:semiHidden="0" w:uiPriority="70" w:unhideWhenUsed="0"/>
+    <w:lsdException w:name="Colorful Shading Accent 1" w:semiHidden="0" w:uiPriority="71" w:unhideWhenUsed="0"/>
+    <w:lsdException w:name="Colorful List Accent 1" w:semiHidden="0" w:uiPriority="72" w:unhideWhenUsed="0"/>
+    <w:lsdException w:name="Colorful Grid Accent 1" w:semiHidden="0" w:uiPriority="73" w:unhideWhenUsed="0"/>
+    <w:lsdException w:name="Light Shading Accent 2" w:semiHidden="0" w:uiPriority="60" w:unhideWhenUsed="0"/>
+    <w:lsdException w:name="Light List Accent 2" w:semiHidden="0" w:uiPriority="61" w:unhideWhenUsed="0"/>
+    <w:lsdException w:name="Light Grid Accent 2" w:semiHidden="0" w:uiPriority="62" w:unhideWhenUsed="0"/>
+    <w:lsdException w:name="Medium Shading 1 Accent 2" w:semiHidden="0" w:uiPriority="63" w:unhideWhenUsed="0"/>
+    <w:lsdException w:name="Medium Shading 2 Accent 2" w:semiHidden="0" w:uiPriority="64" w:unhideWhenUsed="0"/>
+    <w:lsdException w:name="Medium List 1 Accent 2" w:semiHidden="0" w:uiPriority="65" w:unhideWhenUsed="0"/>
+    <w:lsdException w:name="Medium List 2 Accent 2" w:semiHidden="0" w:uiPriority="66" w:unhideWhenUsed="0"/>
+    <w:lsdException w:name="Medium Grid 1 Accent 2" w:semiHidden="0" w:uiPriority="67" w:unhideWhenUsed="0"/>
+    <w:lsdException w:name="Medium Grid 2 Accent 2" w:semiHidden="0" w:uiPriority="68" w:unhideWhenUsed="0"/>
+    <w:lsdException w:name="Medium Grid 3 Accent 2" w:semiHidden="0" w:uiPriority="69" w:unhideWhenUsed="0"/>
+    <w:lsdException w:name="Dark List Accent 2" w:semiHidden="0" w:uiPriority="70" w:unhideWhenUsed="0"/>
+    <w:lsdException w:name="Colorful Shading Accent 2" w:semiHidden="0" w:uiPriority="71" w:unhideWhenUsed="0"/>
+    <w:lsdException w:name="Colorful List Accent 2" w:semiHidden="0" w:uiPriority="72" w:unhideWhenUsed="0"/>
+    <w:lsdException w:name="Colorful Grid Accent 2" w:semiHidden="0" w:uiPriority="73" w:unhideWhenUsed="0"/>
+    <w:lsdException w:name="Light Shading Accent 3" w:semiHidden="0" w:uiPriority="60" w:unhideWhenUsed="0"/>
+    <w:lsdException w:name="Light List Accent 3" w:semiHidden="0" w:uiPriority="61" w:unhideWhenUsed="0"/>
+    <w:lsdException w:name="Light Grid Accent 3" w:semiHidden="0" w:uiPriority="62" w:unhideWhenUsed="0"/>
+    <w:lsdException w:name="Medium Shading 1 Accent 3" w:semiHidden="0" w:uiPriority="63" w:unhideWhenUsed="0"/>
+    <w:lsdException w:name="Medium Shading 2 Accent 3" w:semiHidden="0" w:uiPriority="64" w:unhideWhenUsed="0"/>
+    <w:lsdException w:name="Medium List 1 Accent 3" w:semiHidden="0" w:uiPriority="65" w:unhideWhenUsed="0"/>
+    <w:lsdException w:name="Medium List 2 Accent 3" w:semiHidden="0" w:uiPriority="66" w:unhideWhenUsed="0"/>
+    <w:lsdException w:name="Medium Grid 1 Accent 3" w:semiHidden="0" w:uiPriority="67" w:unhideWhenUsed="0"/>
+    <w:lsdException w:name="Medium Grid 2 Accent 3" w:semiHidden="0" w:uiPriority="68" w:unhideWhenUsed="0"/>
+    <w:lsdException w:name="Medium Grid 3 Accent 3" w:semiHidden="0" w:uiPriority="69" w:unhideWhenUsed="0"/>
+    <w:lsdException w:name="Dark List Accent 3" w:semiHidden="0" w:uiPriority="70" w:unhideWhenUsed="0"/>
+    <w:lsdException w:name="Colorful Shading Accent 3" w:semiHidden="0" w:uiPriority="71" w:unhideWhenUsed="0"/>
+    <w:lsdException w:name="Colorful List Accent 3" w:semiHidden="0" w:uiPriority="72" w:unhideWhenUsed="0"/>
+    <w:lsdException w:name="Colorful Grid Accent 3" w:semiHidden="0" w:uiPriority="73" w:unhideWhenUsed="0"/>
+    <w:lsdException w:name="Light Shading Accent 4" w:semiHidden="0" w:uiPriority="60" w:unhideWhenUsed="0"/>
+    <w:lsdException w:name="Light List Accent 4" w:semiHidden="0" w:uiPriority="61" w:unhideWhenUsed="0"/>
+    <w:lsdException w:name="Light Grid Accent 4" w:semiHidden="0" w:uiPriority="62" w:unhideWhenUsed="0"/>
+    <w:lsdException w:name="Medium Shading 1 Accent 4" w:semiHidden="0" w:uiPriority="63" w:unhideWhenUsed="0"/>
+    <w:lsdException w:name="Medium Shading 2 Accent 4" w:semiHidden="0" w:uiPriority="64" w:unhideWhenUsed="0"/>
+    <w:lsdException w:name="Medium List 1 Accent 4" w:semiHidden="0" w:uiPriority="65" w:unhideWhenUsed="0"/>
+    <w:lsdException w:name="Medium List 2 Accent 4" w:semiHidden="0" w:uiPriority="66" w:unhideWhenUsed="0"/>
+    <w:lsdException w:name="Medium Grid 1 Accent 4" w:semiHidden="0" w:uiPriority="67" w:unhideWhenUsed="0"/>
+    <w:lsdException w:name="Medium Grid 2 Accent 4" w:semiHidden="0" w:uiPriority="68" w:unhideWhenUsed="0"/>
+    <w:lsdException w:name="Medium Grid 3 Accent 4" w:semiHidden="0" w:uiPriority="69" w:unhideWhenUsed="0"/>
+    <w:lsdException w:name="Dark List Accent 4" w:semiHidden="0" w:uiPriority="70" w:unhideWhenUsed="0"/>
+    <w:lsdException w:name="Colorful Shading Accent 4" w:semiHidden="0" w:uiPriority="71" w:unhideWhenUsed="0"/>
+    <w:lsdException w:name="Colorful List Accent 4" w:semiHidden="0" w:uiPriority="72" w:unhideWhenUsed="0"/>
+    <w:lsdException w:name="Colorful Grid Accent 4" w:semiHidden="0" w:uiPriority="73" w:unhideWhenUsed="0"/>
+    <w:lsdException w:name="Light Shading Accent 5" w:semiHidden="0" w:uiPriority="60" w:unhideWhenUsed="0"/>
+    <w:lsdException w:name="Light List Accent 5" w:semiHidden="0" w:uiPriority="61" w:unhideWhenUsed="0"/>
+    <w:lsdException w:name="Light Grid Accent 5" w:semiHidden="0" w:uiPriority="62" w:unhideWhenUsed="0"/>
+    <w:lsdException w:name="Medium Shading 1 Accent 5" w:semiHidden="0" w:uiPriority="63" w:unhideWhenUsed="0"/>
+    <w:lsdException w:name="Medium Shading 2 Accent 5" w:semiHidden="0" w:uiPriority="64" w:unhideWhenUsed="0"/>
+    <w:lsdException w:name="Medium List 1 Accent 5" w:semiHidden="0" w:uiPriority="65" w:unhideWhenUsed="0"/>
+    <w:lsdException w:name="Medium List 2 Accent 5" w:semiHidden="0" w:uiPriority="66" w:unhideWhenUsed="0"/>
+    <w:lsdException w:name="Medium Grid 1 Accent 5" w:semiHidden="0" w:uiPriority="67" w:unhideWhenUsed="0"/>
+    <w:lsdException w:name="Medium Grid 2 Accent 5" w:semiHidden="0" w:uiPriority="68" w:unhideWhenUsed="0"/>
+    <w:lsdException w:name="Medium Grid 3 Accent 5" w:semiHidden="0" w:uiPriority="69" w:unhideWhenUsed="0"/>
+    <w:lsdException w:name="Dark List Accent 5" w:semiHidden="0" w:uiPriority="70" w:unhideWhenUsed="0"/>
+    <w:lsdException w:name="Colorful Shading Accent 5" w:semiHidden="0" w:uiPriority="71" w:unhideWhenUsed="0"/>
+    <w:lsdException w:name="Colorful List Accent 5" w:semiHidden="0" w:uiPriority="72" w:unhideWhenUsed="0"/>
+    <w:lsdException w:name="Colorful Grid Accent 5" w:semiHidden="0" w:uiPriority="73" w:unhideWhenUsed="0"/>
+    <w:lsdException w:name="Light Shading Accent 6" w:semiHidden="0" w:uiPriority="60" w:unhideWhenUsed="0"/>
+    <w:lsdException w:name="Light List Accent 6" w:semiHidden="0" w:uiPriority="61" w:unhideWhenUsed="0"/>
+    <w:lsdException w:name="Light Grid Accent 6" w:semiHidden="0" w:uiPriority="62" w:unhideWhenUsed="0"/>
+    <w:lsdException w:name="Medium Shading 1 Accent 6" w:semiHidden="0" w:uiPriority="63" w:unhideWhenUsed="0"/>
+    <w:lsdException w:name="Medium Shading 2 Accent 6" w:semiHidden="0" w:uiPriority="64" w:unhideWhenUsed="0"/>
+    <w:lsdException w:name="Medium List 1 Accent 6" w:semiHidden="0" w:uiPriority="65" w:unhideWhenUsed="0"/>
+    <w:lsdException w:name="Medium List 2 Accent 6" w:semiHidden="0" w:uiPriority="66" w:unhideWhenUsed="0"/>
+    <w:lsdException w:name="Medium Grid 1 Accent 6" w:semiHidden="0" w:uiPriority="67" w:unhideWhenUsed="0"/>
+    <w:lsdException w:name="Medium Grid 2 Accent 6" w:semiHidden="0" w:uiPriority="68" w:unhideWhenUsed="0"/>
+    <w:lsdException w:name="Medium Grid 3 Accent 6" w:semiHidden="0" w:uiPriority="69" w:unhideWhenUsed="0"/>
+    <w:lsdException w:name="Dark List Accent 6" w:semiHidden="0" w:uiPriority="70" w:unhideWhenUsed="0"/>
+    <w:lsdException w:name="Colorful Shading Accent 6" w:semiHidden="0" w:uiPriority="71" w:unhideWhenUsed="0"/>
+    <w:lsdException w:name="Colorful List Accent 6" w:semiHidden="0" w:uiPriority="72" w:unhideWhenUsed="0"/>
+    <w:lsdException w:name="Colorful Grid Accent 6" w:semiHidden="0" w:uiPriority="73" w:unhideWhenUsed="0"/>
+    <w:lsdException w:name="Subtle Emphasis" w:semiHidden="0" w:uiPriority="19" w:unhideWhenUsed="0" w:qFormat="1"/>
+    <w:lsdException w:name="Intense Emphasis" w:semiHidden="0" w:uiPriority="21" w:unhideWhenUsed="0" w:qFormat="1"/>
+    <w:lsdException w:name="Subtle Reference" w:semiHidden="0" w:uiPriority="31" w:unhideWhenUsed="0" w:qFormat="1"/>
+    <w:lsdException w:name="Intense Reference" w:semiHidden="0" w:uiPriority="32" w:unhideWhenUsed="0" w:qFormat="1"/>
+    <w:lsdException w:name="Book Title" w:semiHidden="0" w:uiPriority="33" w:unhideWhenUsed="0" w:qFormat="1"/>
+    <w:lsdException w:name="Bibliography" w:uiPriority="37"/>
+    <w:lsdException w:name="TOC Heading" w:uiPriority="39" w:qFormat="1"/>
   </w:latentStyles>
   <w:style w:type="paragraph" w:default="1" w:styleId="Normal">
     <w:name w:val="Normal"/>
@@ -1136,7 +1168,7 @@
     </a:clrScheme>
     <a:fontScheme name="Office">
       <a:majorFont>
-        <a:latin typeface="Calibri Light" panose="020F0302020204030204"/>
+        <a:latin typeface="Calibri Light"/>
         <a:ea typeface=""/>
         <a:cs typeface=""/>
         <a:font script="Jpan" typeface="游ゴシック Light"/>
@@ -1171,7 +1203,7 @@
         <a:font script="Geor" typeface="Sylfaen"/>
       </a:majorFont>
       <a:minorFont>
-        <a:latin typeface="Calibri" panose="020F0502020204030204"/>
+        <a:latin typeface="Calibri"/>
         <a:ea typeface=""/>
         <a:cs typeface=""/>
         <a:font script="Jpan" typeface="游明朝"/>
@@ -1348,7 +1380,7 @@
   <a:extraClrSchemeLst/>
   <a:extLst>
     <a:ext uri="{05A4C25C-085E-4340-85A3-A5531E510DB2}">
-      <thm15:themeFamily xmlns:thm15="http://schemas.microsoft.com/office/thememl/2012/main" name="Office Theme" id="{62F939B6-93AF-4DB8-9C6B-D6C7DFDC589F}" vid="{4A3C46E8-61CC-4603-A589-7422A47A8E4A}"/>
+      <thm15:themeFamily xmlns:thm15="http://schemas.microsoft.com/office/thememl/2012/main" xmlns="" name="Office Theme" id="{62F939B6-93AF-4DB8-9C6B-D6C7DFDC589F}" vid="{4A3C46E8-61CC-4603-A589-7422A47A8E4A}"/>
     </a:ext>
   </a:extLst>
 </a:theme>

</xml_diff>

<commit_message>
Updated with PDF and .zip
</commit_message>
<xml_diff>
--- a/Homework 4/HW4 Writeup_tre7ca_jwz2kn.docx
+++ b/Homework 4/HW4 Writeup_tre7ca_jwz2kn.docx
@@ -1,6 +1,6 @@
 
 <file path=word/document.xml><?xml version="1.0" encoding="utf-8"?>
-<w:document xmlns:wpc="http://schemas.microsoft.com/office/word/2010/wordprocessingCanvas" xmlns:cx="http://schemas.microsoft.com/office/drawing/2014/chartex" xmlns:cx1="http://schemas.microsoft.com/office/drawing/2015/9/8/chartex" xmlns:cx2="http://schemas.microsoft.com/office/drawing/2015/10/21/chartex" xmlns:mc="http://schemas.openxmlformats.org/markup-compatibility/2006" xmlns:o="urn:schemas-microsoft-com:office:office" xmlns:r="http://schemas.openxmlformats.org/officeDocument/2006/relationships" xmlns:m="http://schemas.openxmlformats.org/officeDocument/2006/math" xmlns:v="urn:schemas-microsoft-com:vml" xmlns:wp14="http://schemas.microsoft.com/office/word/2010/wordprocessingDrawing" xmlns:wp="http://schemas.openxmlformats.org/drawingml/2006/wordprocessingDrawing" xmlns:w10="urn:schemas-microsoft-com:office:word" xmlns:w="http://schemas.openxmlformats.org/wordprocessingml/2006/main" xmlns:w14="http://schemas.microsoft.com/office/word/2010/wordml" xmlns:w15="http://schemas.microsoft.com/office/word/2012/wordml" xmlns:w16se="http://schemas.microsoft.com/office/word/2015/wordml/symex" xmlns:wpg="http://schemas.microsoft.com/office/word/2010/wordprocessingGroup" xmlns:wpi="http://schemas.microsoft.com/office/word/2010/wordprocessingInk" xmlns:wne="http://schemas.microsoft.com/office/word/2006/wordml" xmlns:wps="http://schemas.microsoft.com/office/word/2010/wordprocessingShape" mc:Ignorable="w14 w15 w16se wp14">
+<w:document xmlns:wpc="http://schemas.microsoft.com/office/word/2010/wordprocessingCanvas" xmlns:mo="http://schemas.microsoft.com/office/mac/office/2008/main" xmlns:mc="http://schemas.openxmlformats.org/markup-compatibility/2006" xmlns:mv="urn:schemas-microsoft-com:mac:vml" xmlns:o="urn:schemas-microsoft-com:office:office" xmlns:r="http://schemas.openxmlformats.org/officeDocument/2006/relationships" xmlns:m="http://schemas.openxmlformats.org/officeDocument/2006/math" xmlns:v="urn:schemas-microsoft-com:vml" xmlns:wp14="http://schemas.microsoft.com/office/word/2010/wordprocessingDrawing" xmlns:wp="http://schemas.openxmlformats.org/drawingml/2006/wordprocessingDrawing" xmlns:w10="urn:schemas-microsoft-com:office:word" xmlns:w="http://schemas.openxmlformats.org/wordprocessingml/2006/main" xmlns:w14="http://schemas.microsoft.com/office/word/2010/wordml" xmlns:wpg="http://schemas.microsoft.com/office/word/2010/wordprocessingGroup" xmlns:wpi="http://schemas.microsoft.com/office/word/2010/wordprocessingInk" xmlns:wne="http://schemas.microsoft.com/office/word/2006/wordml" xmlns:wps="http://schemas.microsoft.com/office/word/2010/wordprocessingShape" mc:Ignorable="w14 wp14">
   <w:body>
     <w:p>
       <w:r>
@@ -27,13 +27,8 @@
         <w:jc w:val="center"/>
       </w:pPr>
       <w:r>
-        <w:t xml:space="preserve">Homework 4 </w:t>
-      </w:r>
-      <w:proofErr w:type="spellStart"/>
-      <w:r>
-        <w:t>Writeup</w:t>
-      </w:r>
-      <w:proofErr w:type="spellEnd"/>
+        <w:t>Homework 4 Writeup</w:t>
+      </w:r>
     </w:p>
     <w:p>
       <w:pPr>
@@ -43,28 +38,7 @@
     <w:p>
       <w:r>
         <w:tab/>
-        <w:t xml:space="preserve">Note for running the program properly: There are 3 paths that you must change. You must give the program your path for the ingredients.txt, </w:t>
-      </w:r>
-      <w:proofErr w:type="spellStart"/>
-      <w:r>
-        <w:t>training_</w:t>
-      </w:r>
-      <w:proofErr w:type="gramStart"/>
-      <w:r>
-        <w:t>data.json</w:t>
-      </w:r>
-      <w:proofErr w:type="spellEnd"/>
-      <w:proofErr w:type="gramEnd"/>
-      <w:r>
-        <w:t>, and whatever testing .</w:t>
-      </w:r>
-      <w:proofErr w:type="spellStart"/>
-      <w:r>
-        <w:t>json</w:t>
-      </w:r>
-      <w:proofErr w:type="spellEnd"/>
-      <w:r>
-        <w:t xml:space="preserve"> you choose to use.</w:t>
+        <w:t>Note for running the program properly: There are 3 paths that you must change. You must give the program your path for the ingredients.txt, training_data.json, and whatever testing .json you choose to use.</w:t>
       </w:r>
     </w:p>
     <w:p/>
@@ -438,11 +412,7 @@
         <w:t xml:space="preserve"> is the cuisine type. </w:t>
       </w:r>
       <w:r>
-        <w:t xml:space="preserve">The result </w:t>
-      </w:r>
-      <w:proofErr w:type="spellStart"/>
-      <w:r>
-        <w:t>V</w:t>
+        <w:t>The result V</w:t>
       </w:r>
       <w:r>
         <w:softHyphen/>
@@ -453,7 +423,6 @@
         </w:rPr>
         <w:t>nb</w:t>
       </w:r>
-      <w:proofErr w:type="spellEnd"/>
       <w:r>
         <w:t xml:space="preserve"> is the cuisine with the highest probability of</w:t>
       </w:r>
@@ -490,29 +459,31 @@
     <w:p>
       <w:r>
         <w:tab/>
-        <w:t xml:space="preserve">This combination of rote learning and Naïve Bayes classification gave us an algorithm that spent around 0.6 seconds and 14 MB of memory to learn for the given data </w:t>
+        <w:t xml:space="preserve">This combination of rote learning and Naïve Bayes classification gave us an algorithm that spent around 0.6 seconds and 14 MB of memory to learn for the given data set. These specs were done using a 2015 Macbook </w:t>
+      </w:r>
+      <w:r>
+        <w:t xml:space="preserve">with an </w:t>
+      </w:r>
+      <w:r>
+        <w:t>Intel Core i7</w:t>
+      </w:r>
+      <w:r>
+        <w:t xml:space="preserve"> </w:t>
       </w:r>
       <w:bookmarkStart w:id="0" w:name="_GoBack"/>
       <w:bookmarkEnd w:id="0"/>
       <w:r>
-        <w:t xml:space="preserve">set. These specs were done using a 2015 </w:t>
-      </w:r>
-      <w:proofErr w:type="spellStart"/>
-      <w:r>
-        <w:t>Macbook</w:t>
-      </w:r>
-      <w:proofErr w:type="spellEnd"/>
-      <w:r>
-        <w:t xml:space="preserve"> with the latest version of OSX</w:t>
-      </w:r>
-      <w:r>
-        <w:t xml:space="preserve">, running no other programs other than Google Chrome and </w:t>
-      </w:r>
-      <w:proofErr w:type="spellStart"/>
-      <w:r>
-        <w:t>PyCharm</w:t>
-      </w:r>
-      <w:proofErr w:type="spellEnd"/>
+        <w:t>2.2 GHz</w:t>
+      </w:r>
+      <w:r>
+        <w:t xml:space="preserve"> </w:t>
+      </w:r>
+      <w:r>
+        <w:t>with the latest version of OSX</w:t>
+      </w:r>
+      <w:r>
+        <w:t>, running no other programs other than Google Chrome and PyCharm</w:t>
+      </w:r>
       <w:r>
         <w:t>.</w:t>
       </w:r>
@@ -531,7 +502,7 @@
 </file>
 
 <file path=word/styles.xml><?xml version="1.0" encoding="utf-8"?>
-<w:styles xmlns:mc="http://schemas.openxmlformats.org/markup-compatibility/2006" xmlns:r="http://schemas.openxmlformats.org/officeDocument/2006/relationships" xmlns:w="http://schemas.openxmlformats.org/wordprocessingml/2006/main" xmlns:w14="http://schemas.microsoft.com/office/word/2010/wordml" xmlns:w15="http://schemas.microsoft.com/office/word/2012/wordml" xmlns:w16se="http://schemas.microsoft.com/office/word/2015/wordml/symex" mc:Ignorable="w14 w15 w16se">
+<w:styles xmlns:mc="http://schemas.openxmlformats.org/markup-compatibility/2006" xmlns:r="http://schemas.openxmlformats.org/officeDocument/2006/relationships" xmlns:w="http://schemas.openxmlformats.org/wordprocessingml/2006/main" xmlns:w14="http://schemas.microsoft.com/office/word/2010/wordml" mc:Ignorable="w14">
   <w:docDefaults>
     <w:rPrDefault>
       <w:rPr>
@@ -547,371 +518,153 @@
       </w:pPr>
     </w:pPrDefault>
   </w:docDefaults>
-  <w:latentStyles w:defLockedState="0" w:defUIPriority="99" w:defSemiHidden="0" w:defUnhideWhenUsed="0" w:defQFormat="0" w:count="372">
-    <w:lsdException w:name="Normal" w:uiPriority="0" w:qFormat="1"/>
-    <w:lsdException w:name="heading 1" w:uiPriority="9" w:qFormat="1"/>
-    <w:lsdException w:name="heading 2" w:semiHidden="1" w:uiPriority="9" w:unhideWhenUsed="1" w:qFormat="1"/>
-    <w:lsdException w:name="heading 3" w:semiHidden="1" w:uiPriority="9" w:unhideWhenUsed="1" w:qFormat="1"/>
-    <w:lsdException w:name="heading 4" w:semiHidden="1" w:uiPriority="9" w:unhideWhenUsed="1" w:qFormat="1"/>
-    <w:lsdException w:name="heading 5" w:semiHidden="1" w:uiPriority="9" w:unhideWhenUsed="1" w:qFormat="1"/>
-    <w:lsdException w:name="heading 6" w:semiHidden="1" w:uiPriority="9" w:unhideWhenUsed="1" w:qFormat="1"/>
-    <w:lsdException w:name="heading 7" w:semiHidden="1" w:uiPriority="9" w:unhideWhenUsed="1" w:qFormat="1"/>
-    <w:lsdException w:name="heading 8" w:semiHidden="1" w:uiPriority="9" w:unhideWhenUsed="1" w:qFormat="1"/>
-    <w:lsdException w:name="heading 9" w:semiHidden="1" w:uiPriority="9" w:unhideWhenUsed="1" w:qFormat="1"/>
-    <w:lsdException w:name="index 1" w:semiHidden="1" w:unhideWhenUsed="1"/>
-    <w:lsdException w:name="index 2" w:semiHidden="1" w:unhideWhenUsed="1"/>
-    <w:lsdException w:name="index 3" w:semiHidden="1" w:unhideWhenUsed="1"/>
-    <w:lsdException w:name="index 4" w:semiHidden="1" w:unhideWhenUsed="1"/>
-    <w:lsdException w:name="index 5" w:semiHidden="1" w:unhideWhenUsed="1"/>
-    <w:lsdException w:name="index 6" w:semiHidden="1" w:unhideWhenUsed="1"/>
-    <w:lsdException w:name="index 7" w:semiHidden="1" w:unhideWhenUsed="1"/>
-    <w:lsdException w:name="index 8" w:semiHidden="1" w:unhideWhenUsed="1"/>
-    <w:lsdException w:name="index 9" w:semiHidden="1" w:unhideWhenUsed="1"/>
-    <w:lsdException w:name="toc 1" w:semiHidden="1" w:uiPriority="39" w:unhideWhenUsed="1"/>
-    <w:lsdException w:name="toc 2" w:semiHidden="1" w:uiPriority="39" w:unhideWhenUsed="1"/>
-    <w:lsdException w:name="toc 3" w:semiHidden="1" w:uiPriority="39" w:unhideWhenUsed="1"/>
-    <w:lsdException w:name="toc 4" w:semiHidden="1" w:uiPriority="39" w:unhideWhenUsed="1"/>
-    <w:lsdException w:name="toc 5" w:semiHidden="1" w:uiPriority="39" w:unhideWhenUsed="1"/>
-    <w:lsdException w:name="toc 6" w:semiHidden="1" w:uiPriority="39" w:unhideWhenUsed="1"/>
-    <w:lsdException w:name="toc 7" w:semiHidden="1" w:uiPriority="39" w:unhideWhenUsed="1"/>
-    <w:lsdException w:name="toc 8" w:semiHidden="1" w:uiPriority="39" w:unhideWhenUsed="1"/>
-    <w:lsdException w:name="toc 9" w:semiHidden="1" w:uiPriority="39" w:unhideWhenUsed="1"/>
-    <w:lsdException w:name="Normal Indent" w:semiHidden="1" w:unhideWhenUsed="1"/>
-    <w:lsdException w:name="footnote text" w:semiHidden="1" w:unhideWhenUsed="1"/>
-    <w:lsdException w:name="annotation text" w:semiHidden="1" w:unhideWhenUsed="1"/>
-    <w:lsdException w:name="header" w:semiHidden="1" w:unhideWhenUsed="1"/>
-    <w:lsdException w:name="footer" w:semiHidden="1" w:unhideWhenUsed="1"/>
-    <w:lsdException w:name="index heading" w:semiHidden="1" w:unhideWhenUsed="1"/>
-    <w:lsdException w:name="caption" w:semiHidden="1" w:uiPriority="35" w:unhideWhenUsed="1" w:qFormat="1"/>
-    <w:lsdException w:name="table of figures" w:semiHidden="1" w:unhideWhenUsed="1"/>
-    <w:lsdException w:name="envelope address" w:semiHidden="1" w:unhideWhenUsed="1"/>
-    <w:lsdException w:name="envelope return" w:semiHidden="1" w:unhideWhenUsed="1"/>
-    <w:lsdException w:name="footnote reference" w:semiHidden="1" w:unhideWhenUsed="1"/>
-    <w:lsdException w:name="annotation reference" w:semiHidden="1" w:unhideWhenUsed="1"/>
-    <w:lsdException w:name="line number" w:semiHidden="1" w:unhideWhenUsed="1"/>
-    <w:lsdException w:name="page number" w:semiHidden="1" w:unhideWhenUsed="1"/>
-    <w:lsdException w:name="endnote reference" w:semiHidden="1" w:unhideWhenUsed="1"/>
-    <w:lsdException w:name="endnote text" w:semiHidden="1" w:unhideWhenUsed="1"/>
-    <w:lsdException w:name="table of authorities" w:semiHidden="1" w:unhideWhenUsed="1"/>
-    <w:lsdException w:name="macro" w:semiHidden="1" w:unhideWhenUsed="1"/>
-    <w:lsdException w:name="toa heading" w:semiHidden="1" w:unhideWhenUsed="1"/>
-    <w:lsdException w:name="List" w:semiHidden="1" w:unhideWhenUsed="1"/>
-    <w:lsdException w:name="List Bullet" w:semiHidden="1" w:unhideWhenUsed="1"/>
-    <w:lsdException w:name="List Number" w:semiHidden="1" w:unhideWhenUsed="1"/>
-    <w:lsdException w:name="List 2" w:semiHidden="1" w:unhideWhenUsed="1"/>
-    <w:lsdException w:name="List 3" w:semiHidden="1" w:unhideWhenUsed="1"/>
-    <w:lsdException w:name="List 4" w:semiHidden="1" w:unhideWhenUsed="1"/>
-    <w:lsdException w:name="List 5" w:semiHidden="1" w:unhideWhenUsed="1"/>
-    <w:lsdException w:name="List Bullet 2" w:semiHidden="1" w:unhideWhenUsed="1"/>
-    <w:lsdException w:name="List Bullet 3" w:semiHidden="1" w:unhideWhenUsed="1"/>
-    <w:lsdException w:name="List Bullet 4" w:semiHidden="1" w:unhideWhenUsed="1"/>
-    <w:lsdException w:name="List Bullet 5" w:semiHidden="1" w:unhideWhenUsed="1"/>
-    <w:lsdException w:name="List Number 2" w:semiHidden="1" w:unhideWhenUsed="1"/>
-    <w:lsdException w:name="List Number 3" w:semiHidden="1" w:unhideWhenUsed="1"/>
-    <w:lsdException w:name="List Number 4" w:semiHidden="1" w:unhideWhenUsed="1"/>
-    <w:lsdException w:name="List Number 5" w:semiHidden="1" w:unhideWhenUsed="1"/>
-    <w:lsdException w:name="Title" w:uiPriority="10" w:qFormat="1"/>
-    <w:lsdException w:name="Closing" w:semiHidden="1" w:unhideWhenUsed="1"/>
-    <w:lsdException w:name="Signature" w:semiHidden="1" w:unhideWhenUsed="1"/>
-    <w:lsdException w:name="Default Paragraph Font" w:semiHidden="1" w:uiPriority="1" w:unhideWhenUsed="1"/>
-    <w:lsdException w:name="Body Text" w:semiHidden="1" w:unhideWhenUsed="1"/>
-    <w:lsdException w:name="Body Text Indent" w:semiHidden="1" w:unhideWhenUsed="1"/>
-    <w:lsdException w:name="List Continue" w:semiHidden="1" w:unhideWhenUsed="1"/>
-    <w:lsdException w:name="List Continue 2" w:semiHidden="1" w:unhideWhenUsed="1"/>
-    <w:lsdException w:name="List Continue 3" w:semiHidden="1" w:unhideWhenUsed="1"/>
-    <w:lsdException w:name="List Continue 4" w:semiHidden="1" w:unhideWhenUsed="1"/>
-    <w:lsdException w:name="List Continue 5" w:semiHidden="1" w:unhideWhenUsed="1"/>
-    <w:lsdException w:name="Message Header" w:semiHidden="1" w:unhideWhenUsed="1"/>
-    <w:lsdException w:name="Subtitle" w:uiPriority="11" w:qFormat="1"/>
-    <w:lsdException w:name="Salutation" w:semiHidden="1" w:unhideWhenUsed="1"/>
-    <w:lsdException w:name="Date" w:semiHidden="1" w:unhideWhenUsed="1"/>
-    <w:lsdException w:name="Body Text First Indent" w:semiHidden="1" w:unhideWhenUsed="1"/>
-    <w:lsdException w:name="Body Text First Indent 2" w:semiHidden="1" w:unhideWhenUsed="1"/>
-    <w:lsdException w:name="Note Heading" w:semiHidden="1" w:unhideWhenUsed="1"/>
-    <w:lsdException w:name="Body Text 2" w:semiHidden="1" w:unhideWhenUsed="1"/>
-    <w:lsdException w:name="Body Text 3" w:semiHidden="1" w:unhideWhenUsed="1"/>
-    <w:lsdException w:name="Body Text Indent 2" w:semiHidden="1" w:unhideWhenUsed="1"/>
-    <w:lsdException w:name="Body Text Indent 3" w:semiHidden="1" w:unhideWhenUsed="1"/>
-    <w:lsdException w:name="Block Text" w:semiHidden="1" w:unhideWhenUsed="1"/>
-    <w:lsdException w:name="Hyperlink" w:semiHidden="1" w:unhideWhenUsed="1"/>
-    <w:lsdException w:name="FollowedHyperlink" w:semiHidden="1" w:unhideWhenUsed="1"/>
-    <w:lsdException w:name="Strong" w:uiPriority="22" w:qFormat="1"/>
-    <w:lsdException w:name="Emphasis" w:uiPriority="20" w:qFormat="1"/>
-    <w:lsdException w:name="Document Map" w:semiHidden="1" w:unhideWhenUsed="1"/>
-    <w:lsdException w:name="Plain Text" w:semiHidden="1" w:unhideWhenUsed="1"/>
-    <w:lsdException w:name="E-mail Signature" w:semiHidden="1" w:unhideWhenUsed="1"/>
-    <w:lsdException w:name="HTML Top of Form" w:semiHidden="1" w:unhideWhenUsed="1"/>
-    <w:lsdException w:name="HTML Bottom of Form" w:semiHidden="1" w:unhideWhenUsed="1"/>
-    <w:lsdException w:name="Normal (Web)" w:semiHidden="1" w:unhideWhenUsed="1"/>
-    <w:lsdException w:name="HTML Acronym" w:semiHidden="1" w:unhideWhenUsed="1"/>
-    <w:lsdException w:name="HTML Address" w:semiHidden="1" w:unhideWhenUsed="1"/>
-    <w:lsdException w:name="HTML Cite" w:semiHidden="1" w:unhideWhenUsed="1"/>
-    <w:lsdException w:name="HTML Code" w:semiHidden="1" w:unhideWhenUsed="1"/>
-    <w:lsdException w:name="HTML Definition" w:semiHidden="1" w:unhideWhenUsed="1"/>
-    <w:lsdException w:name="HTML Keyboard" w:semiHidden="1" w:unhideWhenUsed="1"/>
-    <w:lsdException w:name="HTML Preformatted" w:semiHidden="1" w:unhideWhenUsed="1"/>
-    <w:lsdException w:name="HTML Sample" w:semiHidden="1" w:unhideWhenUsed="1"/>
-    <w:lsdException w:name="HTML Typewriter" w:semiHidden="1" w:unhideWhenUsed="1"/>
-    <w:lsdException w:name="HTML Variable" w:semiHidden="1" w:unhideWhenUsed="1"/>
-    <w:lsdException w:name="Normal Table" w:semiHidden="1" w:unhideWhenUsed="1"/>
-    <w:lsdException w:name="annotation subject" w:semiHidden="1" w:unhideWhenUsed="1"/>
-    <w:lsdException w:name="No List" w:semiHidden="1" w:unhideWhenUsed="1"/>
-    <w:lsdException w:name="Outline List 1" w:semiHidden="1" w:unhideWhenUsed="1"/>
-    <w:lsdException w:name="Outline List 2" w:semiHidden="1" w:unhideWhenUsed="1"/>
-    <w:lsdException w:name="Outline List 3" w:semiHidden="1" w:unhideWhenUsed="1"/>
-    <w:lsdException w:name="Table Simple 1" w:semiHidden="1" w:unhideWhenUsed="1"/>
-    <w:lsdException w:name="Table Simple 2" w:semiHidden="1" w:unhideWhenUsed="1"/>
-    <w:lsdException w:name="Table Simple 3" w:semiHidden="1" w:unhideWhenUsed="1"/>
-    <w:lsdException w:name="Table Classic 1" w:semiHidden="1" w:unhideWhenUsed="1"/>
-    <w:lsdException w:name="Table Classic 2" w:semiHidden="1" w:unhideWhenUsed="1"/>
-    <w:lsdException w:name="Table Classic 3" w:semiHidden="1" w:unhideWhenUsed="1"/>
-    <w:lsdException w:name="Table Classic 4" w:semiHidden="1" w:unhideWhenUsed="1"/>
-    <w:lsdException w:name="Table Colorful 1" w:semiHidden="1" w:unhideWhenUsed="1"/>
-    <w:lsdException w:name="Table Colorful 2" w:semiHidden="1" w:unhideWhenUsed="1"/>
-    <w:lsdException w:name="Table Colorful 3" w:semiHidden="1" w:unhideWhenUsed="1"/>
-    <w:lsdException w:name="Table Columns 1" w:semiHidden="1" w:unhideWhenUsed="1"/>
-    <w:lsdException w:name="Table Columns 2" w:semiHidden="1" w:unhideWhenUsed="1"/>
-    <w:lsdException w:name="Table Columns 3" w:semiHidden="1" w:unhideWhenUsed="1"/>
-    <w:lsdException w:name="Table Columns 4" w:semiHidden="1" w:unhideWhenUsed="1"/>
-    <w:lsdException w:name="Table Columns 5" w:semiHidden="1" w:unhideWhenUsed="1"/>
-    <w:lsdException w:name="Table Grid 1" w:semiHidden="1" w:unhideWhenUsed="1"/>
-    <w:lsdException w:name="Table Grid 2" w:semiHidden="1" w:unhideWhenUsed="1"/>
-    <w:lsdException w:name="Table Grid 3" w:semiHidden="1" w:unhideWhenUsed="1"/>
-    <w:lsdException w:name="Table Grid 4" w:semiHidden="1" w:unhideWhenUsed="1"/>
-    <w:lsdException w:name="Table Grid 5" w:semiHidden="1" w:unhideWhenUsed="1"/>
-    <w:lsdException w:name="Table Grid 6" w:semiHidden="1" w:unhideWhenUsed="1"/>
-    <w:lsdException w:name="Table Grid 7" w:semiHidden="1" w:unhideWhenUsed="1"/>
-    <w:lsdException w:name="Table Grid 8" w:semiHidden="1" w:unhideWhenUsed="1"/>
-    <w:lsdException w:name="Table List 1" w:semiHidden="1" w:unhideWhenUsed="1"/>
-    <w:lsdException w:name="Table List 2" w:semiHidden="1" w:unhideWhenUsed="1"/>
-    <w:lsdException w:name="Table List 3" w:semiHidden="1" w:unhideWhenUsed="1"/>
-    <w:lsdException w:name="Table List 4" w:semiHidden="1" w:unhideWhenUsed="1"/>
-    <w:lsdException w:name="Table List 5" w:semiHidden="1" w:unhideWhenUsed="1"/>
-    <w:lsdException w:name="Table List 6" w:semiHidden="1" w:unhideWhenUsed="1"/>
-    <w:lsdException w:name="Table List 7" w:semiHidden="1" w:unhideWhenUsed="1"/>
-    <w:lsdException w:name="Table List 8" w:semiHidden="1" w:unhideWhenUsed="1"/>
-    <w:lsdException w:name="Table 3D effects 1" w:semiHidden="1" w:unhideWhenUsed="1"/>
-    <w:lsdException w:name="Table 3D effects 2" w:semiHidden="1" w:unhideWhenUsed="1"/>
-    <w:lsdException w:name="Table 3D effects 3" w:semiHidden="1" w:unhideWhenUsed="1"/>
-    <w:lsdException w:name="Table Contemporary" w:semiHidden="1" w:unhideWhenUsed="1"/>
-    <w:lsdException w:name="Table Elegant" w:semiHidden="1" w:unhideWhenUsed="1"/>
-    <w:lsdException w:name="Table Professional" w:semiHidden="1" w:unhideWhenUsed="1"/>
-    <w:lsdException w:name="Table Subtle 1" w:semiHidden="1" w:unhideWhenUsed="1"/>
-    <w:lsdException w:name="Table Subtle 2" w:semiHidden="1" w:unhideWhenUsed="1"/>
-    <w:lsdException w:name="Table Web 1" w:semiHidden="1" w:unhideWhenUsed="1"/>
-    <w:lsdException w:name="Table Web 2" w:semiHidden="1" w:unhideWhenUsed="1"/>
-    <w:lsdException w:name="Table Web 3" w:semiHidden="1" w:unhideWhenUsed="1"/>
-    <w:lsdException w:name="Balloon Text" w:semiHidden="1" w:unhideWhenUsed="1"/>
-    <w:lsdException w:name="Table Grid" w:uiPriority="39"/>
-    <w:lsdException w:name="Table Theme" w:semiHidden="1" w:unhideWhenUsed="1"/>
-    <w:lsdException w:name="Placeholder Text" w:semiHidden="1"/>
-    <w:lsdException w:name="No Spacing" w:uiPriority="1" w:qFormat="1"/>
-    <w:lsdException w:name="Light Shading" w:uiPriority="60"/>
-    <w:lsdException w:name="Light List" w:uiPriority="61"/>
-    <w:lsdException w:name="Light Grid" w:uiPriority="62"/>
-    <w:lsdException w:name="Medium Shading 1" w:uiPriority="63"/>
-    <w:lsdException w:name="Medium Shading 2" w:uiPriority="64"/>
-    <w:lsdException w:name="Medium List 1" w:uiPriority="65"/>
-    <w:lsdException w:name="Medium List 2" w:uiPriority="66"/>
-    <w:lsdException w:name="Medium Grid 1" w:uiPriority="67"/>
-    <w:lsdException w:name="Medium Grid 2" w:uiPriority="68"/>
-    <w:lsdException w:name="Medium Grid 3" w:uiPriority="69"/>
-    <w:lsdException w:name="Dark List" w:uiPriority="70"/>
-    <w:lsdException w:name="Colorful Shading" w:uiPriority="71"/>
-    <w:lsdException w:name="Colorful List" w:uiPriority="72"/>
-    <w:lsdException w:name="Colorful Grid" w:uiPriority="73"/>
-    <w:lsdException w:name="Light Shading Accent 1" w:uiPriority="60"/>
-    <w:lsdException w:name="Light List Accent 1" w:uiPriority="61"/>
-    <w:lsdException w:name="Light Grid Accent 1" w:uiPriority="62"/>
-    <w:lsdException w:name="Medium Shading 1 Accent 1" w:uiPriority="63"/>
-    <w:lsdException w:name="Medium Shading 2 Accent 1" w:uiPriority="64"/>
-    <w:lsdException w:name="Medium List 1 Accent 1" w:uiPriority="65"/>
-    <w:lsdException w:name="Revision" w:semiHidden="1"/>
-    <w:lsdException w:name="List Paragraph" w:uiPriority="34" w:qFormat="1"/>
-    <w:lsdException w:name="Quote" w:uiPriority="29" w:qFormat="1"/>
-    <w:lsdException w:name="Intense Quote" w:uiPriority="30" w:qFormat="1"/>
-    <w:lsdException w:name="Medium List 2 Accent 1" w:uiPriority="66"/>
-    <w:lsdException w:name="Medium Grid 1 Accent 1" w:uiPriority="67"/>
-    <w:lsdException w:name="Medium Grid 2 Accent 1" w:uiPriority="68"/>
-    <w:lsdException w:name="Medium Grid 3 Accent 1" w:uiPriority="69"/>
-    <w:lsdException w:name="Dark List Accent 1" w:uiPriority="70"/>
-    <w:lsdException w:name="Colorful Shading Accent 1" w:uiPriority="71"/>
-    <w:lsdException w:name="Colorful List Accent 1" w:uiPriority="72"/>
-    <w:lsdException w:name="Colorful Grid Accent 1" w:uiPriority="73"/>
-    <w:lsdException w:name="Light Shading Accent 2" w:uiPriority="60"/>
-    <w:lsdException w:name="Light List Accent 2" w:uiPriority="61"/>
-    <w:lsdException w:name="Light Grid Accent 2" w:uiPriority="62"/>
-    <w:lsdException w:name="Medium Shading 1 Accent 2" w:uiPriority="63"/>
-    <w:lsdException w:name="Medium Shading 2 Accent 2" w:uiPriority="64"/>
-    <w:lsdException w:name="Medium List 1 Accent 2" w:uiPriority="65"/>
-    <w:lsdException w:name="Medium List 2 Accent 2" w:uiPriority="66"/>
-    <w:lsdException w:name="Medium Grid 1 Accent 2" w:uiPriority="67"/>
-    <w:lsdException w:name="Medium Grid 2 Accent 2" w:uiPriority="68"/>
-    <w:lsdException w:name="Medium Grid 3 Accent 2" w:uiPriority="69"/>
-    <w:lsdException w:name="Dark List Accent 2" w:uiPriority="70"/>
-    <w:lsdException w:name="Colorful Shading Accent 2" w:uiPriority="71"/>
-    <w:lsdException w:name="Colorful List Accent 2" w:uiPriority="72"/>
-    <w:lsdException w:name="Colorful Grid Accent 2" w:uiPriority="73"/>
-    <w:lsdException w:name="Light Shading Accent 3" w:uiPriority="60"/>
-    <w:lsdException w:name="Light List Accent 3" w:uiPriority="61"/>
-    <w:lsdException w:name="Light Grid Accent 3" w:uiPriority="62"/>
-    <w:lsdException w:name="Medium Shading 1 Accent 3" w:uiPriority="63"/>
-    <w:lsdException w:name="Medium Shading 2 Accent 3" w:uiPriority="64"/>
-    <w:lsdException w:name="Medium List 1 Accent 3" w:uiPriority="65"/>
-    <w:lsdException w:name="Medium List 2 Accent 3" w:uiPriority="66"/>
-    <w:lsdException w:name="Medium Grid 1 Accent 3" w:uiPriority="67"/>
-    <w:lsdException w:name="Medium Grid 2 Accent 3" w:uiPriority="68"/>
-    <w:lsdException w:name="Medium Grid 3 Accent 3" w:uiPriority="69"/>
-    <w:lsdException w:name="Dark List Accent 3" w:uiPriority="70"/>
-    <w:lsdException w:name="Colorful Shading Accent 3" w:uiPriority="71"/>
-    <w:lsdException w:name="Colorful List Accent 3" w:uiPriority="72"/>
-    <w:lsdException w:name="Colorful Grid Accent 3" w:uiPriority="73"/>
-    <w:lsdException w:name="Light Shading Accent 4" w:uiPriority="60"/>
-    <w:lsdException w:name="Light List Accent 4" w:uiPriority="61"/>
-    <w:lsdException w:name="Light Grid Accent 4" w:uiPriority="62"/>
-    <w:lsdException w:name="Medium Shading 1 Accent 4" w:uiPriority="63"/>
-    <w:lsdException w:name="Medium Shading 2 Accent 4" w:uiPriority="64"/>
-    <w:lsdException w:name="Medium List 1 Accent 4" w:uiPriority="65"/>
-    <w:lsdException w:name="Medium List 2 Accent 4" w:uiPriority="66"/>
-    <w:lsdException w:name="Medium Grid 1 Accent 4" w:uiPriority="67"/>
-    <w:lsdException w:name="Medium Grid 2 Accent 4" w:uiPriority="68"/>
-    <w:lsdException w:name="Medium Grid 3 Accent 4" w:uiPriority="69"/>
-    <w:lsdException w:name="Dark List Accent 4" w:uiPriority="70"/>
-    <w:lsdException w:name="Colorful Shading Accent 4" w:uiPriority="71"/>
-    <w:lsdException w:name="Colorful List Accent 4" w:uiPriority="72"/>
-    <w:lsdException w:name="Colorful Grid Accent 4" w:uiPriority="73"/>
-    <w:lsdException w:name="Light Shading Accent 5" w:uiPriority="60"/>
-    <w:lsdException w:name="Light List Accent 5" w:uiPriority="61"/>
-    <w:lsdException w:name="Light Grid Accent 5" w:uiPriority="62"/>
-    <w:lsdException w:name="Medium Shading 1 Accent 5" w:uiPriority="63"/>
-    <w:lsdException w:name="Medium Shading 2 Accent 5" w:uiPriority="64"/>
-    <w:lsdException w:name="Medium List 1 Accent 5" w:uiPriority="65"/>
-    <w:lsdException w:name="Medium List 2 Accent 5" w:uiPriority="66"/>
-    <w:lsdException w:name="Medium Grid 1 Accent 5" w:uiPriority="67"/>
-    <w:lsdException w:name="Medium Grid 2 Accent 5" w:uiPriority="68"/>
-    <w:lsdException w:name="Medium Grid 3 Accent 5" w:uiPriority="69"/>
-    <w:lsdException w:name="Dark List Accent 5" w:uiPriority="70"/>
-    <w:lsdException w:name="Colorful Shading Accent 5" w:uiPriority="71"/>
-    <w:lsdException w:name="Colorful List Accent 5" w:uiPriority="72"/>
-    <w:lsdException w:name="Colorful Grid Accent 5" w:uiPriority="73"/>
-    <w:lsdException w:name="Light Shading Accent 6" w:uiPriority="60"/>
-    <w:lsdException w:name="Light List Accent 6" w:uiPriority="61"/>
-    <w:lsdException w:name="Light Grid Accent 6" w:uiPriority="62"/>
-    <w:lsdException w:name="Medium Shading 1 Accent 6" w:uiPriority="63"/>
-    <w:lsdException w:name="Medium Shading 2 Accent 6" w:uiPriority="64"/>
-    <w:lsdException w:name="Medium List 1 Accent 6" w:uiPriority="65"/>
-    <w:lsdException w:name="Medium List 2 Accent 6" w:uiPriority="66"/>
-    <w:lsdException w:name="Medium Grid 1 Accent 6" w:uiPriority="67"/>
-    <w:lsdException w:name="Medium Grid 2 Accent 6" w:uiPriority="68"/>
-    <w:lsdException w:name="Medium Grid 3 Accent 6" w:uiPriority="69"/>
-    <w:lsdException w:name="Dark List Accent 6" w:uiPriority="70"/>
-    <w:lsdException w:name="Colorful Shading Accent 6" w:uiPriority="71"/>
-    <w:lsdException w:name="Colorful List Accent 6" w:uiPriority="72"/>
-    <w:lsdException w:name="Colorful Grid Accent 6" w:uiPriority="73"/>
-    <w:lsdException w:name="Subtle Emphasis" w:uiPriority="19" w:qFormat="1"/>
-    <w:lsdException w:name="Intense Emphasis" w:uiPriority="21" w:qFormat="1"/>
-    <w:lsdException w:name="Subtle Reference" w:uiPriority="31" w:qFormat="1"/>
-    <w:lsdException w:name="Intense Reference" w:uiPriority="32" w:qFormat="1"/>
-    <w:lsdException w:name="Book Title" w:uiPriority="33" w:qFormat="1"/>
-    <w:lsdException w:name="Bibliography" w:semiHidden="1" w:uiPriority="37" w:unhideWhenUsed="1"/>
-    <w:lsdException w:name="TOC Heading" w:semiHidden="1" w:uiPriority="39" w:unhideWhenUsed="1" w:qFormat="1"/>
-    <w:lsdException w:name="Grid Table 3" w:semiHidden="1" w:unhideWhenUsed="1"/>
-    <w:lsdException w:name="Grid Table 4" w:uiPriority="49"/>
-    <w:lsdException w:name="Grid Table 5 Dark" w:uiPriority="50"/>
-    <w:lsdException w:name="Grid Table 6 Colorful" w:uiPriority="51"/>
-    <w:lsdException w:name="Grid Table 7 Colorful" w:uiPriority="52"/>
-    <w:lsdException w:name="Grid Table 1 Light Accent 1" w:uiPriority="46"/>
-    <w:lsdException w:name="Grid Table 2 Accent 1" w:uiPriority="47"/>
-    <w:lsdException w:name="Grid Table 3 Accent 1" w:uiPriority="48"/>
-    <w:lsdException w:name="Grid Table 4 Accent 1" w:uiPriority="49"/>
-    <w:lsdException w:name="Grid Table 5 Dark Accent 1" w:uiPriority="50"/>
-    <w:lsdException w:name="Grid Table 6 Colorful Accent 1" w:uiPriority="51"/>
-    <w:lsdException w:name="Grid Table 7 Colorful Accent 1" w:uiPriority="52"/>
-    <w:lsdException w:name="Grid Table 1 Light Accent 2" w:uiPriority="46"/>
-    <w:lsdException w:name="Grid Table 2 Accent 2" w:uiPriority="47"/>
-    <w:lsdException w:name="Grid Table 3 Accent 2" w:uiPriority="48"/>
-    <w:lsdException w:name="Grid Table 4 Accent 2" w:uiPriority="49"/>
-    <w:lsdException w:name="Grid Table 5 Dark Accent 2" w:uiPriority="50"/>
-    <w:lsdException w:name="Grid Table 6 Colorful Accent 2" w:uiPriority="51"/>
-    <w:lsdException w:name="Grid Table 7 Colorful Accent 2" w:uiPriority="52"/>
-    <w:lsdException w:name="Grid Table 1 Light Accent 3" w:uiPriority="46"/>
-    <w:lsdException w:name="Grid Table 2 Accent 3" w:uiPriority="47"/>
-    <w:lsdException w:name="Grid Table 3 Accent 3" w:uiPriority="48"/>
-    <w:lsdException w:name="Grid Table 4 Accent 3" w:uiPriority="49"/>
-    <w:lsdException w:name="Grid Table 5 Dark Accent 3" w:uiPriority="50"/>
-    <w:lsdException w:name="Grid Table 6 Colorful Accent 3" w:uiPriority="51"/>
-    <w:lsdException w:name="Grid Table 7 Colorful Accent 3" w:uiPriority="52"/>
-    <w:lsdException w:name="Grid Table 1 Light Accent 4" w:uiPriority="46"/>
-    <w:lsdException w:name="Grid Table 2 Accent 4" w:uiPriority="47"/>
-    <w:lsdException w:name="Grid Table 3 Accent 4" w:uiPriority="48"/>
-    <w:lsdException w:name="Grid Table 4 Accent 4" w:uiPriority="49"/>
-    <w:lsdException w:name="Grid Table 5 Dark Accent 4" w:uiPriority="50"/>
-    <w:lsdException w:name="Grid Table 6 Colorful Accent 4" w:uiPriority="51"/>
-    <w:lsdException w:name="Grid Table 7 Colorful Accent 4" w:uiPriority="52"/>
-    <w:lsdException w:name="Grid Table 1 Light Accent 5" w:uiPriority="46"/>
-    <w:lsdException w:name="Grid Table 2 Accent 5" w:uiPriority="47"/>
-    <w:lsdException w:name="Grid Table 3 Accent 5" w:uiPriority="48"/>
-    <w:lsdException w:name="Grid Table 4 Accent 5" w:uiPriority="49"/>
-    <w:lsdException w:name="Grid Table 5 Dark Accent 5" w:uiPriority="50"/>
-    <w:lsdException w:name="Grid Table 6 Colorful Accent 5" w:uiPriority="51"/>
-    <w:lsdException w:name="Grid Table 7 Colorful Accent 5" w:uiPriority="52"/>
-    <w:lsdException w:name="Grid Table 1 Light Accent 6" w:uiPriority="46"/>
-    <w:lsdException w:name="Grid Table 2 Accent 6" w:uiPriority="47"/>
-    <w:lsdException w:name="Grid Table 3 Accent 6" w:uiPriority="48"/>
-    <w:lsdException w:name="Grid Table 4 Accent 6" w:uiPriority="49"/>
-    <w:lsdException w:name="Grid Table 5 Dark Accent 6" w:uiPriority="50"/>
-    <w:lsdException w:name="Grid Table 6 Colorful Accent 6" w:uiPriority="51"/>
-    <w:lsdException w:name="Grid Table 7 Colorful Accent 6" w:uiPriority="52"/>
-    <w:lsdException w:name="List Table 1 Light" w:uiPriority="46"/>
-    <w:lsdException w:name="List Table 2" w:uiPriority="47"/>
-    <w:lsdException w:name="List Table 3" w:uiPriority="48"/>
-    <w:lsdException w:name="List Table 4" w:uiPriority="49"/>
-    <w:lsdException w:name="List Table 5 Dark" w:uiPriority="50"/>
-    <w:lsdException w:name="List Table 6 Colorful" w:uiPriority="51"/>
-    <w:lsdException w:name="List Table 7 Colorful" w:uiPriority="52"/>
-    <w:lsdException w:name="List Table 1 Light Accent 1" w:uiPriority="46"/>
-    <w:lsdException w:name="List Table 2 Accent 1" w:uiPriority="47"/>
-    <w:lsdException w:name="List Table 3 Accent 1" w:uiPriority="48"/>
-    <w:lsdException w:name="List Table 4 Accent 1" w:uiPriority="49"/>
-    <w:lsdException w:name="List Table 5 Dark Accent 1" w:uiPriority="50"/>
-    <w:lsdException w:name="List Table 6 Colorful Accent 1" w:uiPriority="51"/>
-    <w:lsdException w:name="List Table 7 Colorful Accent 1" w:uiPriority="52"/>
-    <w:lsdException w:name="List Table 1 Light Accent 2" w:uiPriority="46"/>
-    <w:lsdException w:name="List Table 2 Accent 2" w:uiPriority="47"/>
-    <w:lsdException w:name="List Table 3 Accent 2" w:uiPriority="48"/>
-    <w:lsdException w:name="List Table 4 Accent 2" w:uiPriority="49"/>
-    <w:lsdException w:name="List Table 5 Dark Accent 2" w:uiPriority="50"/>
-    <w:lsdException w:name="List Table 6 Colorful Accent 2" w:uiPriority="51"/>
-    <w:lsdException w:name="List Table 7 Colorful Accent 2" w:uiPriority="52"/>
-    <w:lsdException w:name="List Table 1 Light Accent 3" w:uiPriority="46"/>
-    <w:lsdException w:name="List Table 2 Accent 3" w:uiPriority="47"/>
-    <w:lsdException w:name="List Table 3 Accent 3" w:uiPriority="48"/>
-    <w:lsdException w:name="List Table 4 Accent 3" w:uiPriority="49"/>
-    <w:lsdException w:name="List Table 5 Dark Accent 3" w:uiPriority="50"/>
-    <w:lsdException w:name="List Table 6 Colorful Accent 3" w:uiPriority="51"/>
-    <w:lsdException w:name="List Table 7 Colorful Accent 3" w:uiPriority="52"/>
-    <w:lsdException w:name="List Table 1 Light Accent 4" w:uiPriority="46"/>
-    <w:lsdException w:name="List Table 2 Accent 4" w:uiPriority="47"/>
-    <w:lsdException w:name="List Table 3 Accent 4" w:uiPriority="48"/>
-    <w:lsdException w:name="List Table 4 Accent 4" w:uiPriority="49"/>
-    <w:lsdException w:name="List Table 5 Dark Accent 4" w:uiPriority="50"/>
-    <w:lsdException w:name="List Table 6 Colorful Accent 4" w:uiPriority="51"/>
-    <w:lsdException w:name="List Table 7 Colorful Accent 4" w:uiPriority="52"/>
-    <w:lsdException w:name="List Table 1 Light Accent 5" w:uiPriority="46"/>
-    <w:lsdException w:name="List Table 2 Accent 5" w:uiPriority="47"/>
-    <w:lsdException w:name="List Table 3 Accent 5" w:uiPriority="48"/>
-    <w:lsdException w:name="List Table 4 Accent 5" w:uiPriority="49"/>
-    <w:lsdException w:name="List Table 5 Dark Accent 5" w:uiPriority="50"/>
-    <w:lsdException w:name="List Table 6 Colorful Accent 5" w:uiPriority="51"/>
-    <w:lsdException w:name="List Table 7 Colorful Accent 5" w:uiPriority="52"/>
-    <w:lsdException w:name="List Table 1 Light Accent 6" w:uiPriority="46"/>
-    <w:lsdException w:name="List Table 2 Accent 6" w:uiPriority="47"/>
-    <w:lsdException w:name="List Table 3 Accent 6" w:uiPriority="48"/>
-    <w:lsdException w:name="List Table 4 Accent 6" w:uiPriority="49"/>
-    <w:lsdException w:name="List Table 5 Dark Accent 6" w:uiPriority="50"/>
-    <w:lsdException w:name="List Table 6 Colorful Accent 6" w:uiPriority="51"/>
-    <w:lsdException w:name="List Table 7 Colorful Accent 6" w:uiPriority="52"/>
-    <w:lsdException w:name="Mention" w:semiHidden="1" w:unhideWhenUsed="1"/>
+  <w:latentStyles w:defLockedState="0" w:defUIPriority="99" w:defSemiHidden="1" w:defUnhideWhenUsed="1" w:defQFormat="0" w:count="276">
+    <w:lsdException w:name="Normal" w:semiHidden="0" w:uiPriority="0" w:unhideWhenUsed="0" w:qFormat="1"/>
+    <w:lsdException w:name="heading 1" w:semiHidden="0" w:uiPriority="9" w:unhideWhenUsed="0" w:qFormat="1"/>
+    <w:lsdException w:name="heading 2" w:uiPriority="9" w:qFormat="1"/>
+    <w:lsdException w:name="heading 3" w:uiPriority="9" w:qFormat="1"/>
+    <w:lsdException w:name="heading 4" w:uiPriority="9" w:qFormat="1"/>
+    <w:lsdException w:name="heading 5" w:uiPriority="9" w:qFormat="1"/>
+    <w:lsdException w:name="heading 6" w:uiPriority="9" w:qFormat="1"/>
+    <w:lsdException w:name="heading 7" w:uiPriority="9" w:qFormat="1"/>
+    <w:lsdException w:name="heading 8" w:uiPriority="9" w:qFormat="1"/>
+    <w:lsdException w:name="heading 9" w:uiPriority="9" w:qFormat="1"/>
+    <w:lsdException w:name="toc 1" w:uiPriority="39"/>
+    <w:lsdException w:name="toc 2" w:uiPriority="39"/>
+    <w:lsdException w:name="toc 3" w:uiPriority="39"/>
+    <w:lsdException w:name="toc 4" w:uiPriority="39"/>
+    <w:lsdException w:name="toc 5" w:uiPriority="39"/>
+    <w:lsdException w:name="toc 6" w:uiPriority="39"/>
+    <w:lsdException w:name="toc 7" w:uiPriority="39"/>
+    <w:lsdException w:name="toc 8" w:uiPriority="39"/>
+    <w:lsdException w:name="toc 9" w:uiPriority="39"/>
+    <w:lsdException w:name="caption" w:uiPriority="35" w:qFormat="1"/>
+    <w:lsdException w:name="Title" w:semiHidden="0" w:uiPriority="10" w:unhideWhenUsed="0" w:qFormat="1"/>
+    <w:lsdException w:name="Default Paragraph Font" w:uiPriority="1"/>
+    <w:lsdException w:name="Subtitle" w:semiHidden="0" w:uiPriority="11" w:unhideWhenUsed="0" w:qFormat="1"/>
+    <w:lsdException w:name="Strong" w:semiHidden="0" w:uiPriority="22" w:unhideWhenUsed="0" w:qFormat="1"/>
+    <w:lsdException w:name="Emphasis" w:semiHidden="0" w:uiPriority="20" w:unhideWhenUsed="0" w:qFormat="1"/>
+    <w:lsdException w:name="Table Grid" w:semiHidden="0" w:uiPriority="39" w:unhideWhenUsed="0"/>
+    <w:lsdException w:name="Note Level 1" w:semiHidden="0" w:unhideWhenUsed="0"/>
+    <w:lsdException w:name="Note Level 2" w:semiHidden="0" w:unhideWhenUsed="0"/>
+    <w:lsdException w:name="Note Level 3" w:semiHidden="0" w:unhideWhenUsed="0"/>
+    <w:lsdException w:name="Note Level 4" w:semiHidden="0" w:unhideWhenUsed="0"/>
+    <w:lsdException w:name="Note Level 5" w:semiHidden="0" w:unhideWhenUsed="0"/>
+    <w:lsdException w:name="Note Level 6" w:semiHidden="0" w:unhideWhenUsed="0"/>
+    <w:lsdException w:name="Note Level 7" w:semiHidden="0" w:unhideWhenUsed="0"/>
+    <w:lsdException w:name="Note Level 8" w:semiHidden="0" w:unhideWhenUsed="0"/>
+    <w:lsdException w:name="Note Level 9" w:semiHidden="0" w:unhideWhenUsed="0"/>
+    <w:lsdException w:name="Placeholder Text" w:unhideWhenUsed="0"/>
+    <w:lsdException w:name="No Spacing" w:semiHidden="0" w:uiPriority="1" w:unhideWhenUsed="0" w:qFormat="1"/>
+    <w:lsdException w:name="Light Shading" w:semiHidden="0" w:uiPriority="60" w:unhideWhenUsed="0"/>
+    <w:lsdException w:name="Light List" w:semiHidden="0" w:uiPriority="61" w:unhideWhenUsed="0"/>
+    <w:lsdException w:name="Light Grid" w:semiHidden="0" w:uiPriority="62" w:unhideWhenUsed="0"/>
+    <w:lsdException w:name="Medium Shading 1" w:semiHidden="0" w:uiPriority="63" w:unhideWhenUsed="0"/>
+    <w:lsdException w:name="Medium Shading 2" w:semiHidden="0" w:uiPriority="64" w:unhideWhenUsed="0"/>
+    <w:lsdException w:name="Medium List 1" w:semiHidden="0" w:uiPriority="65" w:unhideWhenUsed="0"/>
+    <w:lsdException w:name="Medium List 2" w:semiHidden="0" w:uiPriority="66" w:unhideWhenUsed="0"/>
+    <w:lsdException w:name="Medium Grid 1" w:semiHidden="0" w:uiPriority="67" w:unhideWhenUsed="0"/>
+    <w:lsdException w:name="Medium Grid 2" w:semiHidden="0" w:uiPriority="68" w:unhideWhenUsed="0"/>
+    <w:lsdException w:name="Medium Grid 3" w:semiHidden="0" w:uiPriority="69" w:unhideWhenUsed="0"/>
+    <w:lsdException w:name="Dark List" w:semiHidden="0" w:uiPriority="70" w:unhideWhenUsed="0"/>
+    <w:lsdException w:name="Colorful Shading" w:semiHidden="0" w:uiPriority="71" w:unhideWhenUsed="0"/>
+    <w:lsdException w:name="Colorful List" w:semiHidden="0" w:uiPriority="72" w:unhideWhenUsed="0"/>
+    <w:lsdException w:name="Colorful Grid" w:semiHidden="0" w:uiPriority="73" w:unhideWhenUsed="0"/>
+    <w:lsdException w:name="Light Shading Accent 1" w:semiHidden="0" w:uiPriority="60" w:unhideWhenUsed="0"/>
+    <w:lsdException w:name="Light List Accent 1" w:semiHidden="0" w:uiPriority="61" w:unhideWhenUsed="0"/>
+    <w:lsdException w:name="Light Grid Accent 1" w:semiHidden="0" w:uiPriority="62" w:unhideWhenUsed="0"/>
+    <w:lsdException w:name="Medium Shading 1 Accent 1" w:semiHidden="0" w:uiPriority="63" w:unhideWhenUsed="0"/>
+    <w:lsdException w:name="Medium Shading 2 Accent 1" w:semiHidden="0" w:uiPriority="64" w:unhideWhenUsed="0"/>
+    <w:lsdException w:name="Medium List 1 Accent 1" w:semiHidden="0" w:uiPriority="65" w:unhideWhenUsed="0"/>
+    <w:lsdException w:name="Revision" w:unhideWhenUsed="0"/>
+    <w:lsdException w:name="List Paragraph" w:semiHidden="0" w:uiPriority="34" w:unhideWhenUsed="0" w:qFormat="1"/>
+    <w:lsdException w:name="Quote" w:semiHidden="0" w:uiPriority="29" w:unhideWhenUsed="0" w:qFormat="1"/>
+    <w:lsdException w:name="Intense Quote" w:semiHidden="0" w:uiPriority="30" w:unhideWhenUsed="0" w:qFormat="1"/>
+    <w:lsdException w:name="Medium List 2 Accent 1" w:semiHidden="0" w:uiPriority="66" w:unhideWhenUsed="0"/>
+    <w:lsdException w:name="Medium Grid 1 Accent 1" w:semiHidden="0" w:uiPriority="67" w:unhideWhenUsed="0"/>
+    <w:lsdException w:name="Medium Grid 2 Accent 1" w:semiHidden="0" w:uiPriority="68" w:unhideWhenUsed="0"/>
+    <w:lsdException w:name="Medium Grid 3 Accent 1" w:semiHidden="0" w:uiPriority="69" w:unhideWhenUsed="0"/>
+    <w:lsdException w:name="Dark List Accent 1" w:semiHidden="0" w:uiPriority="70" w:unhideWhenUsed="0"/>
+    <w:lsdException w:name="Colorful Shading Accent 1" w:semiHidden="0" w:uiPriority="71" w:unhideWhenUsed="0"/>
+    <w:lsdException w:name="Colorful List Accent 1" w:semiHidden="0" w:uiPriority="72" w:unhideWhenUsed="0"/>
+    <w:lsdException w:name="Colorful Grid Accent 1" w:semiHidden="0" w:uiPriority="73" w:unhideWhenUsed="0"/>
+    <w:lsdException w:name="Light Shading Accent 2" w:semiHidden="0" w:uiPriority="60" w:unhideWhenUsed="0"/>
+    <w:lsdException w:name="Light List Accent 2" w:semiHidden="0" w:uiPriority="61" w:unhideWhenUsed="0"/>
+    <w:lsdException w:name="Light Grid Accent 2" w:semiHidden="0" w:uiPriority="62" w:unhideWhenUsed="0"/>
+    <w:lsdException w:name="Medium Shading 1 Accent 2" w:semiHidden="0" w:uiPriority="63" w:unhideWhenUsed="0"/>
+    <w:lsdException w:name="Medium Shading 2 Accent 2" w:semiHidden="0" w:uiPriority="64" w:unhideWhenUsed="0"/>
+    <w:lsdException w:name="Medium List 1 Accent 2" w:semiHidden="0" w:uiPriority="65" w:unhideWhenUsed="0"/>
+    <w:lsdException w:name="Medium List 2 Accent 2" w:semiHidden="0" w:uiPriority="66" w:unhideWhenUsed="0"/>
+    <w:lsdException w:name="Medium Grid 1 Accent 2" w:semiHidden="0" w:uiPriority="67" w:unhideWhenUsed="0"/>
+    <w:lsdException w:name="Medium Grid 2 Accent 2" w:semiHidden="0" w:uiPriority="68" w:unhideWhenUsed="0"/>
+    <w:lsdException w:name="Medium Grid 3 Accent 2" w:semiHidden="0" w:uiPriority="69" w:unhideWhenUsed="0"/>
+    <w:lsdException w:name="Dark List Accent 2" w:semiHidden="0" w:uiPriority="70" w:unhideWhenUsed="0"/>
+    <w:lsdException w:name="Colorful Shading Accent 2" w:semiHidden="0" w:uiPriority="71" w:unhideWhenUsed="0"/>
+    <w:lsdException w:name="Colorful List Accent 2" w:semiHidden="0" w:uiPriority="72" w:unhideWhenUsed="0"/>
+    <w:lsdException w:name="Colorful Grid Accent 2" w:semiHidden="0" w:uiPriority="73" w:unhideWhenUsed="0"/>
+    <w:lsdException w:name="Light Shading Accent 3" w:semiHidden="0" w:uiPriority="60" w:unhideWhenUsed="0"/>
+    <w:lsdException w:name="Light List Accent 3" w:semiHidden="0" w:uiPriority="61" w:unhideWhenUsed="0"/>
+    <w:lsdException w:name="Light Grid Accent 3" w:semiHidden="0" w:uiPriority="62" w:unhideWhenUsed="0"/>
+    <w:lsdException w:name="Medium Shading 1 Accent 3" w:semiHidden="0" w:uiPriority="63" w:unhideWhenUsed="0"/>
+    <w:lsdException w:name="Medium Shading 2 Accent 3" w:semiHidden="0" w:uiPriority="64" w:unhideWhenUsed="0"/>
+    <w:lsdException w:name="Medium List 1 Accent 3" w:semiHidden="0" w:uiPriority="65" w:unhideWhenUsed="0"/>
+    <w:lsdException w:name="Medium List 2 Accent 3" w:semiHidden="0" w:uiPriority="66" w:unhideWhenUsed="0"/>
+    <w:lsdException w:name="Medium Grid 1 Accent 3" w:semiHidden="0" w:uiPriority="67" w:unhideWhenUsed="0"/>
+    <w:lsdException w:name="Medium Grid 2 Accent 3" w:semiHidden="0" w:uiPriority="68" w:unhideWhenUsed="0"/>
+    <w:lsdException w:name="Medium Grid 3 Accent 3" w:semiHidden="0" w:uiPriority="69" w:unhideWhenUsed="0"/>
+    <w:lsdException w:name="Dark List Accent 3" w:semiHidden="0" w:uiPriority="70" w:unhideWhenUsed="0"/>
+    <w:lsdException w:name="Colorful Shading Accent 3" w:semiHidden="0" w:uiPriority="71" w:unhideWhenUsed="0"/>
+    <w:lsdException w:name="Colorful List Accent 3" w:semiHidden="0" w:uiPriority="72" w:unhideWhenUsed="0"/>
+    <w:lsdException w:name="Colorful Grid Accent 3" w:semiHidden="0" w:uiPriority="73" w:unhideWhenUsed="0"/>
+    <w:lsdException w:name="Light Shading Accent 4" w:semiHidden="0" w:uiPriority="60" w:unhideWhenUsed="0"/>
+    <w:lsdException w:name="Light List Accent 4" w:semiHidden="0" w:uiPriority="61" w:unhideWhenUsed="0"/>
+    <w:lsdException w:name="Light Grid Accent 4" w:semiHidden="0" w:uiPriority="62" w:unhideWhenUsed="0"/>
+    <w:lsdException w:name="Medium Shading 1 Accent 4" w:semiHidden="0" w:uiPriority="63" w:unhideWhenUsed="0"/>
+    <w:lsdException w:name="Medium Shading 2 Accent 4" w:semiHidden="0" w:uiPriority="64" w:unhideWhenUsed="0"/>
+    <w:lsdException w:name="Medium List 1 Accent 4" w:semiHidden="0" w:uiPriority="65" w:unhideWhenUsed="0"/>
+    <w:lsdException w:name="Medium List 2 Accent 4" w:semiHidden="0" w:uiPriority="66" w:unhideWhenUsed="0"/>
+    <w:lsdException w:name="Medium Grid 1 Accent 4" w:semiHidden="0" w:uiPriority="67" w:unhideWhenUsed="0"/>
+    <w:lsdException w:name="Medium Grid 2 Accent 4" w:semiHidden="0" w:uiPriority="68" w:unhideWhenUsed="0"/>
+    <w:lsdException w:name="Medium Grid 3 Accent 4" w:semiHidden="0" w:uiPriority="69" w:unhideWhenUsed="0"/>
+    <w:lsdException w:name="Dark List Accent 4" w:semiHidden="0" w:uiPriority="70" w:unhideWhenUsed="0"/>
+    <w:lsdException w:name="Colorful Shading Accent 4" w:semiHidden="0" w:uiPriority="71" w:unhideWhenUsed="0"/>
+    <w:lsdException w:name="Colorful List Accent 4" w:semiHidden="0" w:uiPriority="72" w:unhideWhenUsed="0"/>
+    <w:lsdException w:name="Colorful Grid Accent 4" w:semiHidden="0" w:uiPriority="73" w:unhideWhenUsed="0"/>
+    <w:lsdException w:name="Light Shading Accent 5" w:semiHidden="0" w:uiPriority="60" w:unhideWhenUsed="0"/>
+    <w:lsdException w:name="Light List Accent 5" w:semiHidden="0" w:uiPriority="61" w:unhideWhenUsed="0"/>
+    <w:lsdException w:name="Light Grid Accent 5" w:semiHidden="0" w:uiPriority="62" w:unhideWhenUsed="0"/>
+    <w:lsdException w:name="Medium Shading 1 Accent 5" w:semiHidden="0" w:uiPriority="63" w:unhideWhenUsed="0"/>
+    <w:lsdException w:name="Medium Shading 2 Accent 5" w:semiHidden="0" w:uiPriority="64" w:unhideWhenUsed="0"/>
+    <w:lsdException w:name="Medium List 1 Accent 5" w:semiHidden="0" w:uiPriority="65" w:unhideWhenUsed="0"/>
+    <w:lsdException w:name="Medium List 2 Accent 5" w:semiHidden="0" w:uiPriority="66" w:unhideWhenUsed="0"/>
+    <w:lsdException w:name="Medium Grid 1 Accent 5" w:semiHidden="0" w:uiPriority="67" w:unhideWhenUsed="0"/>
+    <w:lsdException w:name="Medium Grid 2 Accent 5" w:semiHidden="0" w:uiPriority="68" w:unhideWhenUsed="0"/>
+    <w:lsdException w:name="Medium Grid 3 Accent 5" w:semiHidden="0" w:uiPriority="69" w:unhideWhenUsed="0"/>
+    <w:lsdException w:name="Dark List Accent 5" w:semiHidden="0" w:uiPriority="70" w:unhideWhenUsed="0"/>
+    <w:lsdException w:name="Colorful Shading Accent 5" w:semiHidden="0" w:uiPriority="71" w:unhideWhenUsed="0"/>
+    <w:lsdException w:name="Colorful List Accent 5" w:semiHidden="0" w:uiPriority="72" w:unhideWhenUsed="0"/>
+    <w:lsdException w:name="Colorful Grid Accent 5" w:semiHidden="0" w:uiPriority="73" w:unhideWhenUsed="0"/>
+    <w:lsdException w:name="Light Shading Accent 6" w:semiHidden="0" w:uiPriority="60" w:unhideWhenUsed="0"/>
+    <w:lsdException w:name="Light List Accent 6" w:semiHidden="0" w:uiPriority="61" w:unhideWhenUsed="0"/>
+    <w:lsdException w:name="Light Grid Accent 6" w:semiHidden="0" w:uiPriority="62" w:unhideWhenUsed="0"/>
+    <w:lsdException w:name="Medium Shading 1 Accent 6" w:semiHidden="0" w:uiPriority="63" w:unhideWhenUsed="0"/>
+    <w:lsdException w:name="Medium Shading 2 Accent 6" w:semiHidden="0" w:uiPriority="64" w:unhideWhenUsed="0"/>
+    <w:lsdException w:name="Medium List 1 Accent 6" w:semiHidden="0" w:uiPriority="65" w:unhideWhenUsed="0"/>
+    <w:lsdException w:name="Medium List 2 Accent 6" w:semiHidden="0" w:uiPriority="66" w:unhideWhenUsed="0"/>
+    <w:lsdException w:name="Medium Grid 1 Accent 6" w:semiHidden="0" w:uiPriority="67" w:unhideWhenUsed="0"/>
+    <w:lsdException w:name="Medium Grid 2 Accent 6" w:semiHidden="0" w:uiPriority="68" w:unhideWhenUsed="0"/>
+    <w:lsdException w:name="Medium Grid 3 Accent 6" w:semiHidden="0" w:uiPriority="69" w:unhideWhenUsed="0"/>
+    <w:lsdException w:name="Dark List Accent 6" w:semiHidden="0" w:uiPriority="70" w:unhideWhenUsed="0"/>
+    <w:lsdException w:name="Colorful Shading Accent 6" w:semiHidden="0" w:uiPriority="71" w:unhideWhenUsed="0"/>
+    <w:lsdException w:name="Colorful List Accent 6" w:semiHidden="0" w:uiPriority="72" w:unhideWhenUsed="0"/>
+    <w:lsdException w:name="Colorful Grid Accent 6" w:semiHidden="0" w:uiPriority="73" w:unhideWhenUsed="0"/>
+    <w:lsdException w:name="Subtle Emphasis" w:semiHidden="0" w:uiPriority="19" w:unhideWhenUsed="0" w:qFormat="1"/>
+    <w:lsdException w:name="Intense Emphasis" w:semiHidden="0" w:uiPriority="21" w:unhideWhenUsed="0" w:qFormat="1"/>
+    <w:lsdException w:name="Subtle Reference" w:semiHidden="0" w:uiPriority="31" w:unhideWhenUsed="0" w:qFormat="1"/>
+    <w:lsdException w:name="Intense Reference" w:semiHidden="0" w:uiPriority="32" w:unhideWhenUsed="0" w:qFormat="1"/>
+    <w:lsdException w:name="Book Title" w:semiHidden="0" w:uiPriority="33" w:unhideWhenUsed="0" w:qFormat="1"/>
+    <w:lsdException w:name="Bibliography" w:uiPriority="37"/>
+    <w:lsdException w:name="TOC Heading" w:uiPriority="39" w:qFormat="1"/>
   </w:latentStyles>
   <w:style w:type="paragraph" w:default="1" w:styleId="Normal">
     <w:name w:val="Normal"/>
@@ -929,7 +682,317 @@
   <w:style w:type="character" w:default="1" w:styleId="DefaultParagraphFont">
     <w:name w:val="Default Paragraph Font"/>
     <w:uiPriority w:val="1"/>
-    <w:semiHidden/>
+    <w:unhideWhenUsed/>
+  </w:style>
+  <w:style w:type="table" w:default="1" w:styleId="TableNormal">
+    <w:name w:val="Normal Table"/>
+    <w:uiPriority w:val="99"/>
+    <w:semiHidden/>
+    <w:unhideWhenUsed/>
+    <w:tblPr>
+      <w:tblInd w:w="0" w:type="dxa"/>
+      <w:tblCellMar>
+        <w:top w:w="0" w:type="dxa"/>
+        <w:left w:w="108" w:type="dxa"/>
+        <w:bottom w:w="0" w:type="dxa"/>
+        <w:right w:w="108" w:type="dxa"/>
+      </w:tblCellMar>
+    </w:tblPr>
+  </w:style>
+  <w:style w:type="numbering" w:default="1" w:styleId="NoList">
+    <w:name w:val="No List"/>
+    <w:uiPriority w:val="99"/>
+    <w:semiHidden/>
+    <w:unhideWhenUsed/>
+  </w:style>
+  <w:style w:type="character" w:styleId="PlaceholderText">
+    <w:name w:val="Placeholder Text"/>
+    <w:basedOn w:val="DefaultParagraphFont"/>
+    <w:uiPriority w:val="99"/>
+    <w:semiHidden/>
+    <w:rsid w:val="001752DD"/>
+    <w:rPr>
+      <w:color w:val="808080"/>
+    </w:rPr>
+  </w:style>
+  <w:style w:type="character" w:styleId="CommentReference">
+    <w:name w:val="annotation reference"/>
+    <w:basedOn w:val="DefaultParagraphFont"/>
+    <w:uiPriority w:val="99"/>
+    <w:semiHidden/>
+    <w:unhideWhenUsed/>
+    <w:rsid w:val="00B614FB"/>
+    <w:rPr>
+      <w:sz w:val="16"/>
+      <w:szCs w:val="16"/>
+    </w:rPr>
+  </w:style>
+  <w:style w:type="paragraph" w:styleId="CommentText">
+    <w:name w:val="annotation text"/>
+    <w:basedOn w:val="Normal"/>
+    <w:link w:val="CommentTextChar"/>
+    <w:uiPriority w:val="99"/>
+    <w:semiHidden/>
+    <w:unhideWhenUsed/>
+    <w:rsid w:val="00B614FB"/>
+    <w:rPr>
+      <w:sz w:val="20"/>
+      <w:szCs w:val="20"/>
+    </w:rPr>
+  </w:style>
+  <w:style w:type="character" w:customStyle="1" w:styleId="CommentTextChar">
+    <w:name w:val="Comment Text Char"/>
+    <w:basedOn w:val="DefaultParagraphFont"/>
+    <w:link w:val="CommentText"/>
+    <w:uiPriority w:val="99"/>
+    <w:semiHidden/>
+    <w:rsid w:val="00B614FB"/>
+    <w:rPr>
+      <w:rFonts w:ascii="Calibri" w:eastAsiaTheme="minorEastAsia" w:hAnsi="Calibri"/>
+      <w:sz w:val="20"/>
+      <w:szCs w:val="20"/>
+    </w:rPr>
+  </w:style>
+  <w:style w:type="paragraph" w:styleId="CommentSubject">
+    <w:name w:val="annotation subject"/>
+    <w:basedOn w:val="CommentText"/>
+    <w:next w:val="CommentText"/>
+    <w:link w:val="CommentSubjectChar"/>
+    <w:uiPriority w:val="99"/>
+    <w:semiHidden/>
+    <w:unhideWhenUsed/>
+    <w:rsid w:val="00B614FB"/>
+    <w:rPr>
+      <w:b/>
+      <w:bCs/>
+    </w:rPr>
+  </w:style>
+  <w:style w:type="character" w:customStyle="1" w:styleId="CommentSubjectChar">
+    <w:name w:val="Comment Subject Char"/>
+    <w:basedOn w:val="CommentTextChar"/>
+    <w:link w:val="CommentSubject"/>
+    <w:uiPriority w:val="99"/>
+    <w:semiHidden/>
+    <w:rsid w:val="00B614FB"/>
+    <w:rPr>
+      <w:rFonts w:ascii="Calibri" w:eastAsiaTheme="minorEastAsia" w:hAnsi="Calibri"/>
+      <w:b/>
+      <w:bCs/>
+      <w:sz w:val="20"/>
+      <w:szCs w:val="20"/>
+    </w:rPr>
+  </w:style>
+  <w:style w:type="paragraph" w:styleId="BalloonText">
+    <w:name w:val="Balloon Text"/>
+    <w:basedOn w:val="Normal"/>
+    <w:link w:val="BalloonTextChar"/>
+    <w:uiPriority w:val="99"/>
+    <w:semiHidden/>
+    <w:unhideWhenUsed/>
+    <w:rsid w:val="00B614FB"/>
+    <w:rPr>
+      <w:rFonts w:ascii="Segoe UI" w:hAnsi="Segoe UI" w:cs="Segoe UI"/>
+      <w:sz w:val="18"/>
+      <w:szCs w:val="18"/>
+    </w:rPr>
+  </w:style>
+  <w:style w:type="character" w:customStyle="1" w:styleId="BalloonTextChar">
+    <w:name w:val="Balloon Text Char"/>
+    <w:basedOn w:val="DefaultParagraphFont"/>
+    <w:link w:val="BalloonText"/>
+    <w:uiPriority w:val="99"/>
+    <w:semiHidden/>
+    <w:rsid w:val="00B614FB"/>
+    <w:rPr>
+      <w:rFonts w:ascii="Segoe UI" w:eastAsiaTheme="minorEastAsia" w:hAnsi="Segoe UI" w:cs="Segoe UI"/>
+      <w:sz w:val="18"/>
+      <w:szCs w:val="18"/>
+    </w:rPr>
+  </w:style>
+</w:styles>
+</file>
+
+<file path=word/stylesWithEffects.xml><?xml version="1.0" encoding="utf-8"?>
+<w:styles xmlns:wpc="http://schemas.microsoft.com/office/word/2010/wordprocessingCanvas" xmlns:mo="http://schemas.microsoft.com/office/mac/office/2008/main" xmlns:mc="http://schemas.openxmlformats.org/markup-compatibility/2006" xmlns:mv="urn:schemas-microsoft-com:mac:vml" xmlns:o="urn:schemas-microsoft-com:office:office" xmlns:r="http://schemas.openxmlformats.org/officeDocument/2006/relationships" xmlns:m="http://schemas.openxmlformats.org/officeDocument/2006/math" xmlns:v="urn:schemas-microsoft-com:vml" xmlns:wp14="http://schemas.microsoft.com/office/word/2010/wordprocessingDrawing" xmlns:wp="http://schemas.openxmlformats.org/drawingml/2006/wordprocessingDrawing" xmlns:w10="urn:schemas-microsoft-com:office:word" xmlns:w="http://schemas.openxmlformats.org/wordprocessingml/2006/main" xmlns:w14="http://schemas.microsoft.com/office/word/2010/wordml" xmlns:wpg="http://schemas.microsoft.com/office/word/2010/wordprocessingGroup" xmlns:wpi="http://schemas.microsoft.com/office/word/2010/wordprocessingInk" xmlns:wne="http://schemas.microsoft.com/office/word/2006/wordml" xmlns:wps="http://schemas.microsoft.com/office/word/2010/wordprocessingShape" mc:Ignorable="w14 wp14">
+  <w:docDefaults>
+    <w:rPrDefault>
+      <w:rPr>
+        <w:rFonts w:asciiTheme="minorHAnsi" w:eastAsiaTheme="minorHAnsi" w:hAnsiTheme="minorHAnsi" w:cstheme="minorBidi"/>
+        <w:sz w:val="22"/>
+        <w:szCs w:val="22"/>
+        <w:lang w:val="en-US" w:eastAsia="en-US" w:bidi="ar-SA"/>
+      </w:rPr>
+    </w:rPrDefault>
+    <w:pPrDefault>
+      <w:pPr>
+        <w:spacing w:after="160" w:line="259" w:lineRule="auto"/>
+      </w:pPr>
+    </w:pPrDefault>
+  </w:docDefaults>
+  <w:latentStyles w:defLockedState="0" w:defUIPriority="99" w:defSemiHidden="1" w:defUnhideWhenUsed="1" w:defQFormat="0" w:count="276">
+    <w:lsdException w:name="Normal" w:semiHidden="0" w:uiPriority="0" w:unhideWhenUsed="0" w:qFormat="1"/>
+    <w:lsdException w:name="heading 1" w:semiHidden="0" w:uiPriority="9" w:unhideWhenUsed="0" w:qFormat="1"/>
+    <w:lsdException w:name="heading 2" w:uiPriority="9" w:qFormat="1"/>
+    <w:lsdException w:name="heading 3" w:uiPriority="9" w:qFormat="1"/>
+    <w:lsdException w:name="heading 4" w:uiPriority="9" w:qFormat="1"/>
+    <w:lsdException w:name="heading 5" w:uiPriority="9" w:qFormat="1"/>
+    <w:lsdException w:name="heading 6" w:uiPriority="9" w:qFormat="1"/>
+    <w:lsdException w:name="heading 7" w:uiPriority="9" w:qFormat="1"/>
+    <w:lsdException w:name="heading 8" w:uiPriority="9" w:qFormat="1"/>
+    <w:lsdException w:name="heading 9" w:uiPriority="9" w:qFormat="1"/>
+    <w:lsdException w:name="toc 1" w:uiPriority="39"/>
+    <w:lsdException w:name="toc 2" w:uiPriority="39"/>
+    <w:lsdException w:name="toc 3" w:uiPriority="39"/>
+    <w:lsdException w:name="toc 4" w:uiPriority="39"/>
+    <w:lsdException w:name="toc 5" w:uiPriority="39"/>
+    <w:lsdException w:name="toc 6" w:uiPriority="39"/>
+    <w:lsdException w:name="toc 7" w:uiPriority="39"/>
+    <w:lsdException w:name="toc 8" w:uiPriority="39"/>
+    <w:lsdException w:name="toc 9" w:uiPriority="39"/>
+    <w:lsdException w:name="caption" w:uiPriority="35" w:qFormat="1"/>
+    <w:lsdException w:name="Title" w:semiHidden="0" w:uiPriority="10" w:unhideWhenUsed="0" w:qFormat="1"/>
+    <w:lsdException w:name="Default Paragraph Font" w:uiPriority="1"/>
+    <w:lsdException w:name="Subtitle" w:semiHidden="0" w:uiPriority="11" w:unhideWhenUsed="0" w:qFormat="1"/>
+    <w:lsdException w:name="Strong" w:semiHidden="0" w:uiPriority="22" w:unhideWhenUsed="0" w:qFormat="1"/>
+    <w:lsdException w:name="Emphasis" w:semiHidden="0" w:uiPriority="20" w:unhideWhenUsed="0" w:qFormat="1"/>
+    <w:lsdException w:name="Table Grid" w:semiHidden="0" w:uiPriority="39" w:unhideWhenUsed="0"/>
+    <w:lsdException w:name="Note Level 1" w:semiHidden="0" w:unhideWhenUsed="0"/>
+    <w:lsdException w:name="Note Level 2" w:semiHidden="0" w:unhideWhenUsed="0"/>
+    <w:lsdException w:name="Note Level 3" w:semiHidden="0" w:unhideWhenUsed="0"/>
+    <w:lsdException w:name="Note Level 4" w:semiHidden="0" w:unhideWhenUsed="0"/>
+    <w:lsdException w:name="Note Level 5" w:semiHidden="0" w:unhideWhenUsed="0"/>
+    <w:lsdException w:name="Note Level 6" w:semiHidden="0" w:unhideWhenUsed="0"/>
+    <w:lsdException w:name="Note Level 7" w:semiHidden="0" w:unhideWhenUsed="0"/>
+    <w:lsdException w:name="Note Level 8" w:semiHidden="0" w:unhideWhenUsed="0"/>
+    <w:lsdException w:name="Note Level 9" w:semiHidden="0" w:unhideWhenUsed="0"/>
+    <w:lsdException w:name="Placeholder Text" w:unhideWhenUsed="0"/>
+    <w:lsdException w:name="No Spacing" w:semiHidden="0" w:uiPriority="1" w:unhideWhenUsed="0" w:qFormat="1"/>
+    <w:lsdException w:name="Light Shading" w:semiHidden="0" w:uiPriority="60" w:unhideWhenUsed="0"/>
+    <w:lsdException w:name="Light List" w:semiHidden="0" w:uiPriority="61" w:unhideWhenUsed="0"/>
+    <w:lsdException w:name="Light Grid" w:semiHidden="0" w:uiPriority="62" w:unhideWhenUsed="0"/>
+    <w:lsdException w:name="Medium Shading 1" w:semiHidden="0" w:uiPriority="63" w:unhideWhenUsed="0"/>
+    <w:lsdException w:name="Medium Shading 2" w:semiHidden="0" w:uiPriority="64" w:unhideWhenUsed="0"/>
+    <w:lsdException w:name="Medium List 1" w:semiHidden="0" w:uiPriority="65" w:unhideWhenUsed="0"/>
+    <w:lsdException w:name="Medium List 2" w:semiHidden="0" w:uiPriority="66" w:unhideWhenUsed="0"/>
+    <w:lsdException w:name="Medium Grid 1" w:semiHidden="0" w:uiPriority="67" w:unhideWhenUsed="0"/>
+    <w:lsdException w:name="Medium Grid 2" w:semiHidden="0" w:uiPriority="68" w:unhideWhenUsed="0"/>
+    <w:lsdException w:name="Medium Grid 3" w:semiHidden="0" w:uiPriority="69" w:unhideWhenUsed="0"/>
+    <w:lsdException w:name="Dark List" w:semiHidden="0" w:uiPriority="70" w:unhideWhenUsed="0"/>
+    <w:lsdException w:name="Colorful Shading" w:semiHidden="0" w:uiPriority="71" w:unhideWhenUsed="0"/>
+    <w:lsdException w:name="Colorful List" w:semiHidden="0" w:uiPriority="72" w:unhideWhenUsed="0"/>
+    <w:lsdException w:name="Colorful Grid" w:semiHidden="0" w:uiPriority="73" w:unhideWhenUsed="0"/>
+    <w:lsdException w:name="Light Shading Accent 1" w:semiHidden="0" w:uiPriority="60" w:unhideWhenUsed="0"/>
+    <w:lsdException w:name="Light List Accent 1" w:semiHidden="0" w:uiPriority="61" w:unhideWhenUsed="0"/>
+    <w:lsdException w:name="Light Grid Accent 1" w:semiHidden="0" w:uiPriority="62" w:unhideWhenUsed="0"/>
+    <w:lsdException w:name="Medium Shading 1 Accent 1" w:semiHidden="0" w:uiPriority="63" w:unhideWhenUsed="0"/>
+    <w:lsdException w:name="Medium Shading 2 Accent 1" w:semiHidden="0" w:uiPriority="64" w:unhideWhenUsed="0"/>
+    <w:lsdException w:name="Medium List 1 Accent 1" w:semiHidden="0" w:uiPriority="65" w:unhideWhenUsed="0"/>
+    <w:lsdException w:name="Revision" w:unhideWhenUsed="0"/>
+    <w:lsdException w:name="List Paragraph" w:semiHidden="0" w:uiPriority="34" w:unhideWhenUsed="0" w:qFormat="1"/>
+    <w:lsdException w:name="Quote" w:semiHidden="0" w:uiPriority="29" w:unhideWhenUsed="0" w:qFormat="1"/>
+    <w:lsdException w:name="Intense Quote" w:semiHidden="0" w:uiPriority="30" w:unhideWhenUsed="0" w:qFormat="1"/>
+    <w:lsdException w:name="Medium List 2 Accent 1" w:semiHidden="0" w:uiPriority="66" w:unhideWhenUsed="0"/>
+    <w:lsdException w:name="Medium Grid 1 Accent 1" w:semiHidden="0" w:uiPriority="67" w:unhideWhenUsed="0"/>
+    <w:lsdException w:name="Medium Grid 2 Accent 1" w:semiHidden="0" w:uiPriority="68" w:unhideWhenUsed="0"/>
+    <w:lsdException w:name="Medium Grid 3 Accent 1" w:semiHidden="0" w:uiPriority="69" w:unhideWhenUsed="0"/>
+    <w:lsdException w:name="Dark List Accent 1" w:semiHidden="0" w:uiPriority="70" w:unhideWhenUsed="0"/>
+    <w:lsdException w:name="Colorful Shading Accent 1" w:semiHidden="0" w:uiPriority="71" w:unhideWhenUsed="0"/>
+    <w:lsdException w:name="Colorful List Accent 1" w:semiHidden="0" w:uiPriority="72" w:unhideWhenUsed="0"/>
+    <w:lsdException w:name="Colorful Grid Accent 1" w:semiHidden="0" w:uiPriority="73" w:unhideWhenUsed="0"/>
+    <w:lsdException w:name="Light Shading Accent 2" w:semiHidden="0" w:uiPriority="60" w:unhideWhenUsed="0"/>
+    <w:lsdException w:name="Light List Accent 2" w:semiHidden="0" w:uiPriority="61" w:unhideWhenUsed="0"/>
+    <w:lsdException w:name="Light Grid Accent 2" w:semiHidden="0" w:uiPriority="62" w:unhideWhenUsed="0"/>
+    <w:lsdException w:name="Medium Shading 1 Accent 2" w:semiHidden="0" w:uiPriority="63" w:unhideWhenUsed="0"/>
+    <w:lsdException w:name="Medium Shading 2 Accent 2" w:semiHidden="0" w:uiPriority="64" w:unhideWhenUsed="0"/>
+    <w:lsdException w:name="Medium List 1 Accent 2" w:semiHidden="0" w:uiPriority="65" w:unhideWhenUsed="0"/>
+    <w:lsdException w:name="Medium List 2 Accent 2" w:semiHidden="0" w:uiPriority="66" w:unhideWhenUsed="0"/>
+    <w:lsdException w:name="Medium Grid 1 Accent 2" w:semiHidden="0" w:uiPriority="67" w:unhideWhenUsed="0"/>
+    <w:lsdException w:name="Medium Grid 2 Accent 2" w:semiHidden="0" w:uiPriority="68" w:unhideWhenUsed="0"/>
+    <w:lsdException w:name="Medium Grid 3 Accent 2" w:semiHidden="0" w:uiPriority="69" w:unhideWhenUsed="0"/>
+    <w:lsdException w:name="Dark List Accent 2" w:semiHidden="0" w:uiPriority="70" w:unhideWhenUsed="0"/>
+    <w:lsdException w:name="Colorful Shading Accent 2" w:semiHidden="0" w:uiPriority="71" w:unhideWhenUsed="0"/>
+    <w:lsdException w:name="Colorful List Accent 2" w:semiHidden="0" w:uiPriority="72" w:unhideWhenUsed="0"/>
+    <w:lsdException w:name="Colorful Grid Accent 2" w:semiHidden="0" w:uiPriority="73" w:unhideWhenUsed="0"/>
+    <w:lsdException w:name="Light Shading Accent 3" w:semiHidden="0" w:uiPriority="60" w:unhideWhenUsed="0"/>
+    <w:lsdException w:name="Light List Accent 3" w:semiHidden="0" w:uiPriority="61" w:unhideWhenUsed="0"/>
+    <w:lsdException w:name="Light Grid Accent 3" w:semiHidden="0" w:uiPriority="62" w:unhideWhenUsed="0"/>
+    <w:lsdException w:name="Medium Shading 1 Accent 3" w:semiHidden="0" w:uiPriority="63" w:unhideWhenUsed="0"/>
+    <w:lsdException w:name="Medium Shading 2 Accent 3" w:semiHidden="0" w:uiPriority="64" w:unhideWhenUsed="0"/>
+    <w:lsdException w:name="Medium List 1 Accent 3" w:semiHidden="0" w:uiPriority="65" w:unhideWhenUsed="0"/>
+    <w:lsdException w:name="Medium List 2 Accent 3" w:semiHidden="0" w:uiPriority="66" w:unhideWhenUsed="0"/>
+    <w:lsdException w:name="Medium Grid 1 Accent 3" w:semiHidden="0" w:uiPriority="67" w:unhideWhenUsed="0"/>
+    <w:lsdException w:name="Medium Grid 2 Accent 3" w:semiHidden="0" w:uiPriority="68" w:unhideWhenUsed="0"/>
+    <w:lsdException w:name="Medium Grid 3 Accent 3" w:semiHidden="0" w:uiPriority="69" w:unhideWhenUsed="0"/>
+    <w:lsdException w:name="Dark List Accent 3" w:semiHidden="0" w:uiPriority="70" w:unhideWhenUsed="0"/>
+    <w:lsdException w:name="Colorful Shading Accent 3" w:semiHidden="0" w:uiPriority="71" w:unhideWhenUsed="0"/>
+    <w:lsdException w:name="Colorful List Accent 3" w:semiHidden="0" w:uiPriority="72" w:unhideWhenUsed="0"/>
+    <w:lsdException w:name="Colorful Grid Accent 3" w:semiHidden="0" w:uiPriority="73" w:unhideWhenUsed="0"/>
+    <w:lsdException w:name="Light Shading Accent 4" w:semiHidden="0" w:uiPriority="60" w:unhideWhenUsed="0"/>
+    <w:lsdException w:name="Light List Accent 4" w:semiHidden="0" w:uiPriority="61" w:unhideWhenUsed="0"/>
+    <w:lsdException w:name="Light Grid Accent 4" w:semiHidden="0" w:uiPriority="62" w:unhideWhenUsed="0"/>
+    <w:lsdException w:name="Medium Shading 1 Accent 4" w:semiHidden="0" w:uiPriority="63" w:unhideWhenUsed="0"/>
+    <w:lsdException w:name="Medium Shading 2 Accent 4" w:semiHidden="0" w:uiPriority="64" w:unhideWhenUsed="0"/>
+    <w:lsdException w:name="Medium List 1 Accent 4" w:semiHidden="0" w:uiPriority="65" w:unhideWhenUsed="0"/>
+    <w:lsdException w:name="Medium List 2 Accent 4" w:semiHidden="0" w:uiPriority="66" w:unhideWhenUsed="0"/>
+    <w:lsdException w:name="Medium Grid 1 Accent 4" w:semiHidden="0" w:uiPriority="67" w:unhideWhenUsed="0"/>
+    <w:lsdException w:name="Medium Grid 2 Accent 4" w:semiHidden="0" w:uiPriority="68" w:unhideWhenUsed="0"/>
+    <w:lsdException w:name="Medium Grid 3 Accent 4" w:semiHidden="0" w:uiPriority="69" w:unhideWhenUsed="0"/>
+    <w:lsdException w:name="Dark List Accent 4" w:semiHidden="0" w:uiPriority="70" w:unhideWhenUsed="0"/>
+    <w:lsdException w:name="Colorful Shading Accent 4" w:semiHidden="0" w:uiPriority="71" w:unhideWhenUsed="0"/>
+    <w:lsdException w:name="Colorful List Accent 4" w:semiHidden="0" w:uiPriority="72" w:unhideWhenUsed="0"/>
+    <w:lsdException w:name="Colorful Grid Accent 4" w:semiHidden="0" w:uiPriority="73" w:unhideWhenUsed="0"/>
+    <w:lsdException w:name="Light Shading Accent 5" w:semiHidden="0" w:uiPriority="60" w:unhideWhenUsed="0"/>
+    <w:lsdException w:name="Light List Accent 5" w:semiHidden="0" w:uiPriority="61" w:unhideWhenUsed="0"/>
+    <w:lsdException w:name="Light Grid Accent 5" w:semiHidden="0" w:uiPriority="62" w:unhideWhenUsed="0"/>
+    <w:lsdException w:name="Medium Shading 1 Accent 5" w:semiHidden="0" w:uiPriority="63" w:unhideWhenUsed="0"/>
+    <w:lsdException w:name="Medium Shading 2 Accent 5" w:semiHidden="0" w:uiPriority="64" w:unhideWhenUsed="0"/>
+    <w:lsdException w:name="Medium List 1 Accent 5" w:semiHidden="0" w:uiPriority="65" w:unhideWhenUsed="0"/>
+    <w:lsdException w:name="Medium List 2 Accent 5" w:semiHidden="0" w:uiPriority="66" w:unhideWhenUsed="0"/>
+    <w:lsdException w:name="Medium Grid 1 Accent 5" w:semiHidden="0" w:uiPriority="67" w:unhideWhenUsed="0"/>
+    <w:lsdException w:name="Medium Grid 2 Accent 5" w:semiHidden="0" w:uiPriority="68" w:unhideWhenUsed="0"/>
+    <w:lsdException w:name="Medium Grid 3 Accent 5" w:semiHidden="0" w:uiPriority="69" w:unhideWhenUsed="0"/>
+    <w:lsdException w:name="Dark List Accent 5" w:semiHidden="0" w:uiPriority="70" w:unhideWhenUsed="0"/>
+    <w:lsdException w:name="Colorful Shading Accent 5" w:semiHidden="0" w:uiPriority="71" w:unhideWhenUsed="0"/>
+    <w:lsdException w:name="Colorful List Accent 5" w:semiHidden="0" w:uiPriority="72" w:unhideWhenUsed="0"/>
+    <w:lsdException w:name="Colorful Grid Accent 5" w:semiHidden="0" w:uiPriority="73" w:unhideWhenUsed="0"/>
+    <w:lsdException w:name="Light Shading Accent 6" w:semiHidden="0" w:uiPriority="60" w:unhideWhenUsed="0"/>
+    <w:lsdException w:name="Light List Accent 6" w:semiHidden="0" w:uiPriority="61" w:unhideWhenUsed="0"/>
+    <w:lsdException w:name="Light Grid Accent 6" w:semiHidden="0" w:uiPriority="62" w:unhideWhenUsed="0"/>
+    <w:lsdException w:name="Medium Shading 1 Accent 6" w:semiHidden="0" w:uiPriority="63" w:unhideWhenUsed="0"/>
+    <w:lsdException w:name="Medium Shading 2 Accent 6" w:semiHidden="0" w:uiPriority="64" w:unhideWhenUsed="0"/>
+    <w:lsdException w:name="Medium List 1 Accent 6" w:semiHidden="0" w:uiPriority="65" w:unhideWhenUsed="0"/>
+    <w:lsdException w:name="Medium List 2 Accent 6" w:semiHidden="0" w:uiPriority="66" w:unhideWhenUsed="0"/>
+    <w:lsdException w:name="Medium Grid 1 Accent 6" w:semiHidden="0" w:uiPriority="67" w:unhideWhenUsed="0"/>
+    <w:lsdException w:name="Medium Grid 2 Accent 6" w:semiHidden="0" w:uiPriority="68" w:unhideWhenUsed="0"/>
+    <w:lsdException w:name="Medium Grid 3 Accent 6" w:semiHidden="0" w:uiPriority="69" w:unhideWhenUsed="0"/>
+    <w:lsdException w:name="Dark List Accent 6" w:semiHidden="0" w:uiPriority="70" w:unhideWhenUsed="0"/>
+    <w:lsdException w:name="Colorful Shading Accent 6" w:semiHidden="0" w:uiPriority="71" w:unhideWhenUsed="0"/>
+    <w:lsdException w:name="Colorful List Accent 6" w:semiHidden="0" w:uiPriority="72" w:unhideWhenUsed="0"/>
+    <w:lsdException w:name="Colorful Grid Accent 6" w:semiHidden="0" w:uiPriority="73" w:unhideWhenUsed="0"/>
+    <w:lsdException w:name="Subtle Emphasis" w:semiHidden="0" w:uiPriority="19" w:unhideWhenUsed="0" w:qFormat="1"/>
+    <w:lsdException w:name="Intense Emphasis" w:semiHidden="0" w:uiPriority="21" w:unhideWhenUsed="0" w:qFormat="1"/>
+    <w:lsdException w:name="Subtle Reference" w:semiHidden="0" w:uiPriority="31" w:unhideWhenUsed="0" w:qFormat="1"/>
+    <w:lsdException w:name="Intense Reference" w:semiHidden="0" w:uiPriority="32" w:unhideWhenUsed="0" w:qFormat="1"/>
+    <w:lsdException w:name="Book Title" w:semiHidden="0" w:uiPriority="33" w:unhideWhenUsed="0" w:qFormat="1"/>
+    <w:lsdException w:name="Bibliography" w:uiPriority="37"/>
+    <w:lsdException w:name="TOC Heading" w:uiPriority="39" w:qFormat="1"/>
+  </w:latentStyles>
+  <w:style w:type="paragraph" w:default="1" w:styleId="Normal">
+    <w:name w:val="Normal"/>
+    <w:qFormat/>
+    <w:rsid w:val="00C01BA2"/>
+    <w:pPr>
+      <w:spacing w:after="0" w:line="240" w:lineRule="auto"/>
+    </w:pPr>
+    <w:rPr>
+      <w:rFonts w:ascii="Calibri" w:eastAsiaTheme="minorEastAsia" w:hAnsi="Calibri"/>
+      <w:sz w:val="24"/>
+      <w:szCs w:val="24"/>
+    </w:rPr>
+  </w:style>
+  <w:style w:type="character" w:default="1" w:styleId="DefaultParagraphFont">
+    <w:name w:val="Default Paragraph Font"/>
+    <w:uiPriority w:val="1"/>
     <w:unhideWhenUsed/>
   </w:style>
   <w:style w:type="table" w:default="1" w:styleId="TableNormal">
@@ -1315,7 +1378,7 @@
   <a:extraClrSchemeLst/>
   <a:extLst>
     <a:ext uri="{05A4C25C-085E-4340-85A3-A5531E510DB2}">
-      <thm15:themeFamily xmlns:thm15="http://schemas.microsoft.com/office/thememl/2012/main" name="Office Theme" id="{62F939B6-93AF-4DB8-9C6B-D6C7DFDC589F}" vid="{4A3C46E8-61CC-4603-A589-7422A47A8E4A}"/>
+      <thm15:themeFamily xmlns:thm15="http://schemas.microsoft.com/office/thememl/2012/main" xmlns="" name="Office Theme" id="{62F939B6-93AF-4DB8-9C6B-D6C7DFDC589F}" vid="{4A3C46E8-61CC-4603-A589-7422A47A8E4A}"/>
     </a:ext>
   </a:extLst>
 </a:theme>

</xml_diff>